<commit_message>
Edit the UseCases "View_Statistic" and "Change_Settings"
</commit_message>
<xml_diff>
--- a/Functions/3 UseCase_View_Statistic.docx
+++ b/Functions/3 UseCase_View_Statistic.docx
@@ -21,7 +21,13 @@
           <w:t>Use-Ca</w:t>
         </w:r>
         <w:r>
-          <w:t>se Specification: Statistic</w:t>
+          <w:t xml:space="preserve">se Specification: </w:t>
+        </w:r>
+        <w:r>
+          <w:t xml:space="preserve">View </w:t>
+        </w:r>
+        <w:r>
+          <w:t>Statistic</w:t>
         </w:r>
       </w:fldSimple>
     </w:p>
@@ -47,22 +53,6 @@
       </w:r>
     </w:p>
     <w:p/>
-    <w:p>
-      <w:pPr>
-        <w:pStyle w:val="InfoBlue"/>
-      </w:pPr>
-      <w:r>
-        <w:t>[Note: The following template is provided for use with the Rational Unified Process. Text enclosed in square brackets and displayed in blue italics (style=InfoBlue) is included to provide guidance to the author and should be deleted before publishing the document. A paragraph entered following this style will automatically be set to normal (style=Body Text).]</w:t>
-      </w:r>
-    </w:p>
-    <w:p>
-      <w:pPr>
-        <w:pStyle w:val="InfoBlue"/>
-      </w:pPr>
-      <w:r>
-        <w:t xml:space="preserve">[To customize automatic fields in Microsoft Word (which display a gray background when selected), select File&gt;Properties and replace the Title, Subject and Company fields with the appropriate information for this document. After closing the dialog, automatic fields may be updated throughout the document by selecting Edit&gt;Select All (or Ctrl-A) and pressing F9, or simply click on the field and press F9. This must be done separately for Headers and Footers. Alt-F9 will toggle between displaying the field names and the field contents. See Word help for more information on working with fields.] </w:t>
-      </w:r>
-    </w:p>
     <w:p/>
     <w:p>
       <w:pPr>
@@ -400,9 +390,11 @@
           <w:tab w:val="left" w:pos="432"/>
         </w:tabs>
         <w:rPr>
-          <w:noProof/>
-          <w:sz w:val="24"/>
-          <w:szCs w:val="24"/>
+          <w:rFonts w:asciiTheme="minorHAnsi" w:eastAsiaTheme="minorEastAsia" w:hAnsiTheme="minorHAnsi" w:cstheme="minorBidi"/>
+          <w:noProof/>
+          <w:sz w:val="22"/>
+          <w:szCs w:val="22"/>
+          <w:lang w:val="de-DE" w:eastAsia="de-DE"/>
         </w:rPr>
       </w:pPr>
       <w:r>
@@ -417,24 +409,24 @@
       <w:r>
         <w:rPr>
           <w:noProof/>
-          <w:szCs w:val="24"/>
         </w:rPr>
         <w:t>1.</w:t>
       </w:r>
       <w:r>
         <w:rPr>
-          <w:noProof/>
-          <w:sz w:val="24"/>
-          <w:szCs w:val="24"/>
+          <w:rFonts w:asciiTheme="minorHAnsi" w:eastAsiaTheme="minorEastAsia" w:hAnsiTheme="minorHAnsi" w:cstheme="minorBidi"/>
+          <w:noProof/>
+          <w:sz w:val="22"/>
+          <w:szCs w:val="22"/>
+          <w:lang w:val="de-DE" w:eastAsia="de-DE"/>
         </w:rPr>
         <w:tab/>
       </w:r>
       <w:r>
         <w:rPr>
           <w:noProof/>
-          <w:szCs w:val="24"/>
-        </w:rPr>
-        <w:t>Use-Case Name</w:t>
+        </w:rPr>
+        <w:t>Use-Case Statistic</w:t>
       </w:r>
       <w:r>
         <w:rPr>
@@ -452,7 +444,7 @@
         <w:rPr>
           <w:noProof/>
         </w:rPr>
-        <w:instrText xml:space="preserve"> PAGEREF _Toc508098429 \h </w:instrText>
+        <w:instrText xml:space="preserve"> PAGEREF _Toc433195726 \h </w:instrText>
       </w:r>
       <w:r>
         <w:rPr>
@@ -469,7 +461,7 @@
         <w:rPr>
           <w:noProof/>
         </w:rPr>
-        <w:t>2</w:t>
+        <w:t>4</w:t>
       </w:r>
       <w:r>
         <w:rPr>
@@ -485,9 +477,11 @@
           <w:tab w:val="left" w:pos="1000"/>
         </w:tabs>
         <w:rPr>
-          <w:noProof/>
-          <w:sz w:val="24"/>
-          <w:szCs w:val="24"/>
+          <w:rFonts w:asciiTheme="minorHAnsi" w:eastAsiaTheme="minorEastAsia" w:hAnsiTheme="minorHAnsi" w:cstheme="minorBidi"/>
+          <w:noProof/>
+          <w:sz w:val="22"/>
+          <w:szCs w:val="22"/>
+          <w:lang w:val="de-DE" w:eastAsia="de-DE"/>
         </w:rPr>
       </w:pPr>
       <w:r>
@@ -498,9 +492,11 @@
       </w:r>
       <w:r>
         <w:rPr>
-          <w:noProof/>
-          <w:sz w:val="24"/>
-          <w:szCs w:val="24"/>
+          <w:rFonts w:asciiTheme="minorHAnsi" w:eastAsiaTheme="minorEastAsia" w:hAnsiTheme="minorHAnsi" w:cstheme="minorBidi"/>
+          <w:noProof/>
+          <w:sz w:val="22"/>
+          <w:szCs w:val="22"/>
+          <w:lang w:val="de-DE" w:eastAsia="de-DE"/>
         </w:rPr>
         <w:tab/>
       </w:r>
@@ -526,7 +522,7 @@
         <w:rPr>
           <w:noProof/>
         </w:rPr>
-        <w:instrText xml:space="preserve"> PAGEREF _Toc508098430 \h </w:instrText>
+        <w:instrText xml:space="preserve"> PAGEREF _Toc433195727 \h </w:instrText>
       </w:r>
       <w:r>
         <w:rPr>
@@ -543,7 +539,7 @@
         <w:rPr>
           <w:noProof/>
         </w:rPr>
-        <w:t>2</w:t>
+        <w:t>4</w:t>
       </w:r>
       <w:r>
         <w:rPr>
@@ -559,30 +555,32 @@
           <w:tab w:val="left" w:pos="432"/>
         </w:tabs>
         <w:rPr>
-          <w:noProof/>
-          <w:sz w:val="24"/>
-          <w:szCs w:val="24"/>
-        </w:rPr>
-      </w:pPr>
-      <w:r>
-        <w:rPr>
-          <w:noProof/>
-          <w:szCs w:val="24"/>
+          <w:rFonts w:asciiTheme="minorHAnsi" w:eastAsiaTheme="minorEastAsia" w:hAnsiTheme="minorHAnsi" w:cstheme="minorBidi"/>
+          <w:noProof/>
+          <w:sz w:val="22"/>
+          <w:szCs w:val="22"/>
+          <w:lang w:val="de-DE" w:eastAsia="de-DE"/>
+        </w:rPr>
+      </w:pPr>
+      <w:r>
+        <w:rPr>
+          <w:noProof/>
         </w:rPr>
         <w:t>2.</w:t>
       </w:r>
       <w:r>
         <w:rPr>
-          <w:noProof/>
-          <w:sz w:val="24"/>
-          <w:szCs w:val="24"/>
+          <w:rFonts w:asciiTheme="minorHAnsi" w:eastAsiaTheme="minorEastAsia" w:hAnsiTheme="minorHAnsi" w:cstheme="minorBidi"/>
+          <w:noProof/>
+          <w:sz w:val="22"/>
+          <w:szCs w:val="22"/>
+          <w:lang w:val="de-DE" w:eastAsia="de-DE"/>
         </w:rPr>
         <w:tab/>
       </w:r>
       <w:r>
         <w:rPr>
           <w:noProof/>
-          <w:szCs w:val="24"/>
         </w:rPr>
         <w:t>Flow of Events</w:t>
       </w:r>
@@ -602,7 +600,7 @@
         <w:rPr>
           <w:noProof/>
         </w:rPr>
-        <w:instrText xml:space="preserve"> PAGEREF _Toc508098431 \h </w:instrText>
+        <w:instrText xml:space="preserve"> PAGEREF _Toc433195728 \h </w:instrText>
       </w:r>
       <w:r>
         <w:rPr>
@@ -619,7 +617,7 @@
         <w:rPr>
           <w:noProof/>
         </w:rPr>
-        <w:t>2</w:t>
+        <w:t>4</w:t>
       </w:r>
       <w:r>
         <w:rPr>
@@ -635,9 +633,11 @@
           <w:tab w:val="left" w:pos="1000"/>
         </w:tabs>
         <w:rPr>
-          <w:noProof/>
-          <w:sz w:val="24"/>
-          <w:szCs w:val="24"/>
+          <w:rFonts w:asciiTheme="minorHAnsi" w:eastAsiaTheme="minorEastAsia" w:hAnsiTheme="minorHAnsi" w:cstheme="minorBidi"/>
+          <w:noProof/>
+          <w:sz w:val="22"/>
+          <w:szCs w:val="22"/>
+          <w:lang w:val="de-DE" w:eastAsia="de-DE"/>
         </w:rPr>
       </w:pPr>
       <w:r>
@@ -648,9 +648,11 @@
       </w:r>
       <w:r>
         <w:rPr>
-          <w:noProof/>
-          <w:sz w:val="24"/>
-          <w:szCs w:val="24"/>
+          <w:rFonts w:asciiTheme="minorHAnsi" w:eastAsiaTheme="minorEastAsia" w:hAnsiTheme="minorHAnsi" w:cstheme="minorBidi"/>
+          <w:noProof/>
+          <w:sz w:val="22"/>
+          <w:szCs w:val="22"/>
+          <w:lang w:val="de-DE" w:eastAsia="de-DE"/>
         </w:rPr>
         <w:tab/>
       </w:r>
@@ -676,7 +678,7 @@
         <w:rPr>
           <w:noProof/>
         </w:rPr>
-        <w:instrText xml:space="preserve"> PAGEREF _Toc508098432 \h </w:instrText>
+        <w:instrText xml:space="preserve"> PAGEREF _Toc433195729 \h </w:instrText>
       </w:r>
       <w:r>
         <w:rPr>
@@ -693,7 +695,7 @@
         <w:rPr>
           <w:noProof/>
         </w:rPr>
-        <w:t>2</w:t>
+        <w:t>4</w:t>
       </w:r>
       <w:r>
         <w:rPr>
@@ -709,9 +711,11 @@
           <w:tab w:val="left" w:pos="1000"/>
         </w:tabs>
         <w:rPr>
-          <w:noProof/>
-          <w:sz w:val="24"/>
-          <w:szCs w:val="24"/>
+          <w:rFonts w:asciiTheme="minorHAnsi" w:eastAsiaTheme="minorEastAsia" w:hAnsiTheme="minorHAnsi" w:cstheme="minorBidi"/>
+          <w:noProof/>
+          <w:sz w:val="22"/>
+          <w:szCs w:val="22"/>
+          <w:lang w:val="de-DE" w:eastAsia="de-DE"/>
         </w:rPr>
       </w:pPr>
       <w:r>
@@ -722,9 +726,11 @@
       </w:r>
       <w:r>
         <w:rPr>
-          <w:noProof/>
-          <w:sz w:val="24"/>
-          <w:szCs w:val="24"/>
+          <w:rFonts w:asciiTheme="minorHAnsi" w:eastAsiaTheme="minorEastAsia" w:hAnsiTheme="minorHAnsi" w:cstheme="minorBidi"/>
+          <w:noProof/>
+          <w:sz w:val="22"/>
+          <w:szCs w:val="22"/>
+          <w:lang w:val="de-DE" w:eastAsia="de-DE"/>
         </w:rPr>
         <w:tab/>
       </w:r>
@@ -750,7 +756,7 @@
         <w:rPr>
           <w:noProof/>
         </w:rPr>
-        <w:instrText xml:space="preserve"> PAGEREF _Toc508098433 \h </w:instrText>
+        <w:instrText xml:space="preserve"> PAGEREF _Toc433195730 \h </w:instrText>
       </w:r>
       <w:r>
         <w:rPr>
@@ -767,7 +773,7 @@
         <w:rPr>
           <w:noProof/>
         </w:rPr>
-        <w:t>2</w:t>
+        <w:t>4</w:t>
       </w:r>
       <w:r>
         <w:rPr>
@@ -779,13 +785,12 @@
     <w:p>
       <w:pPr>
         <w:pStyle w:val="Verzeichnis3"/>
-        <w:tabs>
-          <w:tab w:val="left" w:pos="1600"/>
-        </w:tabs>
-        <w:rPr>
-          <w:noProof/>
-          <w:sz w:val="24"/>
-          <w:szCs w:val="24"/>
+        <w:rPr>
+          <w:rFonts w:asciiTheme="minorHAnsi" w:eastAsiaTheme="minorEastAsia" w:hAnsiTheme="minorHAnsi" w:cstheme="minorBidi"/>
+          <w:noProof/>
+          <w:sz w:val="22"/>
+          <w:szCs w:val="22"/>
+          <w:lang w:val="de-DE" w:eastAsia="de-DE"/>
         </w:rPr>
       </w:pPr>
       <w:r>
@@ -796,9 +801,11 @@
       </w:r>
       <w:r>
         <w:rPr>
-          <w:noProof/>
-          <w:sz w:val="24"/>
-          <w:szCs w:val="24"/>
+          <w:rFonts w:asciiTheme="minorHAnsi" w:eastAsiaTheme="minorEastAsia" w:hAnsiTheme="minorHAnsi" w:cstheme="minorBidi"/>
+          <w:noProof/>
+          <w:sz w:val="22"/>
+          <w:szCs w:val="22"/>
+          <w:lang w:val="de-DE" w:eastAsia="de-DE"/>
         </w:rPr>
         <w:tab/>
       </w:r>
@@ -824,7 +831,7 @@
         <w:rPr>
           <w:noProof/>
         </w:rPr>
-        <w:instrText xml:space="preserve"> PAGEREF _Toc508098434 \h </w:instrText>
+        <w:instrText xml:space="preserve"> PAGEREF _Toc433195731 \h </w:instrText>
       </w:r>
       <w:r>
         <w:rPr>
@@ -841,7 +848,7 @@
         <w:rPr>
           <w:noProof/>
         </w:rPr>
-        <w:t>2</w:t>
+        <w:t>4</w:t>
       </w:r>
       <w:r>
         <w:rPr>
@@ -853,13 +860,12 @@
     <w:p>
       <w:pPr>
         <w:pStyle w:val="Verzeichnis3"/>
-        <w:tabs>
-          <w:tab w:val="left" w:pos="1600"/>
-        </w:tabs>
-        <w:rPr>
-          <w:noProof/>
-          <w:sz w:val="24"/>
-          <w:szCs w:val="24"/>
+        <w:rPr>
+          <w:rFonts w:asciiTheme="minorHAnsi" w:eastAsiaTheme="minorEastAsia" w:hAnsiTheme="minorHAnsi" w:cstheme="minorBidi"/>
+          <w:noProof/>
+          <w:sz w:val="22"/>
+          <w:szCs w:val="22"/>
+          <w:lang w:val="de-DE" w:eastAsia="de-DE"/>
         </w:rPr>
       </w:pPr>
       <w:r>
@@ -870,9 +876,11 @@
       </w:r>
       <w:r>
         <w:rPr>
-          <w:noProof/>
-          <w:sz w:val="24"/>
-          <w:szCs w:val="24"/>
+          <w:rFonts w:asciiTheme="minorHAnsi" w:eastAsiaTheme="minorEastAsia" w:hAnsiTheme="minorHAnsi" w:cstheme="minorBidi"/>
+          <w:noProof/>
+          <w:sz w:val="22"/>
+          <w:szCs w:val="22"/>
+          <w:lang w:val="de-DE" w:eastAsia="de-DE"/>
         </w:rPr>
         <w:tab/>
       </w:r>
@@ -898,7 +906,7 @@
         <w:rPr>
           <w:noProof/>
         </w:rPr>
-        <w:instrText xml:space="preserve"> PAGEREF _Toc508098435 \h </w:instrText>
+        <w:instrText xml:space="preserve"> PAGEREF _Toc433195732 \h </w:instrText>
       </w:r>
       <w:r>
         <w:rPr>
@@ -915,7 +923,7 @@
         <w:rPr>
           <w:noProof/>
         </w:rPr>
-        <w:t>2</w:t>
+        <w:t>4</w:t>
       </w:r>
       <w:r>
         <w:rPr>
@@ -931,30 +939,32 @@
           <w:tab w:val="left" w:pos="432"/>
         </w:tabs>
         <w:rPr>
-          <w:noProof/>
-          <w:sz w:val="24"/>
-          <w:szCs w:val="24"/>
-        </w:rPr>
-      </w:pPr>
-      <w:r>
-        <w:rPr>
-          <w:noProof/>
-          <w:szCs w:val="24"/>
+          <w:rFonts w:asciiTheme="minorHAnsi" w:eastAsiaTheme="minorEastAsia" w:hAnsiTheme="minorHAnsi" w:cstheme="minorBidi"/>
+          <w:noProof/>
+          <w:sz w:val="22"/>
+          <w:szCs w:val="22"/>
+          <w:lang w:val="de-DE" w:eastAsia="de-DE"/>
+        </w:rPr>
+      </w:pPr>
+      <w:r>
+        <w:rPr>
+          <w:noProof/>
         </w:rPr>
         <w:t>3.</w:t>
       </w:r>
       <w:r>
         <w:rPr>
-          <w:noProof/>
-          <w:sz w:val="24"/>
-          <w:szCs w:val="24"/>
+          <w:rFonts w:asciiTheme="minorHAnsi" w:eastAsiaTheme="minorEastAsia" w:hAnsiTheme="minorHAnsi" w:cstheme="minorBidi"/>
+          <w:noProof/>
+          <w:sz w:val="22"/>
+          <w:szCs w:val="22"/>
+          <w:lang w:val="de-DE" w:eastAsia="de-DE"/>
         </w:rPr>
         <w:tab/>
       </w:r>
       <w:r>
         <w:rPr>
           <w:noProof/>
-          <w:szCs w:val="24"/>
         </w:rPr>
         <w:t>Special Requirements</w:t>
       </w:r>
@@ -974,7 +984,7 @@
         <w:rPr>
           <w:noProof/>
         </w:rPr>
-        <w:instrText xml:space="preserve"> PAGEREF _Toc508098436 \h </w:instrText>
+        <w:instrText xml:space="preserve"> PAGEREF _Toc433195733 \h </w:instrText>
       </w:r>
       <w:r>
         <w:rPr>
@@ -991,7 +1001,7 @@
         <w:rPr>
           <w:noProof/>
         </w:rPr>
-        <w:t>2</w:t>
+        <w:t>5</w:t>
       </w:r>
       <w:r>
         <w:rPr>
@@ -1007,9 +1017,11 @@
           <w:tab w:val="left" w:pos="1000"/>
         </w:tabs>
         <w:rPr>
-          <w:noProof/>
-          <w:sz w:val="24"/>
-          <w:szCs w:val="24"/>
+          <w:rFonts w:asciiTheme="minorHAnsi" w:eastAsiaTheme="minorEastAsia" w:hAnsiTheme="minorHAnsi" w:cstheme="minorBidi"/>
+          <w:noProof/>
+          <w:sz w:val="22"/>
+          <w:szCs w:val="22"/>
+          <w:lang w:val="de-DE" w:eastAsia="de-DE"/>
         </w:rPr>
       </w:pPr>
       <w:r>
@@ -1020,9 +1032,11 @@
       </w:r>
       <w:r>
         <w:rPr>
-          <w:noProof/>
-          <w:sz w:val="24"/>
-          <w:szCs w:val="24"/>
+          <w:rFonts w:asciiTheme="minorHAnsi" w:eastAsiaTheme="minorEastAsia" w:hAnsiTheme="minorHAnsi" w:cstheme="minorBidi"/>
+          <w:noProof/>
+          <w:sz w:val="22"/>
+          <w:szCs w:val="22"/>
+          <w:lang w:val="de-DE" w:eastAsia="de-DE"/>
         </w:rPr>
         <w:tab/>
       </w:r>
@@ -1048,7 +1062,7 @@
         <w:rPr>
           <w:noProof/>
         </w:rPr>
-        <w:instrText xml:space="preserve"> PAGEREF _Toc508098437 \h </w:instrText>
+        <w:instrText xml:space="preserve"> PAGEREF _Toc433195734 \h </w:instrText>
       </w:r>
       <w:r>
         <w:rPr>
@@ -1065,7 +1079,7 @@
         <w:rPr>
           <w:noProof/>
         </w:rPr>
-        <w:t>2</w:t>
+        <w:t>5</w:t>
       </w:r>
       <w:r>
         <w:rPr>
@@ -1081,30 +1095,32 @@
           <w:tab w:val="left" w:pos="432"/>
         </w:tabs>
         <w:rPr>
-          <w:noProof/>
-          <w:sz w:val="24"/>
-          <w:szCs w:val="24"/>
-        </w:rPr>
-      </w:pPr>
-      <w:r>
-        <w:rPr>
-          <w:noProof/>
-          <w:szCs w:val="24"/>
+          <w:rFonts w:asciiTheme="minorHAnsi" w:eastAsiaTheme="minorEastAsia" w:hAnsiTheme="minorHAnsi" w:cstheme="minorBidi"/>
+          <w:noProof/>
+          <w:sz w:val="22"/>
+          <w:szCs w:val="22"/>
+          <w:lang w:val="de-DE" w:eastAsia="de-DE"/>
+        </w:rPr>
+      </w:pPr>
+      <w:r>
+        <w:rPr>
+          <w:noProof/>
         </w:rPr>
         <w:t>4.</w:t>
       </w:r>
       <w:r>
         <w:rPr>
-          <w:noProof/>
-          <w:sz w:val="24"/>
-          <w:szCs w:val="24"/>
+          <w:rFonts w:asciiTheme="minorHAnsi" w:eastAsiaTheme="minorEastAsia" w:hAnsiTheme="minorHAnsi" w:cstheme="minorBidi"/>
+          <w:noProof/>
+          <w:sz w:val="22"/>
+          <w:szCs w:val="22"/>
+          <w:lang w:val="de-DE" w:eastAsia="de-DE"/>
         </w:rPr>
         <w:tab/>
       </w:r>
       <w:r>
         <w:rPr>
           <w:noProof/>
-          <w:szCs w:val="24"/>
         </w:rPr>
         <w:t>Preconditions</w:t>
       </w:r>
@@ -1124,7 +1140,7 @@
         <w:rPr>
           <w:noProof/>
         </w:rPr>
-        <w:instrText xml:space="preserve"> PAGEREF _Toc508098438 \h </w:instrText>
+        <w:instrText xml:space="preserve"> PAGEREF _Toc433195735 \h </w:instrText>
       </w:r>
       <w:r>
         <w:rPr>
@@ -1141,7 +1157,7 @@
         <w:rPr>
           <w:noProof/>
         </w:rPr>
-        <w:t>2</w:t>
+        <w:t>5</w:t>
       </w:r>
       <w:r>
         <w:rPr>
@@ -1157,9 +1173,11 @@
           <w:tab w:val="left" w:pos="1000"/>
         </w:tabs>
         <w:rPr>
-          <w:noProof/>
-          <w:sz w:val="24"/>
-          <w:szCs w:val="24"/>
+          <w:rFonts w:asciiTheme="minorHAnsi" w:eastAsiaTheme="minorEastAsia" w:hAnsiTheme="minorHAnsi" w:cstheme="minorBidi"/>
+          <w:noProof/>
+          <w:sz w:val="22"/>
+          <w:szCs w:val="22"/>
+          <w:lang w:val="de-DE" w:eastAsia="de-DE"/>
         </w:rPr>
       </w:pPr>
       <w:r>
@@ -1170,9 +1188,11 @@
       </w:r>
       <w:r>
         <w:rPr>
-          <w:noProof/>
-          <w:sz w:val="24"/>
-          <w:szCs w:val="24"/>
+          <w:rFonts w:asciiTheme="minorHAnsi" w:eastAsiaTheme="minorEastAsia" w:hAnsiTheme="minorHAnsi" w:cstheme="minorBidi"/>
+          <w:noProof/>
+          <w:sz w:val="22"/>
+          <w:szCs w:val="22"/>
+          <w:lang w:val="de-DE" w:eastAsia="de-DE"/>
         </w:rPr>
         <w:tab/>
       </w:r>
@@ -1198,7 +1218,7 @@
         <w:rPr>
           <w:noProof/>
         </w:rPr>
-        <w:instrText xml:space="preserve"> PAGEREF _Toc508098439 \h </w:instrText>
+        <w:instrText xml:space="preserve"> PAGEREF _Toc433195736 \h </w:instrText>
       </w:r>
       <w:r>
         <w:rPr>
@@ -1215,7 +1235,7 @@
         <w:rPr>
           <w:noProof/>
         </w:rPr>
-        <w:t>2</w:t>
+        <w:t>5</w:t>
       </w:r>
       <w:r>
         <w:rPr>
@@ -1231,30 +1251,32 @@
           <w:tab w:val="left" w:pos="432"/>
         </w:tabs>
         <w:rPr>
-          <w:noProof/>
-          <w:sz w:val="24"/>
-          <w:szCs w:val="24"/>
-        </w:rPr>
-      </w:pPr>
-      <w:r>
-        <w:rPr>
-          <w:noProof/>
-          <w:szCs w:val="24"/>
+          <w:rFonts w:asciiTheme="minorHAnsi" w:eastAsiaTheme="minorEastAsia" w:hAnsiTheme="minorHAnsi" w:cstheme="minorBidi"/>
+          <w:noProof/>
+          <w:sz w:val="22"/>
+          <w:szCs w:val="22"/>
+          <w:lang w:val="de-DE" w:eastAsia="de-DE"/>
+        </w:rPr>
+      </w:pPr>
+      <w:r>
+        <w:rPr>
+          <w:noProof/>
         </w:rPr>
         <w:t>5.</w:t>
       </w:r>
       <w:r>
         <w:rPr>
-          <w:noProof/>
-          <w:sz w:val="24"/>
-          <w:szCs w:val="24"/>
+          <w:rFonts w:asciiTheme="minorHAnsi" w:eastAsiaTheme="minorEastAsia" w:hAnsiTheme="minorHAnsi" w:cstheme="minorBidi"/>
+          <w:noProof/>
+          <w:sz w:val="22"/>
+          <w:szCs w:val="22"/>
+          <w:lang w:val="de-DE" w:eastAsia="de-DE"/>
         </w:rPr>
         <w:tab/>
       </w:r>
       <w:r>
         <w:rPr>
           <w:noProof/>
-          <w:szCs w:val="24"/>
         </w:rPr>
         <w:t>Postconditions</w:t>
       </w:r>
@@ -1274,7 +1296,7 @@
         <w:rPr>
           <w:noProof/>
         </w:rPr>
-        <w:instrText xml:space="preserve"> PAGEREF _Toc508098440 \h </w:instrText>
+        <w:instrText xml:space="preserve"> PAGEREF _Toc433195737 \h </w:instrText>
       </w:r>
       <w:r>
         <w:rPr>
@@ -1291,7 +1313,7 @@
         <w:rPr>
           <w:noProof/>
         </w:rPr>
-        <w:t>2</w:t>
+        <w:t>5</w:t>
       </w:r>
       <w:r>
         <w:rPr>
@@ -1307,9 +1329,11 @@
           <w:tab w:val="left" w:pos="1000"/>
         </w:tabs>
         <w:rPr>
-          <w:noProof/>
-          <w:sz w:val="24"/>
-          <w:szCs w:val="24"/>
+          <w:rFonts w:asciiTheme="minorHAnsi" w:eastAsiaTheme="minorEastAsia" w:hAnsiTheme="minorHAnsi" w:cstheme="minorBidi"/>
+          <w:noProof/>
+          <w:sz w:val="22"/>
+          <w:szCs w:val="22"/>
+          <w:lang w:val="de-DE" w:eastAsia="de-DE"/>
         </w:rPr>
       </w:pPr>
       <w:r>
@@ -1320,9 +1344,11 @@
       </w:r>
       <w:r>
         <w:rPr>
-          <w:noProof/>
-          <w:sz w:val="24"/>
-          <w:szCs w:val="24"/>
+          <w:rFonts w:asciiTheme="minorHAnsi" w:eastAsiaTheme="minorEastAsia" w:hAnsiTheme="minorHAnsi" w:cstheme="minorBidi"/>
+          <w:noProof/>
+          <w:sz w:val="22"/>
+          <w:szCs w:val="22"/>
+          <w:lang w:val="de-DE" w:eastAsia="de-DE"/>
         </w:rPr>
         <w:tab/>
       </w:r>
@@ -1348,7 +1374,7 @@
         <w:rPr>
           <w:noProof/>
         </w:rPr>
-        <w:instrText xml:space="preserve"> PAGEREF _Toc508098441 \h </w:instrText>
+        <w:instrText xml:space="preserve"> PAGEREF _Toc433195738 \h </w:instrText>
       </w:r>
       <w:r>
         <w:rPr>
@@ -1365,7 +1391,7 @@
         <w:rPr>
           <w:noProof/>
         </w:rPr>
-        <w:t>2</w:t>
+        <w:t>5</w:t>
       </w:r>
       <w:r>
         <w:rPr>
@@ -1381,30 +1407,32 @@
           <w:tab w:val="left" w:pos="432"/>
         </w:tabs>
         <w:rPr>
-          <w:noProof/>
-          <w:sz w:val="24"/>
-          <w:szCs w:val="24"/>
-        </w:rPr>
-      </w:pPr>
-      <w:r>
-        <w:rPr>
-          <w:noProof/>
-          <w:szCs w:val="24"/>
+          <w:rFonts w:asciiTheme="minorHAnsi" w:eastAsiaTheme="minorEastAsia" w:hAnsiTheme="minorHAnsi" w:cstheme="minorBidi"/>
+          <w:noProof/>
+          <w:sz w:val="22"/>
+          <w:szCs w:val="22"/>
+          <w:lang w:val="de-DE" w:eastAsia="de-DE"/>
+        </w:rPr>
+      </w:pPr>
+      <w:r>
+        <w:rPr>
+          <w:noProof/>
         </w:rPr>
         <w:t>6.</w:t>
       </w:r>
       <w:r>
         <w:rPr>
-          <w:noProof/>
-          <w:sz w:val="24"/>
-          <w:szCs w:val="24"/>
+          <w:rFonts w:asciiTheme="minorHAnsi" w:eastAsiaTheme="minorEastAsia" w:hAnsiTheme="minorHAnsi" w:cstheme="minorBidi"/>
+          <w:noProof/>
+          <w:sz w:val="22"/>
+          <w:szCs w:val="22"/>
+          <w:lang w:val="de-DE" w:eastAsia="de-DE"/>
         </w:rPr>
         <w:tab/>
       </w:r>
       <w:r>
         <w:rPr>
           <w:noProof/>
-          <w:szCs w:val="24"/>
         </w:rPr>
         <w:t>Extension Points</w:t>
       </w:r>
@@ -1424,7 +1452,7 @@
         <w:rPr>
           <w:noProof/>
         </w:rPr>
-        <w:instrText xml:space="preserve"> PAGEREF _Toc508098442 \h </w:instrText>
+        <w:instrText xml:space="preserve"> PAGEREF _Toc433195739 \h </w:instrText>
       </w:r>
       <w:r>
         <w:rPr>
@@ -1441,7 +1469,7 @@
         <w:rPr>
           <w:noProof/>
         </w:rPr>
-        <w:t>2</w:t>
+        <w:t>5</w:t>
       </w:r>
       <w:r>
         <w:rPr>
@@ -1457,9 +1485,11 @@
           <w:tab w:val="left" w:pos="1000"/>
         </w:tabs>
         <w:rPr>
-          <w:noProof/>
-          <w:sz w:val="24"/>
-          <w:szCs w:val="24"/>
+          <w:rFonts w:asciiTheme="minorHAnsi" w:eastAsiaTheme="minorEastAsia" w:hAnsiTheme="minorHAnsi" w:cstheme="minorBidi"/>
+          <w:noProof/>
+          <w:sz w:val="22"/>
+          <w:szCs w:val="22"/>
+          <w:lang w:val="de-DE" w:eastAsia="de-DE"/>
         </w:rPr>
       </w:pPr>
       <w:r>
@@ -1470,9 +1500,11 @@
       </w:r>
       <w:r>
         <w:rPr>
-          <w:noProof/>
-          <w:sz w:val="24"/>
-          <w:szCs w:val="24"/>
+          <w:rFonts w:asciiTheme="minorHAnsi" w:eastAsiaTheme="minorEastAsia" w:hAnsiTheme="minorHAnsi" w:cstheme="minorBidi"/>
+          <w:noProof/>
+          <w:sz w:val="22"/>
+          <w:szCs w:val="22"/>
+          <w:lang w:val="de-DE" w:eastAsia="de-DE"/>
         </w:rPr>
         <w:tab/>
       </w:r>
@@ -1498,7 +1530,7 @@
         <w:rPr>
           <w:noProof/>
         </w:rPr>
-        <w:instrText xml:space="preserve"> PAGEREF _Toc508098443 \h </w:instrText>
+        <w:instrText xml:space="preserve"> PAGEREF _Toc433195740 \h </w:instrText>
       </w:r>
       <w:r>
         <w:rPr>
@@ -1515,7 +1547,7 @@
         <w:rPr>
           <w:noProof/>
         </w:rPr>
-        <w:t>2</w:t>
+        <w:t>5</w:t>
       </w:r>
       <w:r>
         <w:rPr>
@@ -1543,7 +1575,13 @@
           <w:t>Use-Ca</w:t>
         </w:r>
         <w:r>
-          <w:t>se Specification: Statistic</w:t>
+          <w:t xml:space="preserve">se Specification: </w:t>
+        </w:r>
+        <w:r>
+          <w:t xml:space="preserve">View </w:t>
+        </w:r>
+        <w:r>
+          <w:t>Statistic</w:t>
         </w:r>
       </w:fldSimple>
       <w:bookmarkStart w:id="0" w:name="_Toc423410237"/>
@@ -1561,37 +1599,22 @@
     </w:p>
     <w:p>
       <w:pPr>
-        <w:pStyle w:val="InfoBlue"/>
-      </w:pPr>
-      <w:r>
-        <w:t>[The following template is provided for a Use-Case Specification, which contains the textual properties of the use case. This document is used with a requirements management tool, such as Rational RequisitePro, for specifying and marking the requirements within the use-case properties.</w:t>
-      </w:r>
-    </w:p>
-    <w:p>
-      <w:pPr>
-        <w:pStyle w:val="InfoBlue"/>
-      </w:pPr>
-      <w:r>
-        <w:t>The use-case diagrams can be developed in a visual modeling tool, such as Rational Rose. A use-case report, with all properties, may be generated with Rational SoDA. For more information, see the tool mentors in the Rational Unified Process.]</w:t>
-      </w:r>
-    </w:p>
-    <w:p>
-      <w:pPr>
         <w:pStyle w:val="berschrift1"/>
       </w:pPr>
-      <w:bookmarkStart w:id="2" w:name="_Toc508098429"/>
+      <w:bookmarkStart w:id="2" w:name="_Toc433195726"/>
       <w:bookmarkStart w:id="3" w:name="_Toc423410238"/>
       <w:bookmarkStart w:id="4" w:name="_Toc425054504"/>
       <w:r>
         <w:t xml:space="preserve">Use-Case </w:t>
       </w:r>
+      <w:r>
+        <w:t xml:space="preserve">View </w:t>
+      </w:r>
+      <w:r>
+        <w:t>Statistic</w:t>
+      </w:r>
       <w:bookmarkEnd w:id="2"/>
       <w:r>
-        <w:t>Statistic</w:t>
-      </w:r>
-      <w:bookmarkStart w:id="5" w:name="_GoBack"/>
-      <w:bookmarkEnd w:id="5"/>
-      <w:r>
         <w:t xml:space="preserve"> </w:t>
       </w:r>
     </w:p>
@@ -1599,396 +1622,595 @@
       <w:pPr>
         <w:pStyle w:val="berschrift2"/>
       </w:pPr>
-      <w:bookmarkStart w:id="6" w:name="_Toc508098430"/>
+      <w:bookmarkStart w:id="5" w:name="_Toc433195727"/>
       <w:r>
         <w:t>Brief Description</w:t>
       </w:r>
       <w:bookmarkEnd w:id="3"/>
       <w:bookmarkEnd w:id="4"/>
-      <w:bookmarkEnd w:id="6"/>
+      <w:bookmarkEnd w:id="5"/>
     </w:p>
     <w:p>
       <w:pPr>
         <w:pStyle w:val="InfoBlue"/>
-      </w:pPr>
-      <w:r>
-        <w:t>[The description briefly conveys the role and purpose of the use case. A single paragraph will suffice for this description.]</w:t>
-      </w:r>
+        <w:rPr>
+          <w:i/>
+          <w:lang w:val="de-DE"/>
+        </w:rPr>
+      </w:pPr>
+      <w:r>
+        <w:rPr>
+          <w:lang w:val="de-DE"/>
+        </w:rPr>
+        <w:t>Der UseCase “</w:t>
+      </w:r>
+      <w:r>
+        <w:rPr>
+          <w:lang w:val="de-DE"/>
+        </w:rPr>
+        <w:t>View Statistic</w:t>
+      </w:r>
+      <w:r>
+        <w:rPr>
+          <w:lang w:val="de-DE"/>
+        </w:rPr>
+        <w:t>” tritt ein wenn der Benutzer innerhalb des Hauptfensters den Menüpunkt “Spiel</w:t>
+      </w:r>
+      <w:r>
+        <w:rPr>
+          <w:lang w:val="de-DE"/>
+        </w:rPr>
+        <w:t>“</w:t>
+      </w:r>
+      <w:r>
+        <w:rPr>
+          <w:lang w:val="de-DE"/>
+        </w:rPr>
+        <w:t xml:space="preserve"> -&gt; </w:t>
+      </w:r>
+      <w:r>
+        <w:rPr>
+          <w:lang w:val="de-DE"/>
+        </w:rPr>
+        <w:t>„</w:t>
+      </w:r>
+      <w:r>
+        <w:rPr>
+          <w:lang w:val="de-DE"/>
+        </w:rPr>
+        <w:t>Statistik” oder den dafür vorgesehenen “Statistik”-Button klickt.</w:t>
+      </w:r>
+      <w:r>
+        <w:rPr>
+          <w:lang w:val="de-DE"/>
+        </w:rPr>
+        <w:t xml:space="preserve"> Es öffnet sich daraufhin ein</w:t>
+      </w:r>
+      <w:r>
+        <w:rPr>
+          <w:lang w:val="de-DE"/>
+        </w:rPr>
+        <w:t xml:space="preserve"> weiteres</w:t>
+      </w:r>
+      <w:r>
+        <w:rPr>
+          <w:lang w:val="de-DE"/>
+        </w:rPr>
+        <w:t xml:space="preserve"> Fenster in welchem der Nutzer</w:t>
+      </w:r>
+      <w:r>
+        <w:rPr>
+          <w:lang w:val="de-DE"/>
+        </w:rPr>
+        <w:t xml:space="preserve"> eine Spiel-Statistik betrachten kann</w:t>
+      </w:r>
+      <w:r>
+        <w:rPr>
+          <w:lang w:val="de-DE"/>
+        </w:rPr>
+        <w:t>.</w:t>
+      </w:r>
+    </w:p>
+    <w:p>
+      <w:pPr>
+        <w:pStyle w:val="Textkrper"/>
+        <w:keepNext/>
+        <w:jc w:val="center"/>
+      </w:pPr>
+      <w:r>
+        <w:rPr>
+          <w:rFonts w:ascii="Arial" w:hAnsi="Arial" w:cs="Arial"/>
+          <w:noProof/>
+          <w:lang w:val="de-DE" w:eastAsia="de-DE"/>
+        </w:rPr>
+        <w:drawing>
+          <wp:inline distT="0" distB="0" distL="0" distR="0" wp14:anchorId="58F28D2F" wp14:editId="6C1F3C2F">
+            <wp:extent cx="4658744" cy="5991225"/>
+            <wp:effectExtent l="0" t="0" r="8890" b="0"/>
+            <wp:docPr id="1" name="Grafik 1"/>
+            <wp:cNvGraphicFramePr>
+              <a:graphicFrameLocks xmlns:a="http://schemas.openxmlformats.org/drawingml/2006/main" noChangeAspect="1"/>
+            </wp:cNvGraphicFramePr>
+            <a:graphic xmlns:a="http://schemas.openxmlformats.org/drawingml/2006/main">
+              <a:graphicData uri="http://schemas.openxmlformats.org/drawingml/2006/picture">
+                <pic:pic xmlns:pic="http://schemas.openxmlformats.org/drawingml/2006/picture">
+                  <pic:nvPicPr>
+                    <pic:cNvPr id="1" name="mockup_statistic.png"/>
+                    <pic:cNvPicPr/>
+                  </pic:nvPicPr>
+                  <pic:blipFill>
+                    <a:blip r:embed="rId8">
+                      <a:extLst>
+                        <a:ext uri="{28A0092B-C50C-407E-A947-70E740481C1C}">
+                          <a14:useLocalDpi xmlns:a14="http://schemas.microsoft.com/office/drawing/2010/main" val="0"/>
+                        </a:ext>
+                      </a:extLst>
+                    </a:blip>
+                    <a:stretch>
+                      <a:fillRect/>
+                    </a:stretch>
+                  </pic:blipFill>
+                  <pic:spPr>
+                    <a:xfrm>
+                      <a:off x="0" y="0"/>
+                      <a:ext cx="4677581" cy="6015449"/>
+                    </a:xfrm>
+                    <a:prstGeom prst="rect">
+                      <a:avLst/>
+                    </a:prstGeom>
+                  </pic:spPr>
+                </pic:pic>
+              </a:graphicData>
+            </a:graphic>
+          </wp:inline>
+        </w:drawing>
+      </w:r>
+    </w:p>
+    <w:p>
+      <w:pPr>
+        <w:pStyle w:val="Beschriftung"/>
+        <w:jc w:val="center"/>
+        <w:rPr>
+          <w:rFonts w:ascii="Arial" w:hAnsi="Arial" w:cs="Arial"/>
+          <w:lang w:val="de-DE"/>
+        </w:rPr>
+      </w:pPr>
+      <w:r>
+        <w:t xml:space="preserve">Abb. </w:t>
+      </w:r>
+      <w:r>
+        <w:t>“</w:t>
+      </w:r>
+      <w:proofErr w:type="spellStart"/>
+      <w:r>
+        <w:t>Statistik</w:t>
+      </w:r>
+      <w:proofErr w:type="spellEnd"/>
+      <w:r>
+        <w:t>”</w:t>
+      </w:r>
+      <w:r>
+        <w:t>-</w:t>
+      </w:r>
+      <w:proofErr w:type="spellStart"/>
+      <w:r>
+        <w:t>Fenster</w:t>
+      </w:r>
+      <w:proofErr w:type="spellEnd"/>
     </w:p>
     <w:p>
       <w:pPr>
         <w:pStyle w:val="berschrift1"/>
         <w:widowControl/>
       </w:pPr>
-      <w:bookmarkStart w:id="7" w:name="_Toc423410239"/>
-      <w:bookmarkStart w:id="8" w:name="_Toc425054505"/>
-      <w:bookmarkStart w:id="9" w:name="_Toc508098431"/>
-      <w:r>
+      <w:bookmarkStart w:id="6" w:name="_Toc423410239"/>
+      <w:bookmarkStart w:id="7" w:name="_Toc425054505"/>
+      <w:bookmarkStart w:id="8" w:name="_Toc433195728"/>
+      <w:r>
+        <w:lastRenderedPageBreak/>
         <w:t>Flow of Events</w:t>
       </w:r>
+      <w:bookmarkEnd w:id="6"/>
       <w:bookmarkEnd w:id="7"/>
       <w:bookmarkEnd w:id="8"/>
-      <w:bookmarkEnd w:id="9"/>
     </w:p>
     <w:p>
       <w:pPr>
         <w:pStyle w:val="berschrift2"/>
         <w:widowControl/>
       </w:pPr>
-      <w:bookmarkStart w:id="10" w:name="_Toc423410240"/>
-      <w:bookmarkStart w:id="11" w:name="_Toc425054506"/>
-      <w:bookmarkStart w:id="12" w:name="_Toc508098432"/>
+      <w:bookmarkStart w:id="9" w:name="_Toc423410240"/>
+      <w:bookmarkStart w:id="10" w:name="_Toc425054506"/>
+      <w:bookmarkStart w:id="11" w:name="_Toc433195729"/>
       <w:r>
         <w:t>Basic Flow</w:t>
       </w:r>
+      <w:bookmarkEnd w:id="9"/>
       <w:bookmarkEnd w:id="10"/>
       <w:bookmarkEnd w:id="11"/>
-      <w:bookmarkEnd w:id="12"/>
       <w:r>
         <w:t xml:space="preserve"> </w:t>
       </w:r>
     </w:p>
     <w:p>
       <w:pPr>
-        <w:pStyle w:val="InfoBlue"/>
-      </w:pPr>
-      <w:r>
-        <w:t>[This use case starts when the actor does something. An actor always initiates use cases. The use case describes what the actor does and what the system does in response. It is phrased in the form of a dialog between the actor and the system.</w:t>
-      </w:r>
-    </w:p>
-    <w:p>
-      <w:pPr>
-        <w:pStyle w:val="InfoBlue"/>
-      </w:pPr>
-      <w:r>
-        <w:t>The use case describes what happens inside the system, but not how or why. If information is exchanged, be specific about what is passed back and forth. For example, it is not very illuminating to say that the actor enters customer information. It is better to say the actor enters the customer’s name and address. A Glossary of Terms is often useful to keep the complexity of the use case manageable</w:t>
-      </w:r>
-      <w:r>
-        <w:sym w:font="Symbol" w:char="F0BE"/>
-      </w:r>
-      <w:r>
-        <w:t xml:space="preserve">you may want to define things like customer information there to keep the use case from drowning in details. </w:t>
-      </w:r>
-    </w:p>
-    <w:p>
-      <w:pPr>
-        <w:pStyle w:val="InfoBlue"/>
-      </w:pPr>
-      <w:r>
-        <w:t xml:space="preserve">Simple alternatives may be presented within the text of the use case. If it only takes a few sentences to describe what happens when there is an alternative, do it directly within the </w:t>
-      </w:r>
-      <w:r>
-        <w:rPr>
-          <w:b/>
-          <w:bCs/>
-        </w:rPr>
-        <w:t>Flow of Events</w:t>
-      </w:r>
-      <w:r>
-        <w:t xml:space="preserve"> section. If the alternative flow is more complex, use a separate section to describe it. For example, an </w:t>
-      </w:r>
-      <w:r>
-        <w:rPr>
-          <w:b/>
-          <w:bCs/>
-        </w:rPr>
-        <w:t>Alternative Flow</w:t>
-      </w:r>
-      <w:r>
-        <w:t xml:space="preserve"> subsection explains how to describe more complex alternatives. </w:t>
-      </w:r>
-    </w:p>
-    <w:p>
-      <w:pPr>
-        <w:pStyle w:val="InfoBlue"/>
-      </w:pPr>
-      <w:r>
-        <w:t>A picture is sometimes worth a thousand words, though there is no substitute for clean, clear prose. If it improves clarity, feel free to paste graphical depictions of user interfaces, process flows or other figures into the use case. If a flow chart is useful to present a complex decision process, by all means use it!  Similarly for state-dependent behavior, a state-transition diagram often clarifies the behavior of a system better than pages upon pages of text. Use the right presentation medium for your problem, but be wary of using terminology, notations or figures that your audience may not understand. Remember that your purpose is to clarify, not obscure.]</w:t>
-      </w:r>
+        <w:keepNext/>
+        <w:ind w:left="720"/>
+      </w:pPr>
+      <w:r>
+        <w:rPr>
+          <w:noProof/>
+          <w:lang w:val="de-DE" w:eastAsia="de-DE"/>
+        </w:rPr>
+        <w:drawing>
+          <wp:inline distT="0" distB="0" distL="0" distR="0" wp14:anchorId="095E49D8" wp14:editId="014386D7">
+            <wp:extent cx="5695950" cy="5324475"/>
+            <wp:effectExtent l="0" t="0" r="0" b="9525"/>
+            <wp:docPr id="2" name="Grafik 2"/>
+            <wp:cNvGraphicFramePr>
+              <a:graphicFrameLocks xmlns:a="http://schemas.openxmlformats.org/drawingml/2006/main" noChangeAspect="1"/>
+            </wp:cNvGraphicFramePr>
+            <a:graphic xmlns:a="http://schemas.openxmlformats.org/drawingml/2006/main">
+              <a:graphicData uri="http://schemas.openxmlformats.org/drawingml/2006/picture">
+                <pic:pic xmlns:pic="http://schemas.openxmlformats.org/drawingml/2006/picture">
+                  <pic:nvPicPr>
+                    <pic:cNvPr id="2" name="view_Statistic.png"/>
+                    <pic:cNvPicPr/>
+                  </pic:nvPicPr>
+                  <pic:blipFill>
+                    <a:blip r:embed="rId9">
+                      <a:extLst>
+                        <a:ext uri="{28A0092B-C50C-407E-A947-70E740481C1C}">
+                          <a14:useLocalDpi xmlns:a14="http://schemas.microsoft.com/office/drawing/2010/main" val="0"/>
+                        </a:ext>
+                      </a:extLst>
+                    </a:blip>
+                    <a:stretch>
+                      <a:fillRect/>
+                    </a:stretch>
+                  </pic:blipFill>
+                  <pic:spPr>
+                    <a:xfrm>
+                      <a:off x="0" y="0"/>
+                      <a:ext cx="5695950" cy="5324475"/>
+                    </a:xfrm>
+                    <a:prstGeom prst="rect">
+                      <a:avLst/>
+                    </a:prstGeom>
+                  </pic:spPr>
+                </pic:pic>
+              </a:graphicData>
+            </a:graphic>
+          </wp:inline>
+        </w:drawing>
+      </w:r>
+    </w:p>
+    <w:p>
+      <w:pPr>
+        <w:pStyle w:val="Beschriftung"/>
+        <w:jc w:val="center"/>
+      </w:pPr>
+      <w:r>
+        <w:t>Abb. “View-Statistic”-</w:t>
+      </w:r>
+      <w:proofErr w:type="spellStart"/>
+      <w:r>
+        <w:t>Programmablaufplan</w:t>
+      </w:r>
+      <w:proofErr w:type="spellEnd"/>
     </w:p>
     <w:p>
       <w:pPr>
         <w:pStyle w:val="berschrift2"/>
         <w:widowControl/>
       </w:pPr>
-      <w:bookmarkStart w:id="13" w:name="_Toc423410241"/>
-      <w:bookmarkStart w:id="14" w:name="_Toc425054507"/>
-      <w:bookmarkStart w:id="15" w:name="_Toc508098433"/>
+      <w:bookmarkStart w:id="12" w:name="_Toc423410241"/>
+      <w:bookmarkStart w:id="13" w:name="_Toc425054507"/>
+      <w:bookmarkStart w:id="14" w:name="_Toc433195730"/>
       <w:r>
         <w:t>Alternative Flows</w:t>
       </w:r>
+      <w:bookmarkEnd w:id="12"/>
       <w:bookmarkEnd w:id="13"/>
       <w:bookmarkEnd w:id="14"/>
-      <w:bookmarkEnd w:id="15"/>
     </w:p>
     <w:p>
       <w:pPr>
         <w:pStyle w:val="berschrift3"/>
         <w:widowControl/>
-      </w:pPr>
-      <w:bookmarkStart w:id="16" w:name="_Toc423410242"/>
-      <w:bookmarkStart w:id="17" w:name="_Toc425054508"/>
-      <w:bookmarkStart w:id="18" w:name="_Toc508098434"/>
-      <w:r>
-        <w:t>&lt; First Alternative Flow &gt;</w:t>
-      </w:r>
+        <w:rPr>
+          <w:lang w:val="de-DE"/>
+        </w:rPr>
+      </w:pPr>
+      <w:r>
+        <w:rPr>
+          <w:lang w:val="de-DE"/>
+        </w:rPr>
+        <w:t>“Statistik”-Fenster über das Menü aufrufen</w:t>
+      </w:r>
+    </w:p>
+    <w:p>
+      <w:pPr>
+        <w:pStyle w:val="InfoBlue"/>
+        <w:rPr>
+          <w:lang w:val="de-DE"/>
+        </w:rPr>
+      </w:pPr>
+      <w:r>
+        <w:rPr>
+          <w:lang w:val="de-DE"/>
+        </w:rPr>
+        <w:t xml:space="preserve">Alternativ kann das “Statistik”-Fenster anstatt über den “Statistik”-Button auch über den entsprechenden Menü-Punkt </w:t>
+      </w:r>
+      <w:r>
+        <w:rPr>
+          <w:lang w:val="de-DE"/>
+        </w:rPr>
+        <w:t>„Spiel“ -&gt; „Statistik“ aufgerufen werden.</w:t>
+      </w:r>
+    </w:p>
+    <w:p>
+      <w:pPr>
+        <w:pStyle w:val="berschrift1"/>
+      </w:pPr>
+      <w:bookmarkStart w:id="15" w:name="_Toc423410251"/>
+      <w:bookmarkStart w:id="16" w:name="_Toc425054510"/>
+      <w:bookmarkStart w:id="17" w:name="_Toc433195733"/>
+      <w:r>
+        <w:t>Special Requirements</w:t>
+      </w:r>
+      <w:bookmarkEnd w:id="15"/>
       <w:bookmarkEnd w:id="16"/>
       <w:bookmarkEnd w:id="17"/>
+    </w:p>
+    <w:p>
+      <w:pPr>
+        <w:ind w:left="720"/>
+        <w:rPr>
+          <w:rFonts w:ascii="Arial" w:hAnsi="Arial" w:cs="Arial"/>
+        </w:rPr>
+      </w:pPr>
+      <w:proofErr w:type="spellStart"/>
+      <w:r>
+        <w:rPr>
+          <w:rFonts w:ascii="Arial" w:hAnsi="Arial" w:cs="Arial"/>
+        </w:rPr>
+        <w:t>Keine</w:t>
+      </w:r>
+      <w:proofErr w:type="spellEnd"/>
+    </w:p>
+    <w:p>
+      <w:pPr>
+        <w:pStyle w:val="berschrift1"/>
+        <w:widowControl/>
+      </w:pPr>
+      <w:bookmarkStart w:id="18" w:name="_Toc423410253"/>
+      <w:bookmarkStart w:id="19" w:name="_Toc425054512"/>
+      <w:bookmarkStart w:id="20" w:name="_Toc433195735"/>
+      <w:r>
+        <w:t>Preconditions</w:t>
+      </w:r>
       <w:bookmarkEnd w:id="18"/>
-    </w:p>
-    <w:p>
-      <w:pPr>
-        <w:pStyle w:val="InfoBlue"/>
-      </w:pPr>
-      <w:r>
-        <w:t xml:space="preserve">[More complex alternatives are described in a separate section, referred to in the </w:t>
-      </w:r>
-      <w:r>
-        <w:rPr>
-          <w:b/>
-          <w:bCs/>
-        </w:rPr>
-        <w:t>Basic Flow</w:t>
-      </w:r>
-      <w:r>
-        <w:t xml:space="preserve"> subsection of </w:t>
-      </w:r>
-      <w:r>
-        <w:rPr>
-          <w:b/>
-          <w:bCs/>
-        </w:rPr>
-        <w:t>Flow of Events</w:t>
-      </w:r>
-      <w:r>
-        <w:t xml:space="preserve"> section. Think of the </w:t>
-      </w:r>
-      <w:r>
-        <w:rPr>
-          <w:b/>
-          <w:bCs/>
-        </w:rPr>
-        <w:t>Alternative Flow</w:t>
-      </w:r>
-      <w:r>
-        <w:t xml:space="preserve"> subsections like alternative behavior</w:t>
-      </w:r>
-      <w:r>
-        <w:sym w:font="Symbol" w:char="F0BE"/>
-      </w:r>
-      <w:r>
-        <w:t xml:space="preserve"> each alternative flow represents alternative behavior usually due to exceptions that occur in the main flow. They may be as long as necessary to describe the events associated with the alternative behavior. When an alternative flow ends, the events of the main flow of events are resumed unless otherwise stated.]</w:t>
-      </w:r>
-    </w:p>
-    <w:p>
-      <w:pPr>
-        <w:pStyle w:val="berschrift4"/>
-        <w:widowControl/>
-      </w:pPr>
-      <w:r>
-        <w:t>&lt; An Alternative Subflow &gt;</w:t>
-      </w:r>
-    </w:p>
-    <w:p>
-      <w:pPr>
-        <w:pStyle w:val="InfoBlue"/>
-      </w:pPr>
-      <w:r>
-        <w:t>[Alternative flows may, in turn, be divided into subsections if it improves clarity.]</w:t>
-      </w:r>
-    </w:p>
-    <w:p>
-      <w:pPr>
-        <w:pStyle w:val="berschrift3"/>
-        <w:widowControl/>
-      </w:pPr>
-      <w:bookmarkStart w:id="19" w:name="_Toc423410243"/>
-      <w:bookmarkStart w:id="20" w:name="_Toc425054509"/>
-      <w:bookmarkStart w:id="21" w:name="_Toc508098435"/>
-      <w:r>
-        <w:t>&lt; Second Alternative Flow &gt;</w:t>
-      </w:r>
       <w:bookmarkEnd w:id="19"/>
       <w:bookmarkEnd w:id="20"/>
+    </w:p>
+    <w:p>
+      <w:pPr>
+        <w:pStyle w:val="berschrift2"/>
+      </w:pPr>
+      <w:r>
+        <w:t xml:space="preserve">Precondition - </w:t>
+      </w:r>
+      <w:proofErr w:type="spellStart"/>
+      <w:r>
+        <w:t>Allgemein</w:t>
+      </w:r>
+      <w:proofErr w:type="spellEnd"/>
+    </w:p>
+    <w:p>
+      <w:pPr>
+        <w:ind w:left="720"/>
+        <w:rPr>
+          <w:rFonts w:ascii="Arial" w:hAnsi="Arial" w:cs="Arial"/>
+          <w:lang w:val="de-DE"/>
+        </w:rPr>
+      </w:pPr>
+      <w:r>
+        <w:rPr>
+          <w:rFonts w:ascii="Arial" w:hAnsi="Arial" w:cs="Arial"/>
+          <w:lang w:val="de-DE"/>
+        </w:rPr>
+        <w:t>Der Benutzer muss sic</w:t>
+      </w:r>
+      <w:r>
+        <w:rPr>
+          <w:rFonts w:ascii="Arial" w:hAnsi="Arial" w:cs="Arial"/>
+          <w:lang w:val="de-DE"/>
+        </w:rPr>
+        <w:t>h i</w:t>
+      </w:r>
+      <w:r>
+        <w:rPr>
+          <w:rFonts w:ascii="Arial" w:hAnsi="Arial" w:cs="Arial"/>
+          <w:lang w:val="de-DE"/>
+        </w:rPr>
+        <w:t xml:space="preserve">m Hauptfenster der Anwendung befinden um </w:t>
+      </w:r>
+      <w:r>
+        <w:rPr>
+          <w:rFonts w:ascii="Arial" w:hAnsi="Arial" w:cs="Arial"/>
+          <w:lang w:val="de-DE"/>
+        </w:rPr>
+        <w:t xml:space="preserve">das </w:t>
+      </w:r>
+      <w:r>
+        <w:rPr>
+          <w:rFonts w:ascii="Arial" w:hAnsi="Arial" w:cs="Arial"/>
+          <w:lang w:val="de-DE"/>
+        </w:rPr>
+        <w:t>„</w:t>
+      </w:r>
+      <w:r>
+        <w:rPr>
+          <w:rFonts w:ascii="Arial" w:hAnsi="Arial" w:cs="Arial"/>
+          <w:lang w:val="de-DE"/>
+        </w:rPr>
+        <w:t>Statistik</w:t>
+      </w:r>
+      <w:r>
+        <w:rPr>
+          <w:rFonts w:ascii="Arial" w:hAnsi="Arial" w:cs="Arial"/>
+          <w:lang w:val="de-DE"/>
+        </w:rPr>
+        <w:t>“</w:t>
+      </w:r>
+      <w:r>
+        <w:rPr>
+          <w:rFonts w:ascii="Arial" w:hAnsi="Arial" w:cs="Arial"/>
+          <w:lang w:val="de-DE"/>
+        </w:rPr>
+        <w:t>-Fenster öffnen und die Statistik einsehen zu können.</w:t>
+      </w:r>
+    </w:p>
+    <w:p>
+      <w:pPr>
+        <w:pStyle w:val="berschrift2"/>
+        <w:rPr>
+          <w:lang w:val="de-DE"/>
+        </w:rPr>
+      </w:pPr>
+      <w:proofErr w:type="spellStart"/>
+      <w:r>
+        <w:rPr>
+          <w:lang w:val="de-DE"/>
+        </w:rPr>
+        <w:lastRenderedPageBreak/>
+        <w:t>Precondition</w:t>
+      </w:r>
+      <w:proofErr w:type="spellEnd"/>
+      <w:r>
+        <w:rPr>
+          <w:lang w:val="de-DE"/>
+        </w:rPr>
+        <w:t xml:space="preserve"> – „Statistik“-Button</w:t>
+      </w:r>
+    </w:p>
+    <w:p>
+      <w:pPr>
+        <w:ind w:left="720"/>
+        <w:rPr>
+          <w:rFonts w:ascii="Arial" w:hAnsi="Arial" w:cs="Arial"/>
+          <w:lang w:val="de-DE"/>
+        </w:rPr>
+      </w:pPr>
+      <w:r>
+        <w:rPr>
+          <w:rFonts w:ascii="Arial" w:hAnsi="Arial" w:cs="Arial"/>
+          <w:lang w:val="de-DE"/>
+        </w:rPr>
+        <w:t xml:space="preserve">Um das „Statistik“-Fenster über den „Statistik“-Button zu öffnen muss ich der Benutzer auf dem „Start-Screen“ des </w:t>
+      </w:r>
+      <w:r>
+        <w:rPr>
+          <w:rFonts w:ascii="Arial" w:hAnsi="Arial" w:cs="Arial"/>
+          <w:lang w:val="de-DE"/>
+        </w:rPr>
+        <w:t>Hauptfensters befinden. Innerhalb eines aktiven Spiels kann dieses nur über den entsprechenden Menü-Punkt geöffnet werden.</w:t>
+      </w:r>
+    </w:p>
+    <w:p>
+      <w:pPr>
+        <w:pStyle w:val="berschrift1"/>
+        <w:widowControl/>
+      </w:pPr>
+      <w:bookmarkStart w:id="21" w:name="_Toc423410255"/>
+      <w:bookmarkStart w:id="22" w:name="_Toc425054514"/>
+      <w:bookmarkStart w:id="23" w:name="_Toc433195737"/>
+      <w:proofErr w:type="spellStart"/>
+      <w:r>
+        <w:t>Postconditions</w:t>
+      </w:r>
       <w:bookmarkEnd w:id="21"/>
-    </w:p>
-    <w:p>
-      <w:pPr>
-        <w:pStyle w:val="InfoBlue"/>
-      </w:pPr>
-      <w:r>
-        <w:t xml:space="preserve">[There may be, and most likely will be, a number of alternative flows in a use case. Keep each alternative </w:t>
-      </w:r>
-      <w:r>
-        <w:lastRenderedPageBreak/>
-        <w:t>flow separate to improve clarity. Using alternative flows improves the readability of the use case, as well as preventing use cases from being decomposed into hierarchies of use cases. Keep in mind that use cases are just textual descriptions, and their main purpose is to document the behavior of a system in a clear, concise, and understandable way.]</w:t>
-      </w:r>
-    </w:p>
-    <w:p>
-      <w:pPr>
-        <w:pStyle w:val="berschrift1"/>
-      </w:pPr>
-      <w:bookmarkStart w:id="22" w:name="_Toc423410251"/>
-      <w:bookmarkStart w:id="23" w:name="_Toc425054510"/>
-      <w:bookmarkStart w:id="24" w:name="_Toc508098436"/>
-      <w:r>
-        <w:t>Special Requirements</w:t>
-      </w:r>
       <w:bookmarkEnd w:id="22"/>
       <w:bookmarkEnd w:id="23"/>
+      <w:proofErr w:type="spellEnd"/>
+    </w:p>
+    <w:p>
+      <w:pPr>
+        <w:ind w:left="720"/>
+        <w:rPr>
+          <w:rFonts w:ascii="Arial" w:hAnsi="Arial" w:cs="Arial"/>
+          <w:lang w:val="de-DE"/>
+        </w:rPr>
+      </w:pPr>
+      <w:bookmarkStart w:id="24" w:name="_GoBack"/>
+      <w:r>
+        <w:rPr>
+          <w:rFonts w:ascii="Arial" w:hAnsi="Arial" w:cs="Arial"/>
+          <w:lang w:val="de-DE"/>
+        </w:rPr>
+        <w:t>Nach dem S</w:t>
+      </w:r>
+      <w:r>
+        <w:rPr>
+          <w:rFonts w:ascii="Arial" w:hAnsi="Arial" w:cs="Arial"/>
+          <w:lang w:val="de-DE"/>
+        </w:rPr>
+        <w:t xml:space="preserve">chließen des </w:t>
+      </w:r>
+      <w:r>
+        <w:rPr>
+          <w:rFonts w:ascii="Arial" w:hAnsi="Arial" w:cs="Arial"/>
+          <w:lang w:val="de-DE"/>
+        </w:rPr>
+        <w:t>„</w:t>
+      </w:r>
+      <w:r>
+        <w:rPr>
+          <w:rFonts w:ascii="Arial" w:hAnsi="Arial" w:cs="Arial"/>
+          <w:lang w:val="de-DE"/>
+        </w:rPr>
+        <w:t>Statistik</w:t>
+      </w:r>
+      <w:r>
+        <w:rPr>
+          <w:rFonts w:ascii="Arial" w:hAnsi="Arial" w:cs="Arial"/>
+          <w:lang w:val="de-DE"/>
+        </w:rPr>
+        <w:t>“</w:t>
+      </w:r>
+      <w:r>
+        <w:rPr>
+          <w:rFonts w:ascii="Arial" w:hAnsi="Arial" w:cs="Arial"/>
+          <w:lang w:val="de-DE"/>
+        </w:rPr>
+        <w:t>-Fensters befindet sich der Benutzer wieder im Hauptfenster der Anwendung.</w:t>
+      </w:r>
+    </w:p>
+    <w:p>
+      <w:pPr>
+        <w:pStyle w:val="berschrift1"/>
+      </w:pPr>
+      <w:bookmarkStart w:id="25" w:name="_Toc433195739"/>
       <w:bookmarkEnd w:id="24"/>
+      <w:r>
+        <w:t>Extension Points</w:t>
+      </w:r>
+      <w:bookmarkEnd w:id="25"/>
     </w:p>
     <w:p>
       <w:pPr>
         <w:pStyle w:val="InfoBlue"/>
       </w:pPr>
-      <w:r>
-        <w:t>[A special requirement is typically a nonfunctional requirement that is specific to a use case, but is not easily or naturally specified in the text of the use case’s event flow. Examples of special requirements include legal and regulatory requirements, application standards, and quality attributes of the system to be built including usability, reliability, performance or supportability requirements. Additionally, other requirements</w:t>
-      </w:r>
-      <w:r>
-        <w:sym w:font="Symbol" w:char="F0BE"/>
-      </w:r>
-      <w:r>
-        <w:t>such as operating systems and environments, compatibility requirements, and design constraints</w:t>
-      </w:r>
-      <w:r>
-        <w:sym w:font="Symbol" w:char="F0BE"/>
-      </w:r>
-      <w:r>
-        <w:t>should be captured in this section.]</w:t>
-      </w:r>
-    </w:p>
-    <w:p>
-      <w:pPr>
-        <w:pStyle w:val="berschrift2"/>
-        <w:widowControl/>
-      </w:pPr>
-      <w:bookmarkStart w:id="25" w:name="_Toc423410252"/>
-      <w:bookmarkStart w:id="26" w:name="_Toc425054511"/>
-      <w:bookmarkStart w:id="27" w:name="_Toc508098437"/>
-      <w:r>
-        <w:t>&lt; First Special Requirement &gt;</w:t>
-      </w:r>
-      <w:bookmarkEnd w:id="25"/>
-      <w:bookmarkEnd w:id="26"/>
-      <w:bookmarkEnd w:id="27"/>
-    </w:p>
-    <w:p/>
-    <w:p>
-      <w:pPr>
-        <w:pStyle w:val="berschrift1"/>
-        <w:widowControl/>
-      </w:pPr>
-      <w:bookmarkStart w:id="28" w:name="_Toc423410253"/>
-      <w:bookmarkStart w:id="29" w:name="_Toc425054512"/>
-      <w:bookmarkStart w:id="30" w:name="_Toc508098438"/>
-      <w:r>
-        <w:t>Preconditions</w:t>
-      </w:r>
-      <w:bookmarkEnd w:id="28"/>
-      <w:bookmarkEnd w:id="29"/>
-      <w:bookmarkEnd w:id="30"/>
-    </w:p>
-    <w:p>
-      <w:pPr>
-        <w:pStyle w:val="InfoBlue"/>
-      </w:pPr>
-      <w:r>
-        <w:t>[A precondition of a use case is the state of the system that must be present prior to a use case being performed.]</w:t>
-      </w:r>
-    </w:p>
-    <w:p>
-      <w:pPr>
-        <w:pStyle w:val="berschrift2"/>
-        <w:widowControl/>
-      </w:pPr>
-      <w:bookmarkStart w:id="31" w:name="_Toc423410254"/>
-      <w:bookmarkStart w:id="32" w:name="_Toc425054513"/>
-      <w:bookmarkStart w:id="33" w:name="_Toc508098439"/>
-      <w:r>
-        <w:t>&lt; Precondition One &gt;</w:t>
-      </w:r>
-      <w:bookmarkEnd w:id="31"/>
-      <w:bookmarkEnd w:id="32"/>
-      <w:bookmarkEnd w:id="33"/>
-    </w:p>
-    <w:p>
-      <w:pPr>
-        <w:pStyle w:val="berschrift1"/>
-        <w:widowControl/>
-      </w:pPr>
-      <w:bookmarkStart w:id="34" w:name="_Toc423410255"/>
-      <w:bookmarkStart w:id="35" w:name="_Toc425054514"/>
-      <w:bookmarkStart w:id="36" w:name="_Toc508098440"/>
-      <w:r>
-        <w:t>Postconditions</w:t>
-      </w:r>
-      <w:bookmarkEnd w:id="34"/>
-      <w:bookmarkEnd w:id="35"/>
-      <w:bookmarkEnd w:id="36"/>
-    </w:p>
-    <w:p>
-      <w:pPr>
-        <w:pStyle w:val="InfoBlue"/>
-      </w:pPr>
-      <w:r>
-        <w:t>[A postcondition of a use case is a list of possible states the system can be in immediately after a use case has finished.]</w:t>
-      </w:r>
-    </w:p>
-    <w:p>
-      <w:pPr>
-        <w:pStyle w:val="berschrift2"/>
-        <w:widowControl/>
-      </w:pPr>
-      <w:bookmarkStart w:id="37" w:name="_Toc423410256"/>
-      <w:bookmarkStart w:id="38" w:name="_Toc425054515"/>
-      <w:bookmarkStart w:id="39" w:name="_Toc508098441"/>
-      <w:r>
-        <w:t>&lt; Postcondition One &gt;</w:t>
-      </w:r>
-      <w:bookmarkEnd w:id="37"/>
-      <w:bookmarkEnd w:id="38"/>
-      <w:bookmarkEnd w:id="39"/>
-    </w:p>
-    <w:p>
-      <w:pPr>
-        <w:pStyle w:val="berschrift1"/>
-      </w:pPr>
-      <w:bookmarkStart w:id="40" w:name="_Toc508098442"/>
-      <w:r>
-        <w:t>Extension Points</w:t>
-      </w:r>
-      <w:bookmarkEnd w:id="40"/>
-    </w:p>
-    <w:p>
-      <w:pPr>
-        <w:pStyle w:val="InfoBlue"/>
-      </w:pPr>
-      <w:r>
-        <w:t>[Extension points of the use case.]</w:t>
-      </w:r>
-    </w:p>
-    <w:p>
-      <w:pPr>
-        <w:pStyle w:val="berschrift2"/>
-      </w:pPr>
-      <w:bookmarkStart w:id="41" w:name="_Toc508098443"/>
-      <w:r>
-        <w:t>&lt;Name of Extension Point&gt;</w:t>
-      </w:r>
-      <w:bookmarkEnd w:id="41"/>
-    </w:p>
-    <w:p>
-      <w:pPr>
-        <w:pStyle w:val="InfoBlue"/>
-      </w:pPr>
-      <w:r>
-        <w:t>[Definition of the location of the extension point in the flow of events.]</w:t>
-      </w:r>
+      <w:proofErr w:type="spellStart"/>
+      <w:r>
+        <w:t>Keine</w:t>
+      </w:r>
+      <w:proofErr w:type="spellEnd"/>
     </w:p>
     <w:sectPr>
-      <w:headerReference w:type="default" r:id="rId8"/>
-      <w:footerReference w:type="default" r:id="rId9"/>
+      <w:headerReference w:type="default" r:id="rId10"/>
+      <w:footerReference w:type="default" r:id="rId11"/>
       <w:endnotePr>
         <w:numFmt w:val="decimal"/>
       </w:endnotePr>
@@ -2101,11 +2323,23 @@
           <w:r>
             <w:fldChar w:fldCharType="end"/>
           </w:r>
-          <w:fldSimple w:instr=" DOCPROPERTY &quot;Company&quot;  \* MERGEFORMAT ">
-            <w:r>
-              <w:t>&lt;Company Name&gt;</w:t>
-            </w:r>
-          </w:fldSimple>
+          <w:r>
+            <w:fldChar w:fldCharType="begin"/>
+          </w:r>
+          <w:r>
+            <w:instrText xml:space="preserve"> DOCPROPERTY "Company"  \* MERGEFORMAT </w:instrText>
+          </w:r>
+          <w:r>
+            <w:fldChar w:fldCharType="separate"/>
+          </w:r>
+          <w:proofErr w:type="spellStart"/>
+          <w:r>
+            <w:t>nappydevelopment</w:t>
+          </w:r>
+          <w:proofErr w:type="spellEnd"/>
+          <w:r>
+            <w:fldChar w:fldCharType="end"/>
+          </w:r>
           <w:r>
             <w:t xml:space="preserve">, </w:t>
           </w:r>
@@ -2169,7 +2403,7 @@
               <w:rStyle w:val="Seitenzahl"/>
               <w:noProof/>
             </w:rPr>
-            <w:t>2</w:t>
+            <w:t>6</w:t>
           </w:r>
           <w:r>
             <w:rPr>
@@ -2245,6 +2479,8 @@
         <w:sz w:val="36"/>
       </w:rPr>
     </w:pPr>
+    <w:proofErr w:type="spellStart"/>
+    <w:proofErr w:type="gramStart"/>
     <w:r>
       <w:rPr>
         <w:rFonts w:ascii="Arial" w:hAnsi="Arial"/>
@@ -2253,6 +2489,8 @@
       </w:rPr>
       <w:t>nappydevelopment</w:t>
     </w:r>
+    <w:proofErr w:type="spellEnd"/>
+    <w:proofErr w:type="gramEnd"/>
   </w:p>
   <w:p>
     <w:pPr>
@@ -3542,7 +3780,7 @@
     <w:name w:val="toc 1"/>
     <w:basedOn w:val="Standard"/>
     <w:next w:val="Standard"/>
-    <w:semiHidden/>
+    <w:uiPriority w:val="39"/>
     <w:pPr>
       <w:tabs>
         <w:tab w:val="right" w:pos="9360"/>
@@ -3555,7 +3793,7 @@
     <w:name w:val="toc 2"/>
     <w:basedOn w:val="Standard"/>
     <w:next w:val="Standard"/>
-    <w:semiHidden/>
+    <w:uiPriority w:val="39"/>
     <w:pPr>
       <w:tabs>
         <w:tab w:val="right" w:pos="9360"/>
@@ -3567,7 +3805,7 @@
     <w:name w:val="toc 3"/>
     <w:basedOn w:val="Standard"/>
     <w:next w:val="Standard"/>
-    <w:semiHidden/>
+    <w:uiPriority w:val="39"/>
     <w:pPr>
       <w:tabs>
         <w:tab w:val="left" w:pos="1440"/>
@@ -3826,13 +4064,13 @@
     <w:basedOn w:val="Standard"/>
     <w:next w:val="Textkrper"/>
     <w:autoRedefine/>
+    <w:rsid w:val="003F3E94"/>
     <w:pPr>
       <w:spacing w:after="120"/>
       <w:ind w:left="720"/>
     </w:pPr>
     <w:rPr>
-      <w:i/>
-      <w:color w:val="0000FF"/>
+      <w:rFonts w:ascii="Arial" w:hAnsi="Arial" w:cs="Arial"/>
     </w:rPr>
   </w:style>
   <w:style w:type="character" w:styleId="Hyperlink">
@@ -3855,6 +4093,25 @@
     <w:rPr>
       <w:sz w:val="24"/>
       <w:szCs w:val="24"/>
+    </w:rPr>
+  </w:style>
+  <w:style w:type="paragraph" w:styleId="Beschriftung">
+    <w:name w:val="caption"/>
+    <w:basedOn w:val="Standard"/>
+    <w:next w:val="Standard"/>
+    <w:uiPriority w:val="35"/>
+    <w:unhideWhenUsed/>
+    <w:qFormat/>
+    <w:rsid w:val="00463801"/>
+    <w:pPr>
+      <w:spacing w:after="200" w:line="240" w:lineRule="auto"/>
+    </w:pPr>
+    <w:rPr>
+      <w:i/>
+      <w:iCs/>
+      <w:color w:val="1F497D" w:themeColor="text2"/>
+      <w:sz w:val="18"/>
+      <w:szCs w:val="18"/>
     </w:rPr>
   </w:style>
 </w:styles>

</xml_diff>

<commit_message>
Changed the files: "3 UseCase_View_Statistic.docx" and "4 UseCase_Change_Settings.docx" Added the files: "change settings feature.png" and "view statistic feature.png"
</commit_message>
<xml_diff>
--- a/Functions/3 UseCase_View_Statistic.docx
+++ b/Functions/3 UseCase_View_Statistic.docx
@@ -1,6 +1,6 @@
 
 <file path=word/document.xml><?xml version="1.0" encoding="utf-8"?>
-<w:document xmlns:wpc="http://schemas.microsoft.com/office/word/2010/wordprocessingCanvas" xmlns:mc="http://schemas.openxmlformats.org/markup-compatibility/2006" xmlns:o="urn:schemas-microsoft-com:office:office" xmlns:r="http://schemas.openxmlformats.org/officeDocument/2006/relationships" xmlns:m="http://schemas.openxmlformats.org/officeDocument/2006/math" xmlns:v="urn:schemas-microsoft-com:vml" xmlns:wp14="http://schemas.microsoft.com/office/word/2010/wordprocessingDrawing" xmlns:wp="http://schemas.openxmlformats.org/drawingml/2006/wordprocessingDrawing" xmlns:w10="urn:schemas-microsoft-com:office:word" xmlns:w="http://schemas.openxmlformats.org/wordprocessingml/2006/main" xmlns:w14="http://schemas.microsoft.com/office/word/2010/wordml" xmlns:wpg="http://schemas.microsoft.com/office/word/2010/wordprocessingGroup" xmlns:wpi="http://schemas.microsoft.com/office/word/2010/wordprocessingInk" xmlns:wne="http://schemas.microsoft.com/office/word/2006/wordml" xmlns:wps="http://schemas.microsoft.com/office/word/2010/wordprocessingShape" mc:Ignorable="w14 wp14">
+<w:document xmlns:wpc="http://schemas.microsoft.com/office/word/2010/wordprocessingCanvas" xmlns:mc="http://schemas.openxmlformats.org/markup-compatibility/2006" xmlns:o="urn:schemas-microsoft-com:office:office" xmlns:r="http://schemas.openxmlformats.org/officeDocument/2006/relationships" xmlns:m="http://schemas.openxmlformats.org/officeDocument/2006/math" xmlns:v="urn:schemas-microsoft-com:vml" xmlns:wp14="http://schemas.microsoft.com/office/word/2010/wordprocessingDrawing" xmlns:wp="http://schemas.openxmlformats.org/drawingml/2006/wordprocessingDrawing" xmlns:w10="urn:schemas-microsoft-com:office:word" xmlns:w="http://schemas.openxmlformats.org/wordprocessingml/2006/main" xmlns:w14="http://schemas.microsoft.com/office/word/2010/wordml" xmlns:w15="http://schemas.microsoft.com/office/word/2012/wordml" xmlns:wpg="http://schemas.microsoft.com/office/word/2010/wordprocessingGroup" xmlns:wpi="http://schemas.microsoft.com/office/word/2010/wordprocessingInk" xmlns:wne="http://schemas.microsoft.com/office/word/2006/wordml" xmlns:wps="http://schemas.microsoft.com/office/word/2010/wordprocessingShape" mc:Ignorable="w14 w15 wp14">
   <w:body>
     <w:p>
       <w:pPr>
@@ -16,30 +16,20 @@
         <w:pStyle w:val="Titel"/>
         <w:jc w:val="right"/>
       </w:pPr>
-      <w:r>
-        <w:fldChar w:fldCharType="begin"/>
-      </w:r>
-      <w:r>
-        <w:instrText xml:space="preserve">title  \* Mergeformat </w:instrText>
-      </w:r>
-      <w:r>
-        <w:fldChar w:fldCharType="separate"/>
-      </w:r>
-      <w:r>
-        <w:t>Use-Ca</w:t>
-      </w:r>
-      <w:r>
-        <w:t xml:space="preserve">se Specification: </w:t>
-      </w:r>
-      <w:r>
-        <w:t xml:space="preserve">View </w:t>
-      </w:r>
-      <w:r>
-        <w:t>Statistic</w:t>
-      </w:r>
-      <w:r>
-        <w:fldChar w:fldCharType="end"/>
-      </w:r>
+      <w:fldSimple w:instr="title  \* Mergeformat ">
+        <w:r>
+          <w:t>Use-Ca</w:t>
+        </w:r>
+        <w:r>
+          <w:t xml:space="preserve">se Specification: </w:t>
+        </w:r>
+        <w:r>
+          <w:t xml:space="preserve">View </w:t>
+        </w:r>
+        <w:r>
+          <w:t>Statistic</w:t>
+        </w:r>
+      </w:fldSimple>
     </w:p>
     <w:p>
       <w:pPr>
@@ -77,7 +67,7 @@
     <w:p>
       <w:pPr>
         <w:sectPr>
-          <w:headerReference w:type="default" r:id="rId8"/>
+          <w:headerReference w:type="default" r:id="rId7"/>
           <w:endnotePr>
             <w:numFmt w:val="decimal"/>
           </w:endnotePr>
@@ -248,13 +238,8 @@
               <w:pStyle w:val="Tabletext"/>
             </w:pPr>
             <w:r>
-              <w:t xml:space="preserve">Manuel </w:t>
+              <w:t>Manuel Bothner</w:t>
             </w:r>
-            <w:proofErr w:type="spellStart"/>
-            <w:r>
-              <w:t>Bothner</w:t>
-            </w:r>
-            <w:proofErr w:type="spellEnd"/>
           </w:p>
         </w:tc>
       </w:tr>
@@ -267,6 +252,9 @@
             <w:pPr>
               <w:pStyle w:val="Tabletext"/>
             </w:pPr>
+            <w:r>
+              <w:t>01/11/15</w:t>
+            </w:r>
           </w:p>
         </w:tc>
         <w:tc>
@@ -277,6 +265,9 @@
             <w:pPr>
               <w:pStyle w:val="Tabletext"/>
             </w:pPr>
+            <w:r>
+              <w:t>1.1</w:t>
+            </w:r>
           </w:p>
         </w:tc>
         <w:tc>
@@ -287,6 +278,17 @@
             <w:pPr>
               <w:pStyle w:val="Tabletext"/>
             </w:pPr>
+            <w:r>
+              <w:t xml:space="preserve">Added </w:t>
+            </w:r>
+            <w:proofErr w:type="spellStart"/>
+            <w:r>
+              <w:t>View_Statistic.feature</w:t>
+            </w:r>
+            <w:proofErr w:type="spellEnd"/>
+            <w:r>
+              <w:t>-Screenshot</w:t>
+            </w:r>
           </w:p>
         </w:tc>
         <w:tc>
@@ -297,6 +299,9 @@
             <w:pPr>
               <w:pStyle w:val="Tabletext"/>
             </w:pPr>
+            <w:r>
+              <w:t>Manuel Bothner</w:t>
+            </w:r>
           </w:p>
         </w:tc>
       </w:tr>
@@ -409,7 +414,7 @@
           <w:noProof/>
           <w:sz w:val="22"/>
           <w:szCs w:val="22"/>
-          <w:lang w:val="de-DE" w:eastAsia="de-DE"/>
+          <w:lang w:eastAsia="de-DE"/>
         </w:rPr>
       </w:pPr>
       <w:r>
@@ -433,7 +438,7 @@
           <w:noProof/>
           <w:sz w:val="22"/>
           <w:szCs w:val="22"/>
-          <w:lang w:val="de-DE" w:eastAsia="de-DE"/>
+          <w:lang w:eastAsia="de-DE"/>
         </w:rPr>
         <w:tab/>
       </w:r>
@@ -496,7 +501,7 @@
           <w:noProof/>
           <w:sz w:val="22"/>
           <w:szCs w:val="22"/>
-          <w:lang w:val="de-DE" w:eastAsia="de-DE"/>
+          <w:lang w:eastAsia="de-DE"/>
         </w:rPr>
       </w:pPr>
       <w:r>
@@ -511,7 +516,7 @@
           <w:noProof/>
           <w:sz w:val="22"/>
           <w:szCs w:val="22"/>
-          <w:lang w:val="de-DE" w:eastAsia="de-DE"/>
+          <w:lang w:eastAsia="de-DE"/>
         </w:rPr>
         <w:tab/>
       </w:r>
@@ -574,7 +579,7 @@
           <w:noProof/>
           <w:sz w:val="22"/>
           <w:szCs w:val="22"/>
-          <w:lang w:val="de-DE" w:eastAsia="de-DE"/>
+          <w:lang w:eastAsia="de-DE"/>
         </w:rPr>
       </w:pPr>
       <w:r>
@@ -589,7 +594,7 @@
           <w:noProof/>
           <w:sz w:val="22"/>
           <w:szCs w:val="22"/>
-          <w:lang w:val="de-DE" w:eastAsia="de-DE"/>
+          <w:lang w:eastAsia="de-DE"/>
         </w:rPr>
         <w:tab/>
       </w:r>
@@ -658,6 +663,7 @@
       <w:r>
         <w:rPr>
           <w:noProof/>
+          <w:lang w:val="de-DE"/>
         </w:rPr>
         <w:t>2.1</w:t>
       </w:r>
@@ -674,12 +680,14 @@
       <w:r>
         <w:rPr>
           <w:noProof/>
+          <w:lang w:val="de-DE"/>
         </w:rPr>
         <w:t>Basic Flow</w:t>
       </w:r>
       <w:r>
         <w:rPr>
           <w:noProof/>
+          <w:lang w:val="de-DE"/>
         </w:rPr>
         <w:tab/>
       </w:r>
@@ -692,6 +700,7 @@
       <w:r>
         <w:rPr>
           <w:noProof/>
+          <w:lang w:val="de-DE"/>
         </w:rPr>
         <w:instrText xml:space="preserve"> PAGEREF _Toc433613310 \h </w:instrText>
       </w:r>
@@ -709,6 +718,7 @@
       <w:r>
         <w:rPr>
           <w:noProof/>
+          <w:lang w:val="de-DE"/>
         </w:rPr>
         <w:t>5</w:t>
       </w:r>
@@ -736,6 +746,7 @@
       <w:r>
         <w:rPr>
           <w:noProof/>
+          <w:lang w:val="de-DE"/>
         </w:rPr>
         <w:t>2.2</w:t>
       </w:r>
@@ -752,12 +763,14 @@
       <w:r>
         <w:rPr>
           <w:noProof/>
+          <w:lang w:val="de-DE"/>
         </w:rPr>
         <w:t>Alternative Flows</w:t>
       </w:r>
       <w:r>
         <w:rPr>
           <w:noProof/>
+          <w:lang w:val="de-DE"/>
         </w:rPr>
         <w:tab/>
       </w:r>
@@ -770,6 +783,7 @@
       <w:r>
         <w:rPr>
           <w:noProof/>
+          <w:lang w:val="de-DE"/>
         </w:rPr>
         <w:instrText xml:space="preserve"> PAGEREF _Toc433613311 \h </w:instrText>
       </w:r>
@@ -787,6 +801,7 @@
       <w:r>
         <w:rPr>
           <w:noProof/>
+          <w:lang w:val="de-DE"/>
         </w:rPr>
         <w:t>5</w:t>
       </w:r>
@@ -1359,31 +1374,20 @@
       <w:r>
         <w:br w:type="page"/>
       </w:r>
-      <w:r>
-        <w:lastRenderedPageBreak/>
-        <w:fldChar w:fldCharType="begin"/>
-      </w:r>
-      <w:r>
-        <w:instrText xml:space="preserve">title  \* Mergeformat </w:instrText>
-      </w:r>
-      <w:r>
-        <w:fldChar w:fldCharType="separate"/>
-      </w:r>
-      <w:r>
-        <w:t>Use-Ca</w:t>
-      </w:r>
-      <w:r>
-        <w:t xml:space="preserve">se Specification: </w:t>
-      </w:r>
-      <w:r>
-        <w:t xml:space="preserve">View </w:t>
-      </w:r>
-      <w:r>
-        <w:t>Statistic</w:t>
-      </w:r>
-      <w:r>
-        <w:fldChar w:fldCharType="end"/>
-      </w:r>
+      <w:fldSimple w:instr="title  \* Mergeformat ">
+        <w:r>
+          <w:t>Use-Ca</w:t>
+        </w:r>
+        <w:r>
+          <w:t xml:space="preserve">se Specification: </w:t>
+        </w:r>
+        <w:r>
+          <w:t xml:space="preserve">View </w:t>
+        </w:r>
+        <w:r>
+          <w:t>Statistic</w:t>
+        </w:r>
+      </w:fldSimple>
       <w:bookmarkStart w:id="0" w:name="_Toc423410237"/>
       <w:bookmarkStart w:id="1" w:name="_Toc425054503"/>
       <w:r>
@@ -1561,7 +1565,7 @@
                     <pic:cNvPicPr/>
                   </pic:nvPicPr>
                   <pic:blipFill>
-                    <a:blip r:embed="rId9">
+                    <a:blip r:embed="rId8">
                       <a:extLst>
                         <a:ext uri="{28A0092B-C50C-407E-A947-70E740481C1C}">
                           <a14:useLocalDpi xmlns:a14="http://schemas.microsoft.com/office/drawing/2010/main" val="0"/>
@@ -1682,7 +1686,7 @@
                     </pic:cNvPicPr>
                   </pic:nvPicPr>
                   <pic:blipFill>
-                    <a:blip r:embed="rId10">
+                    <a:blip r:embed="rId9">
                       <a:extLst>
                         <a:ext uri="{28A0092B-C50C-407E-A947-70E740481C1C}">
                           <a14:useLocalDpi xmlns:a14="http://schemas.microsoft.com/office/drawing/2010/main" val="0"/>
@@ -1713,8 +1717,6 @@
           </wp:inline>
         </w:drawing>
       </w:r>
-      <w:bookmarkStart w:id="12" w:name="_GoBack"/>
-      <w:bookmarkEnd w:id="12"/>
     </w:p>
     <w:p>
       <w:pPr>
@@ -1736,13 +1738,76 @@
     <w:p/>
     <w:p/>
     <w:p/>
-    <w:p/>
-    <w:p/>
-    <w:p/>
-    <w:p/>
-    <w:p/>
-    <w:p/>
-    <w:p/>
+    <w:p>
+      <w:pPr>
+        <w:keepNext/>
+        <w:jc w:val="center"/>
+      </w:pPr>
+      <w:r>
+        <w:rPr>
+          <w:noProof/>
+          <w:lang w:val="de-DE" w:eastAsia="de-DE"/>
+        </w:rPr>
+        <w:lastRenderedPageBreak/>
+        <w:drawing>
+          <wp:inline distT="0" distB="0" distL="0" distR="0" wp14:anchorId="0EBF78BB" wp14:editId="62875FDE">
+            <wp:extent cx="5943600" cy="4695190"/>
+            <wp:effectExtent l="0" t="0" r="0" b="0"/>
+            <wp:docPr id="2" name="Grafik 2"/>
+            <wp:cNvGraphicFramePr>
+              <a:graphicFrameLocks xmlns:a="http://schemas.openxmlformats.org/drawingml/2006/main" noChangeAspect="1"/>
+            </wp:cNvGraphicFramePr>
+            <a:graphic xmlns:a="http://schemas.openxmlformats.org/drawingml/2006/main">
+              <a:graphicData uri="http://schemas.openxmlformats.org/drawingml/2006/picture">
+                <pic:pic xmlns:pic="http://schemas.openxmlformats.org/drawingml/2006/picture">
+                  <pic:nvPicPr>
+                    <pic:cNvPr id="2" name="view statistic feature.png"/>
+                    <pic:cNvPicPr/>
+                  </pic:nvPicPr>
+                  <pic:blipFill>
+                    <a:blip r:embed="rId10">
+                      <a:extLst>
+                        <a:ext uri="{28A0092B-C50C-407E-A947-70E740481C1C}">
+                          <a14:useLocalDpi xmlns:a14="http://schemas.microsoft.com/office/drawing/2010/main" val="0"/>
+                        </a:ext>
+                      </a:extLst>
+                    </a:blip>
+                    <a:stretch>
+                      <a:fillRect/>
+                    </a:stretch>
+                  </pic:blipFill>
+                  <pic:spPr>
+                    <a:xfrm>
+                      <a:off x="0" y="0"/>
+                      <a:ext cx="5943600" cy="4695190"/>
+                    </a:xfrm>
+                    <a:prstGeom prst="rect">
+                      <a:avLst/>
+                    </a:prstGeom>
+                  </pic:spPr>
+                </pic:pic>
+              </a:graphicData>
+            </a:graphic>
+          </wp:inline>
+        </w:drawing>
+      </w:r>
+    </w:p>
+    <w:p>
+      <w:pPr>
+        <w:pStyle w:val="Beschriftung"/>
+        <w:jc w:val="center"/>
+      </w:pPr>
+      <w:r>
+        <w:t xml:space="preserve">Abb. </w:t>
+      </w:r>
+      <w:proofErr w:type="spellStart"/>
+      <w:r>
+        <w:t>View_Statistic.feature</w:t>
+      </w:r>
+      <w:bookmarkStart w:id="12" w:name="_GoBack"/>
+      <w:bookmarkEnd w:id="12"/>
+      <w:proofErr w:type="spellEnd"/>
+    </w:p>
     <w:p/>
     <w:p>
       <w:pPr>
@@ -1753,7 +1818,6 @@
       <w:bookmarkStart w:id="14" w:name="_Toc425054507"/>
       <w:bookmarkStart w:id="15" w:name="_Toc433613311"/>
       <w:r>
-        <w:lastRenderedPageBreak/>
         <w:t>Alternative Flows</w:t>
       </w:r>
       <w:bookmarkEnd w:id="13"/>
@@ -1977,6 +2041,7 @@
       <w:bookmarkStart w:id="27" w:name="_Toc433613317"/>
       <w:proofErr w:type="spellStart"/>
       <w:r>
+        <w:lastRenderedPageBreak/>
         <w:t>Postconditions</w:t>
       </w:r>
       <w:bookmarkEnd w:id="25"/>
@@ -2068,7 +2133,7 @@
 </file>
 
 <file path=word/endnotes.xml><?xml version="1.0" encoding="utf-8"?>
-<w:endnotes xmlns:wpc="http://schemas.microsoft.com/office/word/2010/wordprocessingCanvas" xmlns:mc="http://schemas.openxmlformats.org/markup-compatibility/2006" xmlns:o="urn:schemas-microsoft-com:office:office" xmlns:r="http://schemas.openxmlformats.org/officeDocument/2006/relationships" xmlns:m="http://schemas.openxmlformats.org/officeDocument/2006/math" xmlns:v="urn:schemas-microsoft-com:vml" xmlns:wp14="http://schemas.microsoft.com/office/word/2010/wordprocessingDrawing" xmlns:wp="http://schemas.openxmlformats.org/drawingml/2006/wordprocessingDrawing" xmlns:w10="urn:schemas-microsoft-com:office:word" xmlns:w="http://schemas.openxmlformats.org/wordprocessingml/2006/main" xmlns:w14="http://schemas.microsoft.com/office/word/2010/wordml" xmlns:wpg="http://schemas.microsoft.com/office/word/2010/wordprocessingGroup" xmlns:wpi="http://schemas.microsoft.com/office/word/2010/wordprocessingInk" xmlns:wne="http://schemas.microsoft.com/office/word/2006/wordml" xmlns:wps="http://schemas.microsoft.com/office/word/2010/wordprocessingShape" mc:Ignorable="w14 wp14">
+<w:endnotes xmlns:wpc="http://schemas.microsoft.com/office/word/2010/wordprocessingCanvas" xmlns:mc="http://schemas.openxmlformats.org/markup-compatibility/2006" xmlns:o="urn:schemas-microsoft-com:office:office" xmlns:r="http://schemas.openxmlformats.org/officeDocument/2006/relationships" xmlns:m="http://schemas.openxmlformats.org/officeDocument/2006/math" xmlns:v="urn:schemas-microsoft-com:vml" xmlns:wp14="http://schemas.microsoft.com/office/word/2010/wordprocessingDrawing" xmlns:wp="http://schemas.openxmlformats.org/drawingml/2006/wordprocessingDrawing" xmlns:w10="urn:schemas-microsoft-com:office:word" xmlns:w="http://schemas.openxmlformats.org/wordprocessingml/2006/main" xmlns:w14="http://schemas.microsoft.com/office/word/2010/wordml" xmlns:w15="http://schemas.microsoft.com/office/word/2012/wordml" xmlns:wpg="http://schemas.microsoft.com/office/word/2010/wordprocessingGroup" xmlns:wpi="http://schemas.microsoft.com/office/word/2010/wordprocessingInk" xmlns:wne="http://schemas.microsoft.com/office/word/2006/wordml" xmlns:wps="http://schemas.microsoft.com/office/word/2010/wordprocessingShape" mc:Ignorable="w14 w15 wp14">
   <w:endnote w:type="separator" w:id="-1">
     <w:p>
       <w:pPr>
@@ -2093,7 +2158,7 @@
 </file>
 
 <file path=word/footer1.xml><?xml version="1.0" encoding="utf-8"?>
-<w:ftr xmlns:wpc="http://schemas.microsoft.com/office/word/2010/wordprocessingCanvas" xmlns:mc="http://schemas.openxmlformats.org/markup-compatibility/2006" xmlns:o="urn:schemas-microsoft-com:office:office" xmlns:r="http://schemas.openxmlformats.org/officeDocument/2006/relationships" xmlns:m="http://schemas.openxmlformats.org/officeDocument/2006/math" xmlns:v="urn:schemas-microsoft-com:vml" xmlns:wp14="http://schemas.microsoft.com/office/word/2010/wordprocessingDrawing" xmlns:wp="http://schemas.openxmlformats.org/drawingml/2006/wordprocessingDrawing" xmlns:w10="urn:schemas-microsoft-com:office:word" xmlns:w="http://schemas.openxmlformats.org/wordprocessingml/2006/main" xmlns:w14="http://schemas.microsoft.com/office/word/2010/wordml" xmlns:wpg="http://schemas.microsoft.com/office/word/2010/wordprocessingGroup" xmlns:wpi="http://schemas.microsoft.com/office/word/2010/wordprocessingInk" xmlns:wne="http://schemas.microsoft.com/office/word/2006/wordml" xmlns:wps="http://schemas.microsoft.com/office/word/2010/wordprocessingShape" mc:Ignorable="w14 wp14">
+<w:ftr xmlns:wpc="http://schemas.microsoft.com/office/word/2010/wordprocessingCanvas" xmlns:mc="http://schemas.openxmlformats.org/markup-compatibility/2006" xmlns:o="urn:schemas-microsoft-com:office:office" xmlns:r="http://schemas.openxmlformats.org/officeDocument/2006/relationships" xmlns:m="http://schemas.openxmlformats.org/officeDocument/2006/math" xmlns:v="urn:schemas-microsoft-com:vml" xmlns:wp14="http://schemas.microsoft.com/office/word/2010/wordprocessingDrawing" xmlns:wp="http://schemas.openxmlformats.org/drawingml/2006/wordprocessingDrawing" xmlns:w10="urn:schemas-microsoft-com:office:word" xmlns:w="http://schemas.openxmlformats.org/wordprocessingml/2006/main" xmlns:w14="http://schemas.microsoft.com/office/word/2010/wordml" xmlns:w15="http://schemas.microsoft.com/office/word/2012/wordml" xmlns:wpg="http://schemas.microsoft.com/office/word/2010/wordprocessingGroup" xmlns:wpi="http://schemas.microsoft.com/office/word/2010/wordprocessingInk" xmlns:wne="http://schemas.microsoft.com/office/word/2006/wordml" xmlns:wps="http://schemas.microsoft.com/office/word/2010/wordprocessingShape" mc:Ignorable="w14 w15 wp14">
   <w:tbl>
     <w:tblPr>
       <w:tblW w:w="0" w:type="auto"/>
@@ -2248,7 +2313,7 @@
               <w:rStyle w:val="Seitenzahl"/>
               <w:noProof/>
             </w:rPr>
-            <w:t>6</w:t>
+            <w:t>7</w:t>
           </w:r>
           <w:r>
             <w:rPr>
@@ -2269,7 +2334,7 @@
 </file>
 
 <file path=word/footnotes.xml><?xml version="1.0" encoding="utf-8"?>
-<w:footnotes xmlns:wpc="http://schemas.microsoft.com/office/word/2010/wordprocessingCanvas" xmlns:mc="http://schemas.openxmlformats.org/markup-compatibility/2006" xmlns:o="urn:schemas-microsoft-com:office:office" xmlns:r="http://schemas.openxmlformats.org/officeDocument/2006/relationships" xmlns:m="http://schemas.openxmlformats.org/officeDocument/2006/math" xmlns:v="urn:schemas-microsoft-com:vml" xmlns:wp14="http://schemas.microsoft.com/office/word/2010/wordprocessingDrawing" xmlns:wp="http://schemas.openxmlformats.org/drawingml/2006/wordprocessingDrawing" xmlns:w10="urn:schemas-microsoft-com:office:word" xmlns:w="http://schemas.openxmlformats.org/wordprocessingml/2006/main" xmlns:w14="http://schemas.microsoft.com/office/word/2010/wordml" xmlns:wpg="http://schemas.microsoft.com/office/word/2010/wordprocessingGroup" xmlns:wpi="http://schemas.microsoft.com/office/word/2010/wordprocessingInk" xmlns:wne="http://schemas.microsoft.com/office/word/2006/wordml" xmlns:wps="http://schemas.microsoft.com/office/word/2010/wordprocessingShape" mc:Ignorable="w14 wp14">
+<w:footnotes xmlns:wpc="http://schemas.microsoft.com/office/word/2010/wordprocessingCanvas" xmlns:mc="http://schemas.openxmlformats.org/markup-compatibility/2006" xmlns:o="urn:schemas-microsoft-com:office:office" xmlns:r="http://schemas.openxmlformats.org/officeDocument/2006/relationships" xmlns:m="http://schemas.openxmlformats.org/officeDocument/2006/math" xmlns:v="urn:schemas-microsoft-com:vml" xmlns:wp14="http://schemas.microsoft.com/office/word/2010/wordprocessingDrawing" xmlns:wp="http://schemas.openxmlformats.org/drawingml/2006/wordprocessingDrawing" xmlns:w10="urn:schemas-microsoft-com:office:word" xmlns:w="http://schemas.openxmlformats.org/wordprocessingml/2006/main" xmlns:w14="http://schemas.microsoft.com/office/word/2010/wordml" xmlns:w15="http://schemas.microsoft.com/office/word/2012/wordml" xmlns:wpg="http://schemas.microsoft.com/office/word/2010/wordprocessingGroup" xmlns:wpi="http://schemas.microsoft.com/office/word/2010/wordprocessingInk" xmlns:wne="http://schemas.microsoft.com/office/word/2006/wordml" xmlns:wps="http://schemas.microsoft.com/office/word/2010/wordprocessingShape" mc:Ignorable="w14 w15 wp14">
   <w:footnote w:type="separator" w:id="-1">
     <w:p>
       <w:pPr>
@@ -2294,7 +2359,7 @@
 </file>
 
 <file path=word/header1.xml><?xml version="1.0" encoding="utf-8"?>
-<w:hdr xmlns:wpc="http://schemas.microsoft.com/office/word/2010/wordprocessingCanvas" xmlns:mc="http://schemas.openxmlformats.org/markup-compatibility/2006" xmlns:o="urn:schemas-microsoft-com:office:office" xmlns:r="http://schemas.openxmlformats.org/officeDocument/2006/relationships" xmlns:m="http://schemas.openxmlformats.org/officeDocument/2006/math" xmlns:v="urn:schemas-microsoft-com:vml" xmlns:wp14="http://schemas.microsoft.com/office/word/2010/wordprocessingDrawing" xmlns:wp="http://schemas.openxmlformats.org/drawingml/2006/wordprocessingDrawing" xmlns:w10="urn:schemas-microsoft-com:office:word" xmlns:w="http://schemas.openxmlformats.org/wordprocessingml/2006/main" xmlns:w14="http://schemas.microsoft.com/office/word/2010/wordml" xmlns:wpg="http://schemas.microsoft.com/office/word/2010/wordprocessingGroup" xmlns:wpi="http://schemas.microsoft.com/office/word/2010/wordprocessingInk" xmlns:wne="http://schemas.microsoft.com/office/word/2006/wordml" xmlns:wps="http://schemas.microsoft.com/office/word/2010/wordprocessingShape" mc:Ignorable="w14 wp14">
+<w:hdr xmlns:wpc="http://schemas.microsoft.com/office/word/2010/wordprocessingCanvas" xmlns:mc="http://schemas.openxmlformats.org/markup-compatibility/2006" xmlns:o="urn:schemas-microsoft-com:office:office" xmlns:r="http://schemas.openxmlformats.org/officeDocument/2006/relationships" xmlns:m="http://schemas.openxmlformats.org/officeDocument/2006/math" xmlns:v="urn:schemas-microsoft-com:vml" xmlns:wp14="http://schemas.microsoft.com/office/word/2010/wordprocessingDrawing" xmlns:wp="http://schemas.openxmlformats.org/drawingml/2006/wordprocessingDrawing" xmlns:w10="urn:schemas-microsoft-com:office:word" xmlns:w="http://schemas.openxmlformats.org/wordprocessingml/2006/main" xmlns:w14="http://schemas.microsoft.com/office/word/2010/wordml" xmlns:w15="http://schemas.microsoft.com/office/word/2012/wordml" xmlns:wpg="http://schemas.microsoft.com/office/word/2010/wordprocessingGroup" xmlns:wpi="http://schemas.microsoft.com/office/word/2010/wordprocessingInk" xmlns:wne="http://schemas.microsoft.com/office/word/2006/wordml" xmlns:wps="http://schemas.microsoft.com/office/word/2010/wordprocessingShape" mc:Ignorable="w14 w15 wp14">
   <w:p>
     <w:pPr>
       <w:rPr>
@@ -2357,7 +2422,7 @@
 </file>
 
 <file path=word/header2.xml><?xml version="1.0" encoding="utf-8"?>
-<w:hdr xmlns:wpc="http://schemas.microsoft.com/office/word/2010/wordprocessingCanvas" xmlns:mc="http://schemas.openxmlformats.org/markup-compatibility/2006" xmlns:o="urn:schemas-microsoft-com:office:office" xmlns:r="http://schemas.openxmlformats.org/officeDocument/2006/relationships" xmlns:m="http://schemas.openxmlformats.org/officeDocument/2006/math" xmlns:v="urn:schemas-microsoft-com:vml" xmlns:wp14="http://schemas.microsoft.com/office/word/2010/wordprocessingDrawing" xmlns:wp="http://schemas.openxmlformats.org/drawingml/2006/wordprocessingDrawing" xmlns:w10="urn:schemas-microsoft-com:office:word" xmlns:w="http://schemas.openxmlformats.org/wordprocessingml/2006/main" xmlns:w14="http://schemas.microsoft.com/office/word/2010/wordml" xmlns:wpg="http://schemas.microsoft.com/office/word/2010/wordprocessingGroup" xmlns:wpi="http://schemas.microsoft.com/office/word/2010/wordprocessingInk" xmlns:wne="http://schemas.microsoft.com/office/word/2006/wordml" xmlns:wps="http://schemas.microsoft.com/office/word/2010/wordprocessingShape" mc:Ignorable="w14 wp14">
+<w:hdr xmlns:wpc="http://schemas.microsoft.com/office/word/2010/wordprocessingCanvas" xmlns:mc="http://schemas.openxmlformats.org/markup-compatibility/2006" xmlns:o="urn:schemas-microsoft-com:office:office" xmlns:r="http://schemas.openxmlformats.org/officeDocument/2006/relationships" xmlns:m="http://schemas.openxmlformats.org/officeDocument/2006/math" xmlns:v="urn:schemas-microsoft-com:vml" xmlns:wp14="http://schemas.microsoft.com/office/word/2010/wordprocessingDrawing" xmlns:wp="http://schemas.openxmlformats.org/drawingml/2006/wordprocessingDrawing" xmlns:w10="urn:schemas-microsoft-com:office:word" xmlns:w="http://schemas.openxmlformats.org/wordprocessingml/2006/main" xmlns:w14="http://schemas.microsoft.com/office/word/2010/wordml" xmlns:w15="http://schemas.microsoft.com/office/word/2012/wordml" xmlns:wpg="http://schemas.microsoft.com/office/word/2010/wordprocessingGroup" xmlns:wpi="http://schemas.microsoft.com/office/word/2010/wordprocessingInk" xmlns:wne="http://schemas.microsoft.com/office/word/2006/wordml" xmlns:wps="http://schemas.microsoft.com/office/word/2010/wordprocessingShape" mc:Ignorable="w14 w15 wp14">
   <w:tbl>
     <w:tblPr>
       <w:tblW w:w="0" w:type="auto"/>
@@ -2382,21 +2447,11 @@
           <w:tcW w:w="6379" w:type="dxa"/>
         </w:tcPr>
         <w:p>
-          <w:r>
-            <w:fldChar w:fldCharType="begin"/>
-          </w:r>
-          <w:r>
-            <w:instrText xml:space="preserve"> SUBJECT  "Nappy, the ingenious"  \* MERGEFORMAT </w:instrText>
-          </w:r>
-          <w:r>
-            <w:fldChar w:fldCharType="separate"/>
-          </w:r>
-          <w:r>
-            <w:t>Nappy, the ingenious</w:t>
-          </w:r>
-          <w:r>
-            <w:fldChar w:fldCharType="end"/>
-          </w:r>
+          <w:fldSimple w:instr=" SUBJECT  &quot;Nappy, the ingenious&quot;  \* MERGEFORMAT ">
+            <w:r>
+              <w:t>Nappy, the ingenious</w:t>
+            </w:r>
+          </w:fldSimple>
         </w:p>
       </w:tc>
       <w:tc>
@@ -2412,7 +2467,7 @@
             <w:ind w:right="68"/>
           </w:pPr>
           <w:r>
-            <w:t xml:space="preserve">  Version:           1.0</w:t>
+            <w:t xml:space="preserve">  Version:           1.1</w:t>
           </w:r>
         </w:p>
       </w:tc>
@@ -2423,24 +2478,14 @@
           <w:tcW w:w="6379" w:type="dxa"/>
         </w:tcPr>
         <w:p>
-          <w:r>
-            <w:fldChar w:fldCharType="begin"/>
-          </w:r>
-          <w:r>
-            <w:instrText xml:space="preserve">title  \* Mergeformat </w:instrText>
-          </w:r>
-          <w:r>
-            <w:fldChar w:fldCharType="separate"/>
-          </w:r>
-          <w:r>
-            <w:t>Use-Ca</w:t>
-          </w:r>
-          <w:r>
-            <w:t>se Specification: Statistic</w:t>
-          </w:r>
-          <w:r>
-            <w:fldChar w:fldCharType="end"/>
-          </w:r>
+          <w:fldSimple w:instr="title  \* Mergeformat ">
+            <w:r>
+              <w:t>Use-Ca</w:t>
+            </w:r>
+            <w:r>
+              <w:t>se Specification: Statistic</w:t>
+            </w:r>
+          </w:fldSimple>
         </w:p>
       </w:tc>
       <w:tc>
@@ -2452,7 +2497,10 @@
             <w:t xml:space="preserve"> </w:t>
           </w:r>
           <w:r>
-            <w:t xml:space="preserve"> Date:  21/10/15</w:t>
+            <w:t xml:space="preserve"> Date:  01/11</w:t>
+          </w:r>
+          <w:r>
+            <w:t>/15</w:t>
           </w:r>
         </w:p>
       </w:tc>
@@ -2467,8 +2515,8 @@
 </file>
 
 <file path=word/numbering.xml><?xml version="1.0" encoding="utf-8"?>
-<w:numbering xmlns:wpc="http://schemas.microsoft.com/office/word/2010/wordprocessingCanvas" xmlns:mc="http://schemas.openxmlformats.org/markup-compatibility/2006" xmlns:o="urn:schemas-microsoft-com:office:office" xmlns:r="http://schemas.openxmlformats.org/officeDocument/2006/relationships" xmlns:m="http://schemas.openxmlformats.org/officeDocument/2006/math" xmlns:v="urn:schemas-microsoft-com:vml" xmlns:wp14="http://schemas.microsoft.com/office/word/2010/wordprocessingDrawing" xmlns:wp="http://schemas.openxmlformats.org/drawingml/2006/wordprocessingDrawing" xmlns:w10="urn:schemas-microsoft-com:office:word" xmlns:w="http://schemas.openxmlformats.org/wordprocessingml/2006/main" xmlns:w14="http://schemas.microsoft.com/office/word/2010/wordml" xmlns:wpg="http://schemas.microsoft.com/office/word/2010/wordprocessingGroup" xmlns:wpi="http://schemas.microsoft.com/office/word/2010/wordprocessingInk" xmlns:wne="http://schemas.microsoft.com/office/word/2006/wordml" xmlns:wps="http://schemas.microsoft.com/office/word/2010/wordprocessingShape" mc:Ignorable="w14 wp14">
-  <w:abstractNum w:abstractNumId="0">
+<w:numbering xmlns:wpc="http://schemas.microsoft.com/office/word/2010/wordprocessingCanvas" xmlns:mc="http://schemas.openxmlformats.org/markup-compatibility/2006" xmlns:o="urn:schemas-microsoft-com:office:office" xmlns:r="http://schemas.openxmlformats.org/officeDocument/2006/relationships" xmlns:m="http://schemas.openxmlformats.org/officeDocument/2006/math" xmlns:v="urn:schemas-microsoft-com:vml" xmlns:wp14="http://schemas.microsoft.com/office/word/2010/wordprocessingDrawing" xmlns:wp="http://schemas.openxmlformats.org/drawingml/2006/wordprocessingDrawing" xmlns:w10="urn:schemas-microsoft-com:office:word" xmlns:w="http://schemas.openxmlformats.org/wordprocessingml/2006/main" xmlns:w14="http://schemas.microsoft.com/office/word/2010/wordml" xmlns:w15="http://schemas.microsoft.com/office/word/2012/wordml" xmlns:wpg="http://schemas.microsoft.com/office/word/2010/wordprocessingGroup" xmlns:wpi="http://schemas.microsoft.com/office/word/2010/wordprocessingInk" xmlns:wne="http://schemas.microsoft.com/office/word/2006/wordml" xmlns:wps="http://schemas.microsoft.com/office/word/2010/wordprocessingShape" mc:Ignorable="w14 w15 wp14">
+  <w:abstractNum w:abstractNumId="0" w15:restartNumberingAfterBreak="0">
     <w:nsid w:val="FFFFFFFB"/>
     <w:multiLevelType w:val="multilevel"/>
     <w:tmpl w:val="FFFFFFFF"/>
@@ -2545,7 +2593,7 @@
       <w:lvlJc w:val="left"/>
     </w:lvl>
   </w:abstractNum>
-  <w:abstractNum w:abstractNumId="1">
+  <w:abstractNum w:abstractNumId="1" w15:restartNumberingAfterBreak="0">
     <w:nsid w:val="FFFFFFFE"/>
     <w:multiLevelType w:val="singleLevel"/>
     <w:tmpl w:val="FFFFFFFF"/>
@@ -2555,7 +2603,7 @@
       <w:lvlJc w:val="left"/>
     </w:lvl>
   </w:abstractNum>
-  <w:abstractNum w:abstractNumId="2">
+  <w:abstractNum w:abstractNumId="2" w15:restartNumberingAfterBreak="0">
     <w:nsid w:val="00224753"/>
     <w:multiLevelType w:val="singleLevel"/>
     <w:tmpl w:val="04090001"/>
@@ -2575,7 +2623,7 @@
       </w:rPr>
     </w:lvl>
   </w:abstractNum>
-  <w:abstractNum w:abstractNumId="3">
+  <w:abstractNum w:abstractNumId="3" w15:restartNumberingAfterBreak="0">
     <w:nsid w:val="0A117094"/>
     <w:multiLevelType w:val="singleLevel"/>
     <w:tmpl w:val="04090001"/>
@@ -2595,7 +2643,7 @@
       </w:rPr>
     </w:lvl>
   </w:abstractNum>
-  <w:abstractNum w:abstractNumId="4">
+  <w:abstractNum w:abstractNumId="4" w15:restartNumberingAfterBreak="0">
     <w:nsid w:val="17CB6DC4"/>
     <w:multiLevelType w:val="singleLevel"/>
     <w:tmpl w:val="04090001"/>
@@ -2615,7 +2663,7 @@
       </w:rPr>
     </w:lvl>
   </w:abstractNum>
-  <w:abstractNum w:abstractNumId="5">
+  <w:abstractNum w:abstractNumId="5" w15:restartNumberingAfterBreak="0">
     <w:nsid w:val="22443AC4"/>
     <w:multiLevelType w:val="singleLevel"/>
     <w:tmpl w:val="04090001"/>
@@ -2635,7 +2683,7 @@
       </w:rPr>
     </w:lvl>
   </w:abstractNum>
-  <w:abstractNum w:abstractNumId="6">
+  <w:abstractNum w:abstractNumId="6" w15:restartNumberingAfterBreak="0">
     <w:nsid w:val="2D4B634E"/>
     <w:multiLevelType w:val="singleLevel"/>
     <w:tmpl w:val="04090001"/>
@@ -2655,7 +2703,7 @@
       </w:rPr>
     </w:lvl>
   </w:abstractNum>
-  <w:abstractNum w:abstractNumId="7">
+  <w:abstractNum w:abstractNumId="7" w15:restartNumberingAfterBreak="0">
     <w:nsid w:val="31DD2C45"/>
     <w:multiLevelType w:val="singleLevel"/>
     <w:tmpl w:val="04090001"/>
@@ -2675,7 +2723,7 @@
       </w:rPr>
     </w:lvl>
   </w:abstractNum>
-  <w:abstractNum w:abstractNumId="8">
+  <w:abstractNum w:abstractNumId="8" w15:restartNumberingAfterBreak="0">
     <w:nsid w:val="32982B51"/>
     <w:multiLevelType w:val="singleLevel"/>
     <w:tmpl w:val="04090001"/>
@@ -2695,7 +2743,7 @@
       </w:rPr>
     </w:lvl>
   </w:abstractNum>
-  <w:abstractNum w:abstractNumId="9">
+  <w:abstractNum w:abstractNumId="9" w15:restartNumberingAfterBreak="0">
     <w:nsid w:val="3375481C"/>
     <w:multiLevelType w:val="singleLevel"/>
     <w:tmpl w:val="E6747DA6"/>
@@ -2715,7 +2763,7 @@
       </w:rPr>
     </w:lvl>
   </w:abstractNum>
-  <w:abstractNum w:abstractNumId="10">
+  <w:abstractNum w:abstractNumId="10" w15:restartNumberingAfterBreak="0">
     <w:nsid w:val="369D5471"/>
     <w:multiLevelType w:val="singleLevel"/>
     <w:tmpl w:val="04090001"/>
@@ -2735,7 +2783,7 @@
       </w:rPr>
     </w:lvl>
   </w:abstractNum>
-  <w:abstractNum w:abstractNumId="11">
+  <w:abstractNum w:abstractNumId="11" w15:restartNumberingAfterBreak="0">
     <w:nsid w:val="42B97F7B"/>
     <w:multiLevelType w:val="singleLevel"/>
     <w:tmpl w:val="04090001"/>
@@ -2755,7 +2803,7 @@
       </w:rPr>
     </w:lvl>
   </w:abstractNum>
-  <w:abstractNum w:abstractNumId="12">
+  <w:abstractNum w:abstractNumId="12" w15:restartNumberingAfterBreak="0">
     <w:nsid w:val="49E170D0"/>
     <w:multiLevelType w:val="singleLevel"/>
     <w:tmpl w:val="04090001"/>
@@ -2775,7 +2823,7 @@
       </w:rPr>
     </w:lvl>
   </w:abstractNum>
-  <w:abstractNum w:abstractNumId="13">
+  <w:abstractNum w:abstractNumId="13" w15:restartNumberingAfterBreak="0">
     <w:nsid w:val="4F64732B"/>
     <w:multiLevelType w:val="singleLevel"/>
     <w:tmpl w:val="04090001"/>
@@ -2795,7 +2843,7 @@
       </w:rPr>
     </w:lvl>
   </w:abstractNum>
-  <w:abstractNum w:abstractNumId="14">
+  <w:abstractNum w:abstractNumId="14" w15:restartNumberingAfterBreak="0">
     <w:nsid w:val="52DF734E"/>
     <w:multiLevelType w:val="singleLevel"/>
     <w:tmpl w:val="04090001"/>
@@ -2815,7 +2863,7 @@
       </w:rPr>
     </w:lvl>
   </w:abstractNum>
-  <w:abstractNum w:abstractNumId="15">
+  <w:abstractNum w:abstractNumId="15" w15:restartNumberingAfterBreak="0">
     <w:nsid w:val="6D2F7D46"/>
     <w:multiLevelType w:val="singleLevel"/>
     <w:tmpl w:val="04090001"/>
@@ -2835,7 +2883,7 @@
       </w:rPr>
     </w:lvl>
   </w:abstractNum>
-  <w:abstractNum w:abstractNumId="16">
+  <w:abstractNum w:abstractNumId="16" w15:restartNumberingAfterBreak="0">
     <w:nsid w:val="71F21F2A"/>
     <w:multiLevelType w:val="singleLevel"/>
     <w:tmpl w:val="04090001"/>
@@ -2855,7 +2903,7 @@
       </w:rPr>
     </w:lvl>
   </w:abstractNum>
-  <w:abstractNum w:abstractNumId="17">
+  <w:abstractNum w:abstractNumId="17" w15:restartNumberingAfterBreak="0">
     <w:nsid w:val="743601FB"/>
     <w:multiLevelType w:val="singleLevel"/>
     <w:tmpl w:val="04090001"/>
@@ -2875,7 +2923,7 @@
       </w:rPr>
     </w:lvl>
   </w:abstractNum>
-  <w:abstractNum w:abstractNumId="18">
+  <w:abstractNum w:abstractNumId="18" w15:restartNumberingAfterBreak="0">
     <w:nsid w:val="756150CA"/>
     <w:multiLevelType w:val="singleLevel"/>
     <w:tmpl w:val="04090001"/>
@@ -2895,7 +2943,7 @@
       </w:rPr>
     </w:lvl>
   </w:abstractNum>
-  <w:abstractNum w:abstractNumId="19">
+  <w:abstractNum w:abstractNumId="19" w15:restartNumberingAfterBreak="0">
     <w:nsid w:val="7BE434D7"/>
     <w:multiLevelType w:val="singleLevel"/>
     <w:tmpl w:val="04090001"/>
@@ -3011,7 +3059,7 @@
 </file>
 
 <file path=word/styles.xml><?xml version="1.0" encoding="utf-8"?>
-<w:styles xmlns:mc="http://schemas.openxmlformats.org/markup-compatibility/2006" xmlns:r="http://schemas.openxmlformats.org/officeDocument/2006/relationships" xmlns:w="http://schemas.openxmlformats.org/wordprocessingml/2006/main" xmlns:w14="http://schemas.microsoft.com/office/word/2010/wordml" mc:Ignorable="w14">
+<w:styles xmlns:mc="http://schemas.openxmlformats.org/markup-compatibility/2006" xmlns:r="http://schemas.openxmlformats.org/officeDocument/2006/relationships" xmlns:w="http://schemas.openxmlformats.org/wordprocessingml/2006/main" xmlns:w14="http://schemas.microsoft.com/office/word/2010/wordml" xmlns:w15="http://schemas.microsoft.com/office/word/2012/wordml" mc:Ignorable="w14 w15">
   <w:docDefaults>
     <w:rPrDefault>
       <w:rPr>
@@ -3021,913 +3069,378 @@
     </w:rPrDefault>
     <w:pPrDefault/>
   </w:docDefaults>
-  <w:latentStyles w:defLockedState="0" w:defUIPriority="99" w:defSemiHidden="1" w:defUnhideWhenUsed="1" w:defQFormat="0" w:count="267">
-    <w:lsdException w:name="Normal" w:semiHidden="0" w:uiPriority="0" w:unhideWhenUsed="0" w:qFormat="1"/>
-    <w:lsdException w:name="heading 1" w:semiHidden="0" w:uiPriority="9" w:unhideWhenUsed="0" w:qFormat="1"/>
-    <w:lsdException w:name="heading 2" w:semiHidden="0" w:uiPriority="9" w:unhideWhenUsed="0" w:qFormat="1"/>
-    <w:lsdException w:name="heading 3" w:semiHidden="0" w:uiPriority="9" w:unhideWhenUsed="0" w:qFormat="1"/>
-    <w:lsdException w:name="heading 4" w:semiHidden="0" w:uiPriority="9" w:unhideWhenUsed="0" w:qFormat="1"/>
-    <w:lsdException w:name="heading 5" w:semiHidden="0" w:uiPriority="9" w:unhideWhenUsed="0" w:qFormat="1"/>
-    <w:lsdException w:name="heading 6" w:semiHidden="0" w:uiPriority="9" w:unhideWhenUsed="0" w:qFormat="1"/>
-    <w:lsdException w:name="heading 7" w:semiHidden="0" w:uiPriority="9" w:unhideWhenUsed="0" w:qFormat="1"/>
-    <w:lsdException w:name="heading 8" w:semiHidden="0" w:uiPriority="9" w:unhideWhenUsed="0" w:qFormat="1"/>
-    <w:lsdException w:name="heading 9" w:semiHidden="0" w:uiPriority="9" w:unhideWhenUsed="0" w:qFormat="1"/>
-    <w:lsdException w:name="toc 1" w:uiPriority="39"/>
-    <w:lsdException w:name="toc 2" w:uiPriority="39"/>
-    <w:lsdException w:name="toc 3" w:uiPriority="39"/>
-    <w:lsdException w:name="toc 4" w:uiPriority="39"/>
-    <w:lsdException w:name="toc 5" w:uiPriority="39"/>
-    <w:lsdException w:name="toc 6" w:uiPriority="39"/>
-    <w:lsdException w:name="toc 7" w:uiPriority="39"/>
-    <w:lsdException w:name="toc 8" w:uiPriority="39"/>
-    <w:lsdException w:name="toc 9" w:uiPriority="39"/>
-    <w:lsdException w:name="caption" w:uiPriority="35" w:qFormat="1"/>
-    <w:lsdException w:name="Title" w:semiHidden="0" w:uiPriority="10" w:unhideWhenUsed="0" w:qFormat="1"/>
-    <w:lsdException w:name="Default Paragraph Font" w:uiPriority="1"/>
-    <w:lsdException w:name="Subtitle" w:semiHidden="0" w:uiPriority="11" w:unhideWhenUsed="0" w:qFormat="1"/>
-    <w:lsdException w:name="Strong" w:semiHidden="0" w:uiPriority="22" w:unhideWhenUsed="0" w:qFormat="1"/>
-    <w:lsdException w:name="Emphasis" w:semiHidden="0" w:uiPriority="20" w:unhideWhenUsed="0" w:qFormat="1"/>
-    <w:lsdException w:name="Table Grid" w:semiHidden="0" w:uiPriority="59" w:unhideWhenUsed="0"/>
-    <w:lsdException w:name="Placeholder Text" w:unhideWhenUsed="0"/>
-    <w:lsdException w:name="No Spacing" w:semiHidden="0" w:uiPriority="1" w:unhideWhenUsed="0" w:qFormat="1"/>
-    <w:lsdException w:name="Light Shading" w:semiHidden="0" w:uiPriority="60" w:unhideWhenUsed="0"/>
-    <w:lsdException w:name="Light List" w:semiHidden="0" w:uiPriority="61" w:unhideWhenUsed="0"/>
-    <w:lsdException w:name="Light Grid" w:semiHidden="0" w:uiPriority="62" w:unhideWhenUsed="0"/>
-    <w:lsdException w:name="Medium Shading 1" w:semiHidden="0" w:uiPriority="63" w:unhideWhenUsed="0"/>
-    <w:lsdException w:name="Medium Shading 2" w:semiHidden="0" w:uiPriority="64" w:unhideWhenUsed="0"/>
-    <w:lsdException w:name="Medium List 1" w:semiHidden="0" w:uiPriority="65" w:unhideWhenUsed="0"/>
-    <w:lsdException w:name="Medium List 2" w:semiHidden="0" w:uiPriority="66" w:unhideWhenUsed="0"/>
-    <w:lsdException w:name="Medium Grid 1" w:semiHidden="0" w:uiPriority="67" w:unhideWhenUsed="0"/>
-    <w:lsdException w:name="Medium Grid 2" w:semiHidden="0" w:uiPriority="68" w:unhideWhenUsed="0"/>
-    <w:lsdException w:name="Medium Grid 3" w:semiHidden="0" w:uiPriority="69" w:unhideWhenUsed="0"/>
-    <w:lsdException w:name="Dark List" w:semiHidden="0" w:uiPriority="70" w:unhideWhenUsed="0"/>
-    <w:lsdException w:name="Colorful Shading" w:semiHidden="0" w:uiPriority="71" w:unhideWhenUsed="0"/>
-    <w:lsdException w:name="Colorful List" w:semiHidden="0" w:uiPriority="72" w:unhideWhenUsed="0"/>
-    <w:lsdException w:name="Colorful Grid" w:semiHidden="0" w:uiPriority="73" w:unhideWhenUsed="0"/>
-    <w:lsdException w:name="Light Shading Accent 1" w:semiHidden="0" w:uiPriority="60" w:unhideWhenUsed="0"/>
-    <w:lsdException w:name="Light List Accent 1" w:semiHidden="0" w:uiPriority="61" w:unhideWhenUsed="0"/>
-    <w:lsdException w:name="Light Grid Accent 1" w:semiHidden="0" w:uiPriority="62" w:unhideWhenUsed="0"/>
-    <w:lsdException w:name="Medium Shading 1 Accent 1" w:semiHidden="0" w:uiPriority="63" w:unhideWhenUsed="0"/>
-    <w:lsdException w:name="Medium Shading 2 Accent 1" w:semiHidden="0" w:uiPriority="64" w:unhideWhenUsed="0"/>
-    <w:lsdException w:name="Medium List 1 Accent 1" w:semiHidden="0" w:uiPriority="65" w:unhideWhenUsed="0"/>
-    <w:lsdException w:name="Revision" w:unhideWhenUsed="0"/>
-    <w:lsdException w:name="List Paragraph" w:semiHidden="0" w:uiPriority="34" w:unhideWhenUsed="0" w:qFormat="1"/>
-    <w:lsdException w:name="Quote" w:semiHidden="0" w:uiPriority="29" w:unhideWhenUsed="0" w:qFormat="1"/>
-    <w:lsdException w:name="Intense Quote" w:semiHidden="0" w:uiPriority="30" w:unhideWhenUsed="0" w:qFormat="1"/>
-    <w:lsdException w:name="Medium List 2 Accent 1" w:semiHidden="0" w:uiPriority="66" w:unhideWhenUsed="0"/>
-    <w:lsdException w:name="Medium Grid 1 Accent 1" w:semiHidden="0" w:uiPriority="67" w:unhideWhenUsed="0"/>
-    <w:lsdException w:name="Medium Grid 2 Accent 1" w:semiHidden="0" w:uiPriority="68" w:unhideWhenUsed="0"/>
-    <w:lsdException w:name="Medium Grid 3 Accent 1" w:semiHidden="0" w:uiPriority="69" w:unhideWhenUsed="0"/>
-    <w:lsdException w:name="Dark List Accent 1" w:semiHidden="0" w:uiPriority="70" w:unhideWhenUsed="0"/>
-    <w:lsdException w:name="Colorful Shading Accent 1" w:semiHidden="0" w:uiPriority="71" w:unhideWhenUsed="0"/>
-    <w:lsdException w:name="Colorful List Accent 1" w:semiHidden="0" w:uiPriority="72" w:unhideWhenUsed="0"/>
-    <w:lsdException w:name="Colorful Grid Accent 1" w:semiHidden="0" w:uiPriority="73" w:unhideWhenUsed="0"/>
-    <w:lsdException w:name="Light Shading Accent 2" w:semiHidden="0" w:uiPriority="60" w:unhideWhenUsed="0"/>
-    <w:lsdException w:name="Light List Accent 2" w:semiHidden="0" w:uiPriority="61" w:unhideWhenUsed="0"/>
-    <w:lsdException w:name="Light Grid Accent 2" w:semiHidden="0" w:uiPriority="62" w:unhideWhenUsed="0"/>
-    <w:lsdException w:name="Medium Shading 1 Accent 2" w:semiHidden="0" w:uiPriority="63" w:unhideWhenUsed="0"/>
-    <w:lsdException w:name="Medium Shading 2 Accent 2" w:semiHidden="0" w:uiPriority="64" w:unhideWhenUsed="0"/>
-    <w:lsdException w:name="Medium List 1 Accent 2" w:semiHidden="0" w:uiPriority="65" w:unhideWhenUsed="0"/>
-    <w:lsdException w:name="Medium List 2 Accent 2" w:semiHidden="0" w:uiPriority="66" w:unhideWhenUsed="0"/>
-    <w:lsdException w:name="Medium Grid 1 Accent 2" w:semiHidden="0" w:uiPriority="67" w:unhideWhenUsed="0"/>
-    <w:lsdException w:name="Medium Grid 2 Accent 2" w:semiHidden="0" w:uiPriority="68" w:unhideWhenUsed="0"/>
-    <w:lsdException w:name="Medium Grid 3 Accent 2" w:semiHidden="0" w:uiPriority="69" w:unhideWhenUsed="0"/>
-    <w:lsdException w:name="Dark List Accent 2" w:semiHidden="0" w:uiPriority="70" w:unhideWhenUsed="0"/>
-    <w:lsdException w:name="Colorful Shading Accent 2" w:semiHidden="0" w:uiPriority="71" w:unhideWhenUsed="0"/>
-    <w:lsdException w:name="Colorful List Accent 2" w:semiHidden="0" w:uiPriority="72" w:unhideWhenUsed="0"/>
-    <w:lsdException w:name="Colorful Grid Accent 2" w:semiHidden="0" w:uiPriority="73" w:unhideWhenUsed="0"/>
-    <w:lsdException w:name="Light Shading Accent 3" w:semiHidden="0" w:uiPriority="60" w:unhideWhenUsed="0"/>
-    <w:lsdException w:name="Light List Accent 3" w:semiHidden="0" w:uiPriority="61" w:unhideWhenUsed="0"/>
-    <w:lsdException w:name="Light Grid Accent 3" w:semiHidden="0" w:uiPriority="62" w:unhideWhenUsed="0"/>
-    <w:lsdException w:name="Medium Shading 1 Accent 3" w:semiHidden="0" w:uiPriority="63" w:unhideWhenUsed="0"/>
-    <w:lsdException w:name="Medium Shading 2 Accent 3" w:semiHidden="0" w:uiPriority="64" w:unhideWhenUsed="0"/>
-    <w:lsdException w:name="Medium List 1 Accent 3" w:semiHidden="0" w:uiPriority="65" w:unhideWhenUsed="0"/>
-    <w:lsdException w:name="Medium List 2 Accent 3" w:semiHidden="0" w:uiPriority="66" w:unhideWhenUsed="0"/>
-    <w:lsdException w:name="Medium Grid 1 Accent 3" w:semiHidden="0" w:uiPriority="67" w:unhideWhenUsed="0"/>
-    <w:lsdException w:name="Medium Grid 2 Accent 3" w:semiHidden="0" w:uiPriority="68" w:unhideWhenUsed="0"/>
-    <w:lsdException w:name="Medium Grid 3 Accent 3" w:semiHidden="0" w:uiPriority="69" w:unhideWhenUsed="0"/>
-    <w:lsdException w:name="Dark List Accent 3" w:semiHidden="0" w:uiPriority="70" w:unhideWhenUsed="0"/>
-    <w:lsdException w:name="Colorful Shading Accent 3" w:semiHidden="0" w:uiPriority="71" w:unhideWhenUsed="0"/>
-    <w:lsdException w:name="Colorful List Accent 3" w:semiHidden="0" w:uiPriority="72" w:unhideWhenUsed="0"/>
-    <w:lsdException w:name="Colorful Grid Accent 3" w:semiHidden="0" w:uiPriority="73" w:unhideWhenUsed="0"/>
-    <w:lsdException w:name="Light Shading Accent 4" w:semiHidden="0" w:uiPriority="60" w:unhideWhenUsed="0"/>
-    <w:lsdException w:name="Light List Accent 4" w:semiHidden="0" w:uiPriority="61" w:unhideWhenUsed="0"/>
-    <w:lsdException w:name="Light Grid Accent 4" w:semiHidden="0" w:uiPriority="62" w:unhideWhenUsed="0"/>
-    <w:lsdException w:name="Medium Shading 1 Accent 4" w:semiHidden="0" w:uiPriority="63" w:unhideWhenUsed="0"/>
-    <w:lsdException w:name="Medium Shading 2 Accent 4" w:semiHidden="0" w:uiPriority="64" w:unhideWhenUsed="0"/>
-    <w:lsdException w:name="Medium List 1 Accent 4" w:semiHidden="0" w:uiPriority="65" w:unhideWhenUsed="0"/>
-    <w:lsdException w:name="Medium List 2 Accent 4" w:semiHidden="0" w:uiPriority="66" w:unhideWhenUsed="0"/>
-    <w:lsdException w:name="Medium Grid 1 Accent 4" w:semiHidden="0" w:uiPriority="67" w:unhideWhenUsed="0"/>
-    <w:lsdException w:name="Medium Grid 2 Accent 4" w:semiHidden="0" w:uiPriority="68" w:unhideWhenUsed="0"/>
-    <w:lsdException w:name="Medium Grid 3 Accent 4" w:semiHidden="0" w:uiPriority="69" w:unhideWhenUsed="0"/>
-    <w:lsdException w:name="Dark List Accent 4" w:semiHidden="0" w:uiPriority="70" w:unhideWhenUsed="0"/>
-    <w:lsdException w:name="Colorful Shading Accent 4" w:semiHidden="0" w:uiPriority="71" w:unhideWhenUsed="0"/>
-    <w:lsdException w:name="Colorful List Accent 4" w:semiHidden="0" w:uiPriority="72" w:unhideWhenUsed="0"/>
-    <w:lsdException w:name="Colorful Grid Accent 4" w:semiHidden="0" w:uiPriority="73" w:unhideWhenUsed="0"/>
-    <w:lsdException w:name="Light Shading Accent 5" w:semiHidden="0" w:uiPriority="60" w:unhideWhenUsed="0"/>
-    <w:lsdException w:name="Light List Accent 5" w:semiHidden="0" w:uiPriority="61" w:unhideWhenUsed="0"/>
-    <w:lsdException w:name="Light Grid Accent 5" w:semiHidden="0" w:uiPriority="62" w:unhideWhenUsed="0"/>
-    <w:lsdException w:name="Medium Shading 1 Accent 5" w:semiHidden="0" w:uiPriority="63" w:unhideWhenUsed="0"/>
-    <w:lsdException w:name="Medium Shading 2 Accent 5" w:semiHidden="0" w:uiPriority="64" w:unhideWhenUsed="0"/>
-    <w:lsdException w:name="Medium List 1 Accent 5" w:semiHidden="0" w:uiPriority="65" w:unhideWhenUsed="0"/>
-    <w:lsdException w:name="Medium List 2 Accent 5" w:semiHidden="0" w:uiPriority="66" w:unhideWhenUsed="0"/>
-    <w:lsdException w:name="Medium Grid 1 Accent 5" w:semiHidden="0" w:uiPriority="67" w:unhideWhenUsed="0"/>
-    <w:lsdException w:name="Medium Grid 2 Accent 5" w:semiHidden="0" w:uiPriority="68" w:unhideWhenUsed="0"/>
-    <w:lsdException w:name="Medium Grid 3 Accent 5" w:semiHidden="0" w:uiPriority="69" w:unhideWhenUsed="0"/>
-    <w:lsdException w:name="Dark List Accent 5" w:semiHidden="0" w:uiPriority="70" w:unhideWhenUsed="0"/>
-    <w:lsdException w:name="Colorful Shading Accent 5" w:semiHidden="0" w:uiPriority="71" w:unhideWhenUsed="0"/>
-    <w:lsdException w:name="Colorful List Accent 5" w:semiHidden="0" w:uiPriority="72" w:unhideWhenUsed="0"/>
-    <w:lsdException w:name="Colorful Grid Accent 5" w:semiHidden="0" w:uiPriority="73" w:unhideWhenUsed="0"/>
-    <w:lsdException w:name="Light Shading Accent 6" w:semiHidden="0" w:uiPriority="60" w:unhideWhenUsed="0"/>
-    <w:lsdException w:name="Light List Accent 6" w:semiHidden="0" w:uiPriority="61" w:unhideWhenUsed="0"/>
-    <w:lsdException w:name="Light Grid Accent 6" w:semiHidden="0" w:uiPriority="62" w:unhideWhenUsed="0"/>
-    <w:lsdException w:name="Medium Shading 1 Accent 6" w:semiHidden="0" w:uiPriority="63" w:unhideWhenUsed="0"/>
-    <w:lsdException w:name="Medium Shading 2 Accent 6" w:semiHidden="0" w:uiPriority="64" w:unhideWhenUsed="0"/>
-    <w:lsdException w:name="Medium List 1 Accent 6" w:semiHidden="0" w:uiPriority="65" w:unhideWhenUsed="0"/>
-    <w:lsdException w:name="Medium List 2 Accent 6" w:semiHidden="0" w:uiPriority="66" w:unhideWhenUsed="0"/>
-    <w:lsdException w:name="Medium Grid 1 Accent 6" w:semiHidden="0" w:uiPriority="67" w:unhideWhenUsed="0"/>
-    <w:lsdException w:name="Medium Grid 2 Accent 6" w:semiHidden="0" w:uiPriority="68" w:unhideWhenUsed="0"/>
-    <w:lsdException w:name="Medium Grid 3 Accent 6" w:semiHidden="0" w:uiPriority="69" w:unhideWhenUsed="0"/>
-    <w:lsdException w:name="Dark List Accent 6" w:semiHidden="0" w:uiPriority="70" w:unhideWhenUsed="0"/>
-    <w:lsdException w:name="Colorful Shading Accent 6" w:semiHidden="0" w:uiPriority="71" w:unhideWhenUsed="0"/>
-    <w:lsdException w:name="Colorful List Accent 6" w:semiHidden="0" w:uiPriority="72" w:unhideWhenUsed="0"/>
-    <w:lsdException w:name="Colorful Grid Accent 6" w:semiHidden="0" w:uiPriority="73" w:unhideWhenUsed="0"/>
-    <w:lsdException w:name="Subtle Emphasis" w:semiHidden="0" w:uiPriority="19" w:unhideWhenUsed="0" w:qFormat="1"/>
-    <w:lsdException w:name="Intense Emphasis" w:semiHidden="0" w:uiPriority="21" w:unhideWhenUsed="0" w:qFormat="1"/>
-    <w:lsdException w:name="Subtle Reference" w:semiHidden="0" w:uiPriority="31" w:unhideWhenUsed="0" w:qFormat="1"/>
-    <w:lsdException w:name="Intense Reference" w:semiHidden="0" w:uiPriority="32" w:unhideWhenUsed="0" w:qFormat="1"/>
-    <w:lsdException w:name="Book Title" w:semiHidden="0" w:uiPriority="33" w:unhideWhenUsed="0" w:qFormat="1"/>
-    <w:lsdException w:name="Bibliography" w:uiPriority="37"/>
-    <w:lsdException w:name="TOC Heading" w:uiPriority="39" w:qFormat="1"/>
-  </w:latentStyles>
-  <w:style w:type="paragraph" w:default="1" w:styleId="Standard">
-    <w:name w:val="Normal"/>
-    <w:qFormat/>
-    <w:pPr>
-      <w:widowControl w:val="0"/>
-      <w:spacing w:line="240" w:lineRule="atLeast"/>
-    </w:pPr>
-    <w:rPr>
-      <w:lang w:val="en-US" w:eastAsia="en-US"/>
-    </w:rPr>
-  </w:style>
-  <w:style w:type="paragraph" w:styleId="berschrift1">
-    <w:name w:val="heading 1"/>
-    <w:basedOn w:val="Standard"/>
-    <w:next w:val="Standard"/>
-    <w:qFormat/>
-    <w:pPr>
-      <w:keepNext/>
-      <w:numPr>
-        <w:numId w:val="1"/>
-      </w:numPr>
-      <w:spacing w:before="120" w:after="60"/>
-      <w:ind w:left="720" w:hanging="720"/>
-      <w:outlineLvl w:val="0"/>
-    </w:pPr>
-    <w:rPr>
-      <w:rFonts w:ascii="Arial" w:hAnsi="Arial"/>
-      <w:b/>
-      <w:sz w:val="24"/>
-    </w:rPr>
-  </w:style>
-  <w:style w:type="paragraph" w:styleId="berschrift2">
-    <w:name w:val="heading 2"/>
-    <w:basedOn w:val="berschrift1"/>
-    <w:next w:val="Standard"/>
-    <w:qFormat/>
-    <w:pPr>
-      <w:numPr>
-        <w:ilvl w:val="1"/>
-      </w:numPr>
-      <w:outlineLvl w:val="1"/>
-    </w:pPr>
-    <w:rPr>
-      <w:sz w:val="20"/>
-    </w:rPr>
-  </w:style>
-  <w:style w:type="paragraph" w:styleId="berschrift3">
-    <w:name w:val="heading 3"/>
-    <w:basedOn w:val="berschrift1"/>
-    <w:next w:val="Standard"/>
-    <w:qFormat/>
-    <w:pPr>
-      <w:numPr>
-        <w:ilvl w:val="2"/>
-      </w:numPr>
-      <w:outlineLvl w:val="2"/>
-    </w:pPr>
-    <w:rPr>
-      <w:b w:val="0"/>
-      <w:i/>
-      <w:sz w:val="20"/>
-    </w:rPr>
-  </w:style>
-  <w:style w:type="paragraph" w:styleId="berschrift4">
-    <w:name w:val="heading 4"/>
-    <w:basedOn w:val="berschrift1"/>
-    <w:next w:val="Standard"/>
-    <w:qFormat/>
-    <w:pPr>
-      <w:numPr>
-        <w:ilvl w:val="3"/>
-      </w:numPr>
-      <w:outlineLvl w:val="3"/>
-    </w:pPr>
-    <w:rPr>
-      <w:b w:val="0"/>
-      <w:sz w:val="20"/>
-    </w:rPr>
-  </w:style>
-  <w:style w:type="paragraph" w:styleId="berschrift5">
-    <w:name w:val="heading 5"/>
-    <w:basedOn w:val="Standard"/>
-    <w:next w:val="Standard"/>
-    <w:qFormat/>
-    <w:pPr>
-      <w:numPr>
-        <w:ilvl w:val="4"/>
-        <w:numId w:val="1"/>
-      </w:numPr>
-      <w:spacing w:before="240" w:after="60"/>
-      <w:ind w:left="2880"/>
-      <w:outlineLvl w:val="4"/>
-    </w:pPr>
-    <w:rPr>
-      <w:sz w:val="22"/>
-    </w:rPr>
-  </w:style>
-  <w:style w:type="paragraph" w:styleId="berschrift6">
-    <w:name w:val="heading 6"/>
-    <w:basedOn w:val="Standard"/>
-    <w:next w:val="Standard"/>
-    <w:qFormat/>
-    <w:pPr>
-      <w:numPr>
-        <w:ilvl w:val="5"/>
-        <w:numId w:val="1"/>
-      </w:numPr>
-      <w:spacing w:before="240" w:after="60"/>
-      <w:ind w:left="2880"/>
-      <w:outlineLvl w:val="5"/>
-    </w:pPr>
-    <w:rPr>
-      <w:i/>
-      <w:sz w:val="22"/>
-    </w:rPr>
-  </w:style>
-  <w:style w:type="paragraph" w:styleId="berschrift7">
-    <w:name w:val="heading 7"/>
-    <w:basedOn w:val="Standard"/>
-    <w:next w:val="Standard"/>
-    <w:qFormat/>
-    <w:pPr>
-      <w:numPr>
-        <w:ilvl w:val="6"/>
-        <w:numId w:val="1"/>
-      </w:numPr>
-      <w:spacing w:before="240" w:after="60"/>
-      <w:ind w:left="2880"/>
-      <w:outlineLvl w:val="6"/>
-    </w:pPr>
-  </w:style>
-  <w:style w:type="paragraph" w:styleId="berschrift8">
-    <w:name w:val="heading 8"/>
-    <w:basedOn w:val="Standard"/>
-    <w:next w:val="Standard"/>
-    <w:qFormat/>
-    <w:pPr>
-      <w:numPr>
-        <w:ilvl w:val="7"/>
-        <w:numId w:val="1"/>
-      </w:numPr>
-      <w:spacing w:before="240" w:after="60"/>
-      <w:ind w:left="2880"/>
-      <w:outlineLvl w:val="7"/>
-    </w:pPr>
-    <w:rPr>
-      <w:i/>
-    </w:rPr>
-  </w:style>
-  <w:style w:type="paragraph" w:styleId="berschrift9">
-    <w:name w:val="heading 9"/>
-    <w:basedOn w:val="Standard"/>
-    <w:next w:val="Standard"/>
-    <w:qFormat/>
-    <w:pPr>
-      <w:numPr>
-        <w:ilvl w:val="8"/>
-        <w:numId w:val="1"/>
-      </w:numPr>
-      <w:spacing w:before="240" w:after="60"/>
-      <w:ind w:left="2880"/>
-      <w:outlineLvl w:val="8"/>
-    </w:pPr>
-    <w:rPr>
-      <w:b/>
-      <w:i/>
-      <w:sz w:val="18"/>
-    </w:rPr>
-  </w:style>
-  <w:style w:type="character" w:default="1" w:styleId="Absatz-Standardschriftart">
-    <w:name w:val="Default Paragraph Font"/>
-    <w:uiPriority w:val="1"/>
-    <w:semiHidden/>
-    <w:unhideWhenUsed/>
-  </w:style>
-  <w:style w:type="table" w:default="1" w:styleId="NormaleTabelle">
-    <w:name w:val="Normal Table"/>
-    <w:uiPriority w:val="99"/>
-    <w:semiHidden/>
-    <w:unhideWhenUsed/>
-    <w:tblPr>
-      <w:tblInd w:w="0" w:type="dxa"/>
-      <w:tblCellMar>
-        <w:top w:w="0" w:type="dxa"/>
-        <w:left w:w="108" w:type="dxa"/>
-        <w:bottom w:w="0" w:type="dxa"/>
-        <w:right w:w="108" w:type="dxa"/>
-      </w:tblCellMar>
-    </w:tblPr>
-  </w:style>
-  <w:style w:type="numbering" w:default="1" w:styleId="KeineListe">
-    <w:name w:val="No List"/>
-    <w:uiPriority w:val="99"/>
-    <w:semiHidden/>
-    <w:unhideWhenUsed/>
-  </w:style>
-  <w:style w:type="paragraph" w:customStyle="1" w:styleId="Paragraph2">
-    <w:name w:val="Paragraph2"/>
-    <w:basedOn w:val="Standard"/>
-    <w:pPr>
-      <w:spacing w:before="80"/>
-      <w:ind w:left="720"/>
-      <w:jc w:val="both"/>
-    </w:pPr>
-    <w:rPr>
-      <w:color w:val="000000"/>
-      <w:lang w:val="en-AU"/>
-    </w:rPr>
-  </w:style>
-  <w:style w:type="paragraph" w:styleId="Titel">
-    <w:name w:val="Title"/>
-    <w:basedOn w:val="Standard"/>
-    <w:next w:val="Standard"/>
-    <w:qFormat/>
-    <w:pPr>
-      <w:spacing w:line="240" w:lineRule="auto"/>
-      <w:jc w:val="center"/>
-    </w:pPr>
-    <w:rPr>
-      <w:rFonts w:ascii="Arial" w:hAnsi="Arial"/>
-      <w:b/>
-      <w:sz w:val="36"/>
-    </w:rPr>
-  </w:style>
-  <w:style w:type="paragraph" w:styleId="Untertitel">
-    <w:name w:val="Subtitle"/>
-    <w:basedOn w:val="Standard"/>
-    <w:qFormat/>
-    <w:pPr>
-      <w:spacing w:after="60"/>
-      <w:jc w:val="center"/>
-    </w:pPr>
-    <w:rPr>
-      <w:rFonts w:ascii="Arial" w:hAnsi="Arial"/>
-      <w:i/>
-      <w:sz w:val="36"/>
-      <w:lang w:val="en-AU"/>
-    </w:rPr>
-  </w:style>
-  <w:style w:type="paragraph" w:styleId="Standardeinzug">
-    <w:name w:val="Normal Indent"/>
-    <w:basedOn w:val="Standard"/>
-    <w:semiHidden/>
-    <w:pPr>
-      <w:ind w:left="900" w:hanging="900"/>
-    </w:pPr>
-  </w:style>
-  <w:style w:type="paragraph" w:styleId="Verzeichnis1">
-    <w:name w:val="toc 1"/>
-    <w:basedOn w:val="Standard"/>
-    <w:next w:val="Standard"/>
-    <w:uiPriority w:val="39"/>
-    <w:pPr>
-      <w:tabs>
-        <w:tab w:val="right" w:pos="9360"/>
-      </w:tabs>
-      <w:spacing w:before="240" w:after="60"/>
-      <w:ind w:right="720"/>
-    </w:pPr>
-  </w:style>
-  <w:style w:type="paragraph" w:styleId="Verzeichnis2">
-    <w:name w:val="toc 2"/>
-    <w:basedOn w:val="Standard"/>
-    <w:next w:val="Standard"/>
-    <w:uiPriority w:val="39"/>
-    <w:pPr>
-      <w:tabs>
-        <w:tab w:val="right" w:pos="9360"/>
-      </w:tabs>
-      <w:ind w:left="432" w:right="720"/>
-    </w:pPr>
-  </w:style>
-  <w:style w:type="paragraph" w:styleId="Verzeichnis3">
-    <w:name w:val="toc 3"/>
-    <w:basedOn w:val="Standard"/>
-    <w:next w:val="Standard"/>
-    <w:uiPriority w:val="39"/>
-    <w:pPr>
-      <w:tabs>
-        <w:tab w:val="left" w:pos="1440"/>
-        <w:tab w:val="right" w:pos="9360"/>
-      </w:tabs>
-      <w:ind w:left="864"/>
-    </w:pPr>
-  </w:style>
-  <w:style w:type="paragraph" w:styleId="Kopfzeile">
-    <w:name w:val="header"/>
-    <w:basedOn w:val="Standard"/>
-    <w:semiHidden/>
-    <w:pPr>
-      <w:tabs>
-        <w:tab w:val="center" w:pos="4320"/>
-        <w:tab w:val="right" w:pos="8640"/>
-      </w:tabs>
-    </w:pPr>
-  </w:style>
-  <w:style w:type="paragraph" w:styleId="Fuzeile">
-    <w:name w:val="footer"/>
-    <w:basedOn w:val="Standard"/>
-    <w:semiHidden/>
-    <w:pPr>
-      <w:tabs>
-        <w:tab w:val="center" w:pos="4320"/>
-        <w:tab w:val="right" w:pos="8640"/>
-      </w:tabs>
-    </w:pPr>
-  </w:style>
-  <w:style w:type="character" w:styleId="Seitenzahl">
-    <w:name w:val="page number"/>
-    <w:basedOn w:val="Absatz-Standardschriftart"/>
-    <w:semiHidden/>
-  </w:style>
-  <w:style w:type="paragraph" w:customStyle="1" w:styleId="Paragraph3">
-    <w:name w:val="Paragraph3"/>
-    <w:basedOn w:val="Standard"/>
-    <w:pPr>
-      <w:spacing w:before="80" w:line="240" w:lineRule="auto"/>
-      <w:ind w:left="1530"/>
-      <w:jc w:val="both"/>
-    </w:pPr>
-  </w:style>
-  <w:style w:type="paragraph" w:customStyle="1" w:styleId="Paragraph4">
-    <w:name w:val="Paragraph4"/>
-    <w:basedOn w:val="Standard"/>
-    <w:pPr>
-      <w:spacing w:before="80" w:line="240" w:lineRule="auto"/>
-      <w:ind w:left="2250"/>
-      <w:jc w:val="both"/>
-    </w:pPr>
-  </w:style>
-  <w:style w:type="paragraph" w:customStyle="1" w:styleId="Tabletext">
-    <w:name w:val="Tabletext"/>
-    <w:basedOn w:val="Standard"/>
-    <w:pPr>
-      <w:keepLines/>
-      <w:spacing w:after="120"/>
-    </w:pPr>
-  </w:style>
-  <w:style w:type="paragraph" w:styleId="Textkrper">
-    <w:name w:val="Body Text"/>
-    <w:basedOn w:val="Standard"/>
-    <w:semiHidden/>
-    <w:pPr>
-      <w:keepLines/>
-      <w:spacing w:after="120"/>
-      <w:ind w:left="720"/>
-    </w:pPr>
-  </w:style>
-  <w:style w:type="paragraph" w:styleId="Verzeichnis4">
-    <w:name w:val="toc 4"/>
-    <w:basedOn w:val="Standard"/>
-    <w:next w:val="Standard"/>
-    <w:semiHidden/>
-    <w:pPr>
-      <w:ind w:left="600"/>
-    </w:pPr>
-  </w:style>
-  <w:style w:type="paragraph" w:styleId="Verzeichnis5">
-    <w:name w:val="toc 5"/>
-    <w:basedOn w:val="Standard"/>
-    <w:next w:val="Standard"/>
-    <w:semiHidden/>
-    <w:pPr>
-      <w:ind w:left="800"/>
-    </w:pPr>
-  </w:style>
-  <w:style w:type="paragraph" w:styleId="Verzeichnis6">
-    <w:name w:val="toc 6"/>
-    <w:basedOn w:val="Standard"/>
-    <w:next w:val="Standard"/>
-    <w:semiHidden/>
-    <w:pPr>
-      <w:ind w:left="1000"/>
-    </w:pPr>
-  </w:style>
-  <w:style w:type="paragraph" w:styleId="Verzeichnis7">
-    <w:name w:val="toc 7"/>
-    <w:basedOn w:val="Standard"/>
-    <w:next w:val="Standard"/>
-    <w:semiHidden/>
-    <w:pPr>
-      <w:ind w:left="1200"/>
-    </w:pPr>
-  </w:style>
-  <w:style w:type="paragraph" w:styleId="Verzeichnis8">
-    <w:name w:val="toc 8"/>
-    <w:basedOn w:val="Standard"/>
-    <w:next w:val="Standard"/>
-    <w:semiHidden/>
-    <w:pPr>
-      <w:ind w:left="1400"/>
-    </w:pPr>
-  </w:style>
-  <w:style w:type="paragraph" w:styleId="Verzeichnis9">
-    <w:name w:val="toc 9"/>
-    <w:basedOn w:val="Standard"/>
-    <w:next w:val="Standard"/>
-    <w:semiHidden/>
-    <w:pPr>
-      <w:ind w:left="1600"/>
-    </w:pPr>
-  </w:style>
-  <w:style w:type="paragraph" w:customStyle="1" w:styleId="Bullet1">
-    <w:name w:val="Bullet1"/>
-    <w:basedOn w:val="Standard"/>
-    <w:pPr>
-      <w:ind w:left="720" w:hanging="432"/>
-    </w:pPr>
-  </w:style>
-  <w:style w:type="paragraph" w:customStyle="1" w:styleId="Bullet2">
-    <w:name w:val="Bullet2"/>
-    <w:basedOn w:val="Standard"/>
-    <w:pPr>
-      <w:ind w:left="1440" w:hanging="360"/>
-    </w:pPr>
-    <w:rPr>
-      <w:color w:val="000080"/>
-    </w:rPr>
-  </w:style>
-  <w:style w:type="paragraph" w:styleId="Dokumentstruktur">
-    <w:name w:val="Document Map"/>
-    <w:basedOn w:val="Standard"/>
-    <w:semiHidden/>
-    <w:pPr>
-      <w:shd w:val="clear" w:color="auto" w:fill="000080"/>
-    </w:pPr>
-    <w:rPr>
-      <w:rFonts w:ascii="Tahoma" w:hAnsi="Tahoma"/>
-    </w:rPr>
-  </w:style>
-  <w:style w:type="character" w:styleId="Funotenzeichen">
-    <w:name w:val="footnote reference"/>
-    <w:basedOn w:val="Absatz-Standardschriftart"/>
-    <w:semiHidden/>
-    <w:rPr>
-      <w:sz w:val="20"/>
-      <w:vertAlign w:val="superscript"/>
-    </w:rPr>
-  </w:style>
-  <w:style w:type="paragraph" w:styleId="Funotentext">
-    <w:name w:val="footnote text"/>
-    <w:basedOn w:val="Standard"/>
-    <w:semiHidden/>
-    <w:pPr>
-      <w:keepNext/>
-      <w:keepLines/>
-      <w:pBdr>
-        <w:bottom w:val="single" w:sz="6" w:space="0" w:color="000000"/>
-      </w:pBdr>
-      <w:spacing w:before="40" w:after="40"/>
-      <w:ind w:left="360" w:hanging="360"/>
-    </w:pPr>
-    <w:rPr>
-      <w:rFonts w:ascii="Helvetica" w:hAnsi="Helvetica"/>
-      <w:sz w:val="16"/>
-    </w:rPr>
-  </w:style>
-  <w:style w:type="paragraph" w:customStyle="1" w:styleId="MainTitle">
-    <w:name w:val="Main Title"/>
-    <w:basedOn w:val="Standard"/>
-    <w:pPr>
-      <w:spacing w:before="480" w:after="60" w:line="240" w:lineRule="auto"/>
-      <w:jc w:val="center"/>
-    </w:pPr>
-    <w:rPr>
-      <w:rFonts w:ascii="Arial" w:hAnsi="Arial"/>
-      <w:b/>
-      <w:kern w:val="28"/>
-      <w:sz w:val="32"/>
-    </w:rPr>
-  </w:style>
-  <w:style w:type="paragraph" w:customStyle="1" w:styleId="Paragraph1">
-    <w:name w:val="Paragraph1"/>
-    <w:basedOn w:val="Standard"/>
-    <w:pPr>
-      <w:spacing w:before="80" w:line="240" w:lineRule="auto"/>
-      <w:jc w:val="both"/>
-    </w:pPr>
-  </w:style>
-  <w:style w:type="paragraph" w:styleId="Textkrper2">
-    <w:name w:val="Body Text 2"/>
-    <w:basedOn w:val="Standard"/>
-    <w:semiHidden/>
-    <w:rPr>
-      <w:i/>
-      <w:color w:val="0000FF"/>
-    </w:rPr>
-  </w:style>
-  <w:style w:type="paragraph" w:styleId="Textkrper-Zeileneinzug">
-    <w:name w:val="Body Text Indent"/>
-    <w:basedOn w:val="Standard"/>
-    <w:semiHidden/>
-    <w:pPr>
-      <w:ind w:left="720"/>
-    </w:pPr>
-    <w:rPr>
-      <w:i/>
-      <w:color w:val="0000FF"/>
-      <w:u w:val="single"/>
-    </w:rPr>
-  </w:style>
-  <w:style w:type="paragraph" w:customStyle="1" w:styleId="Body">
-    <w:name w:val="Body"/>
-    <w:basedOn w:val="Standard"/>
-    <w:pPr>
-      <w:widowControl/>
-      <w:spacing w:before="120" w:line="240" w:lineRule="auto"/>
-      <w:jc w:val="both"/>
-    </w:pPr>
-    <w:rPr>
-      <w:rFonts w:ascii="Book Antiqua" w:hAnsi="Book Antiqua"/>
-    </w:rPr>
-  </w:style>
-  <w:style w:type="paragraph" w:customStyle="1" w:styleId="Bullet">
-    <w:name w:val="Bullet"/>
-    <w:basedOn w:val="Standard"/>
-    <w:pPr>
-      <w:widowControl/>
-      <w:tabs>
-        <w:tab w:val="num" w:pos="360"/>
-        <w:tab w:val="left" w:pos="720"/>
-      </w:tabs>
-      <w:spacing w:before="120" w:line="240" w:lineRule="auto"/>
-      <w:ind w:left="720" w:right="360"/>
-      <w:jc w:val="both"/>
-    </w:pPr>
-    <w:rPr>
-      <w:rFonts w:ascii="Book Antiqua" w:hAnsi="Book Antiqua"/>
-    </w:rPr>
-  </w:style>
-  <w:style w:type="paragraph" w:customStyle="1" w:styleId="InfoBlue">
-    <w:name w:val="InfoBlue"/>
-    <w:basedOn w:val="Standard"/>
-    <w:next w:val="Textkrper"/>
-    <w:autoRedefine/>
-    <w:rsid w:val="003F3E94"/>
-    <w:pPr>
-      <w:spacing w:after="120"/>
-      <w:ind w:left="720"/>
-    </w:pPr>
-    <w:rPr>
-      <w:rFonts w:ascii="Arial" w:hAnsi="Arial" w:cs="Arial"/>
-    </w:rPr>
-  </w:style>
-  <w:style w:type="character" w:styleId="Hyperlink">
-    <w:name w:val="Hyperlink"/>
-    <w:basedOn w:val="Absatz-Standardschriftart"/>
-    <w:semiHidden/>
-    <w:rPr>
-      <w:color w:val="0000FF"/>
-      <w:u w:val="single"/>
-    </w:rPr>
-  </w:style>
-  <w:style w:type="paragraph" w:styleId="StandardWeb">
-    <w:name w:val="Normal (Web)"/>
-    <w:basedOn w:val="Standard"/>
-    <w:semiHidden/>
-    <w:pPr>
-      <w:widowControl/>
-      <w:spacing w:before="100" w:beforeAutospacing="1" w:after="100" w:afterAutospacing="1" w:line="240" w:lineRule="auto"/>
-    </w:pPr>
-    <w:rPr>
-      <w:sz w:val="24"/>
-      <w:szCs w:val="24"/>
-    </w:rPr>
-  </w:style>
-  <w:style w:type="paragraph" w:styleId="Beschriftung">
-    <w:name w:val="caption"/>
-    <w:basedOn w:val="Standard"/>
-    <w:next w:val="Standard"/>
-    <w:uiPriority w:val="35"/>
-    <w:unhideWhenUsed/>
-    <w:qFormat/>
-    <w:rsid w:val="00463801"/>
-    <w:pPr>
-      <w:spacing w:after="200" w:line="240" w:lineRule="auto"/>
-    </w:pPr>
-    <w:rPr>
-      <w:i/>
-      <w:iCs/>
-      <w:color w:val="1F497D" w:themeColor="text2"/>
-      <w:sz w:val="18"/>
-      <w:szCs w:val="18"/>
-    </w:rPr>
-  </w:style>
-  <w:style w:type="paragraph" w:styleId="Sprechblasentext">
-    <w:name w:val="Balloon Text"/>
-    <w:basedOn w:val="Standard"/>
-    <w:link w:val="SprechblasentextZchn"/>
-    <w:uiPriority w:val="99"/>
-    <w:semiHidden/>
-    <w:unhideWhenUsed/>
-    <w:rsid w:val="00024994"/>
-    <w:pPr>
-      <w:spacing w:line="240" w:lineRule="auto"/>
-    </w:pPr>
-    <w:rPr>
-      <w:rFonts w:ascii="Tahoma" w:hAnsi="Tahoma" w:cs="Tahoma"/>
-      <w:sz w:val="16"/>
-      <w:szCs w:val="16"/>
-    </w:rPr>
-  </w:style>
-  <w:style w:type="character" w:customStyle="1" w:styleId="SprechblasentextZchn">
-    <w:name w:val="Sprechblasentext Zchn"/>
-    <w:basedOn w:val="Absatz-Standardschriftart"/>
-    <w:link w:val="Sprechblasentext"/>
-    <w:uiPriority w:val="99"/>
-    <w:semiHidden/>
-    <w:rsid w:val="00024994"/>
-    <w:rPr>
-      <w:rFonts w:ascii="Tahoma" w:hAnsi="Tahoma" w:cs="Tahoma"/>
-      <w:sz w:val="16"/>
-      <w:szCs w:val="16"/>
-      <w:lang w:val="en-US" w:eastAsia="en-US"/>
-    </w:rPr>
-  </w:style>
-</w:styles>
-</file>
-
-<file path=word/stylesWithEffects.xml><?xml version="1.0" encoding="utf-8"?>
-<w:styles xmlns:wpc="http://schemas.microsoft.com/office/word/2010/wordprocessingCanvas" xmlns:mc="http://schemas.openxmlformats.org/markup-compatibility/2006" xmlns:o="urn:schemas-microsoft-com:office:office" xmlns:r="http://schemas.openxmlformats.org/officeDocument/2006/relationships" xmlns:m="http://schemas.openxmlformats.org/officeDocument/2006/math" xmlns:v="urn:schemas-microsoft-com:vml" xmlns:wp14="http://schemas.microsoft.com/office/word/2010/wordprocessingDrawing" xmlns:wp="http://schemas.openxmlformats.org/drawingml/2006/wordprocessingDrawing" xmlns:w10="urn:schemas-microsoft-com:office:word" xmlns:w="http://schemas.openxmlformats.org/wordprocessingml/2006/main" xmlns:w14="http://schemas.microsoft.com/office/word/2010/wordml" xmlns:wpg="http://schemas.microsoft.com/office/word/2010/wordprocessingGroup" xmlns:wpi="http://schemas.microsoft.com/office/word/2010/wordprocessingInk" xmlns:wne="http://schemas.microsoft.com/office/word/2006/wordml" xmlns:wps="http://schemas.microsoft.com/office/word/2010/wordprocessingShape" mc:Ignorable="w14 wp14">
-  <w:docDefaults>
-    <w:rPrDefault>
-      <w:rPr>
-        <w:rFonts w:ascii="Times New Roman" w:eastAsia="Times New Roman" w:hAnsi="Times New Roman" w:cs="Times New Roman"/>
-        <w:lang w:val="de-DE" w:eastAsia="de-DE" w:bidi="ar-SA"/>
-      </w:rPr>
-    </w:rPrDefault>
-    <w:pPrDefault/>
-  </w:docDefaults>
-  <w:latentStyles w:defLockedState="0" w:defUIPriority="99" w:defSemiHidden="1" w:defUnhideWhenUsed="1" w:defQFormat="0" w:count="267">
-    <w:lsdException w:name="Normal" w:semiHidden="0" w:uiPriority="0" w:unhideWhenUsed="0" w:qFormat="1"/>
-    <w:lsdException w:name="heading 1" w:semiHidden="0" w:uiPriority="9" w:unhideWhenUsed="0" w:qFormat="1"/>
-    <w:lsdException w:name="heading 2" w:semiHidden="0" w:uiPriority="9" w:unhideWhenUsed="0" w:qFormat="1"/>
-    <w:lsdException w:name="heading 3" w:semiHidden="0" w:uiPriority="9" w:unhideWhenUsed="0" w:qFormat="1"/>
-    <w:lsdException w:name="heading 4" w:semiHidden="0" w:uiPriority="9" w:unhideWhenUsed="0" w:qFormat="1"/>
-    <w:lsdException w:name="heading 5" w:semiHidden="0" w:uiPriority="9" w:unhideWhenUsed="0" w:qFormat="1"/>
-    <w:lsdException w:name="heading 6" w:semiHidden="0" w:uiPriority="9" w:unhideWhenUsed="0" w:qFormat="1"/>
-    <w:lsdException w:name="heading 7" w:semiHidden="0" w:uiPriority="9" w:unhideWhenUsed="0" w:qFormat="1"/>
-    <w:lsdException w:name="heading 8" w:semiHidden="0" w:uiPriority="9" w:unhideWhenUsed="0" w:qFormat="1"/>
-    <w:lsdException w:name="heading 9" w:semiHidden="0" w:uiPriority="9" w:unhideWhenUsed="0" w:qFormat="1"/>
-    <w:lsdException w:name="toc 1" w:uiPriority="39"/>
-    <w:lsdException w:name="toc 2" w:uiPriority="39"/>
-    <w:lsdException w:name="toc 3" w:uiPriority="39"/>
-    <w:lsdException w:name="toc 4" w:uiPriority="39"/>
-    <w:lsdException w:name="toc 5" w:uiPriority="39"/>
-    <w:lsdException w:name="toc 6" w:uiPriority="39"/>
-    <w:lsdException w:name="toc 7" w:uiPriority="39"/>
-    <w:lsdException w:name="toc 8" w:uiPriority="39"/>
-    <w:lsdException w:name="toc 9" w:uiPriority="39"/>
-    <w:lsdException w:name="caption" w:uiPriority="35" w:qFormat="1"/>
-    <w:lsdException w:name="Title" w:semiHidden="0" w:uiPriority="10" w:unhideWhenUsed="0" w:qFormat="1"/>
-    <w:lsdException w:name="Default Paragraph Font" w:uiPriority="1"/>
-    <w:lsdException w:name="Subtitle" w:semiHidden="0" w:uiPriority="11" w:unhideWhenUsed="0" w:qFormat="1"/>
-    <w:lsdException w:name="Strong" w:semiHidden="0" w:uiPriority="22" w:unhideWhenUsed="0" w:qFormat="1"/>
-    <w:lsdException w:name="Emphasis" w:semiHidden="0" w:uiPriority="20" w:unhideWhenUsed="0" w:qFormat="1"/>
-    <w:lsdException w:name="Table Grid" w:semiHidden="0" w:uiPriority="59" w:unhideWhenUsed="0"/>
-    <w:lsdException w:name="Placeholder Text" w:unhideWhenUsed="0"/>
-    <w:lsdException w:name="No Spacing" w:semiHidden="0" w:uiPriority="1" w:unhideWhenUsed="0" w:qFormat="1"/>
-    <w:lsdException w:name="Light Shading" w:semiHidden="0" w:uiPriority="60" w:unhideWhenUsed="0"/>
-    <w:lsdException w:name="Light List" w:semiHidden="0" w:uiPriority="61" w:unhideWhenUsed="0"/>
-    <w:lsdException w:name="Light Grid" w:semiHidden="0" w:uiPriority="62" w:unhideWhenUsed="0"/>
-    <w:lsdException w:name="Medium Shading 1" w:semiHidden="0" w:uiPriority="63" w:unhideWhenUsed="0"/>
-    <w:lsdException w:name="Medium Shading 2" w:semiHidden="0" w:uiPriority="64" w:unhideWhenUsed="0"/>
-    <w:lsdException w:name="Medium List 1" w:semiHidden="0" w:uiPriority="65" w:unhideWhenUsed="0"/>
-    <w:lsdException w:name="Medium List 2" w:semiHidden="0" w:uiPriority="66" w:unhideWhenUsed="0"/>
-    <w:lsdException w:name="Medium Grid 1" w:semiHidden="0" w:uiPriority="67" w:unhideWhenUsed="0"/>
-    <w:lsdException w:name="Medium Grid 2" w:semiHidden="0" w:uiPriority="68" w:unhideWhenUsed="0"/>
-    <w:lsdException w:name="Medium Grid 3" w:semiHidden="0" w:uiPriority="69" w:unhideWhenUsed="0"/>
-    <w:lsdException w:name="Dark List" w:semiHidden="0" w:uiPriority="70" w:unhideWhenUsed="0"/>
-    <w:lsdException w:name="Colorful Shading" w:semiHidden="0" w:uiPriority="71" w:unhideWhenUsed="0"/>
-    <w:lsdException w:name="Colorful List" w:semiHidden="0" w:uiPriority="72" w:unhideWhenUsed="0"/>
-    <w:lsdException w:name="Colorful Grid" w:semiHidden="0" w:uiPriority="73" w:unhideWhenUsed="0"/>
-    <w:lsdException w:name="Light Shading Accent 1" w:semiHidden="0" w:uiPriority="60" w:unhideWhenUsed="0"/>
-    <w:lsdException w:name="Light List Accent 1" w:semiHidden="0" w:uiPriority="61" w:unhideWhenUsed="0"/>
-    <w:lsdException w:name="Light Grid Accent 1" w:semiHidden="0" w:uiPriority="62" w:unhideWhenUsed="0"/>
-    <w:lsdException w:name="Medium Shading 1 Accent 1" w:semiHidden="0" w:uiPriority="63" w:unhideWhenUsed="0"/>
-    <w:lsdException w:name="Medium Shading 2 Accent 1" w:semiHidden="0" w:uiPriority="64" w:unhideWhenUsed="0"/>
-    <w:lsdException w:name="Medium List 1 Accent 1" w:semiHidden="0" w:uiPriority="65" w:unhideWhenUsed="0"/>
-    <w:lsdException w:name="Revision" w:unhideWhenUsed="0"/>
-    <w:lsdException w:name="List Paragraph" w:semiHidden="0" w:uiPriority="34" w:unhideWhenUsed="0" w:qFormat="1"/>
-    <w:lsdException w:name="Quote" w:semiHidden="0" w:uiPriority="29" w:unhideWhenUsed="0" w:qFormat="1"/>
-    <w:lsdException w:name="Intense Quote" w:semiHidden="0" w:uiPriority="30" w:unhideWhenUsed="0" w:qFormat="1"/>
-    <w:lsdException w:name="Medium List 2 Accent 1" w:semiHidden="0" w:uiPriority="66" w:unhideWhenUsed="0"/>
-    <w:lsdException w:name="Medium Grid 1 Accent 1" w:semiHidden="0" w:uiPriority="67" w:unhideWhenUsed="0"/>
-    <w:lsdException w:name="Medium Grid 2 Accent 1" w:semiHidden="0" w:uiPriority="68" w:unhideWhenUsed="0"/>
-    <w:lsdException w:name="Medium Grid 3 Accent 1" w:semiHidden="0" w:uiPriority="69" w:unhideWhenUsed="0"/>
-    <w:lsdException w:name="Dark List Accent 1" w:semiHidden="0" w:uiPriority="70" w:unhideWhenUsed="0"/>
-    <w:lsdException w:name="Colorful Shading Accent 1" w:semiHidden="0" w:uiPriority="71" w:unhideWhenUsed="0"/>
-    <w:lsdException w:name="Colorful List Accent 1" w:semiHidden="0" w:uiPriority="72" w:unhideWhenUsed="0"/>
-    <w:lsdException w:name="Colorful Grid Accent 1" w:semiHidden="0" w:uiPriority="73" w:unhideWhenUsed="0"/>
-    <w:lsdException w:name="Light Shading Accent 2" w:semiHidden="0" w:uiPriority="60" w:unhideWhenUsed="0"/>
-    <w:lsdException w:name="Light List Accent 2" w:semiHidden="0" w:uiPriority="61" w:unhideWhenUsed="0"/>
-    <w:lsdException w:name="Light Grid Accent 2" w:semiHidden="0" w:uiPriority="62" w:unhideWhenUsed="0"/>
-    <w:lsdException w:name="Medium Shading 1 Accent 2" w:semiHidden="0" w:uiPriority="63" w:unhideWhenUsed="0"/>
-    <w:lsdException w:name="Medium Shading 2 Accent 2" w:semiHidden="0" w:uiPriority="64" w:unhideWhenUsed="0"/>
-    <w:lsdException w:name="Medium List 1 Accent 2" w:semiHidden="0" w:uiPriority="65" w:unhideWhenUsed="0"/>
-    <w:lsdException w:name="Medium List 2 Accent 2" w:semiHidden="0" w:uiPriority="66" w:unhideWhenUsed="0"/>
-    <w:lsdException w:name="Medium Grid 1 Accent 2" w:semiHidden="0" w:uiPriority="67" w:unhideWhenUsed="0"/>
-    <w:lsdException w:name="Medium Grid 2 Accent 2" w:semiHidden="0" w:uiPriority="68" w:unhideWhenUsed="0"/>
-    <w:lsdException w:name="Medium Grid 3 Accent 2" w:semiHidden="0" w:uiPriority="69" w:unhideWhenUsed="0"/>
-    <w:lsdException w:name="Dark List Accent 2" w:semiHidden="0" w:uiPriority="70" w:unhideWhenUsed="0"/>
-    <w:lsdException w:name="Colorful Shading Accent 2" w:semiHidden="0" w:uiPriority="71" w:unhideWhenUsed="0"/>
-    <w:lsdException w:name="Colorful List Accent 2" w:semiHidden="0" w:uiPriority="72" w:unhideWhenUsed="0"/>
-    <w:lsdException w:name="Colorful Grid Accent 2" w:semiHidden="0" w:uiPriority="73" w:unhideWhenUsed="0"/>
-    <w:lsdException w:name="Light Shading Accent 3" w:semiHidden="0" w:uiPriority="60" w:unhideWhenUsed="0"/>
-    <w:lsdException w:name="Light List Accent 3" w:semiHidden="0" w:uiPriority="61" w:unhideWhenUsed="0"/>
-    <w:lsdException w:name="Light Grid Accent 3" w:semiHidden="0" w:uiPriority="62" w:unhideWhenUsed="0"/>
-    <w:lsdException w:name="Medium Shading 1 Accent 3" w:semiHidden="0" w:uiPriority="63" w:unhideWhenUsed="0"/>
-    <w:lsdException w:name="Medium Shading 2 Accent 3" w:semiHidden="0" w:uiPriority="64" w:unhideWhenUsed="0"/>
-    <w:lsdException w:name="Medium List 1 Accent 3" w:semiHidden="0" w:uiPriority="65" w:unhideWhenUsed="0"/>
-    <w:lsdException w:name="Medium List 2 Accent 3" w:semiHidden="0" w:uiPriority="66" w:unhideWhenUsed="0"/>
-    <w:lsdException w:name="Medium Grid 1 Accent 3" w:semiHidden="0" w:uiPriority="67" w:unhideWhenUsed="0"/>
-    <w:lsdException w:name="Medium Grid 2 Accent 3" w:semiHidden="0" w:uiPriority="68" w:unhideWhenUsed="0"/>
-    <w:lsdException w:name="Medium Grid 3 Accent 3" w:semiHidden="0" w:uiPriority="69" w:unhideWhenUsed="0"/>
-    <w:lsdException w:name="Dark List Accent 3" w:semiHidden="0" w:uiPriority="70" w:unhideWhenUsed="0"/>
-    <w:lsdException w:name="Colorful Shading Accent 3" w:semiHidden="0" w:uiPriority="71" w:unhideWhenUsed="0"/>
-    <w:lsdException w:name="Colorful List Accent 3" w:semiHidden="0" w:uiPriority="72" w:unhideWhenUsed="0"/>
-    <w:lsdException w:name="Colorful Grid Accent 3" w:semiHidden="0" w:uiPriority="73" w:unhideWhenUsed="0"/>
-    <w:lsdException w:name="Light Shading Accent 4" w:semiHidden="0" w:uiPriority="60" w:unhideWhenUsed="0"/>
-    <w:lsdException w:name="Light List Accent 4" w:semiHidden="0" w:uiPriority="61" w:unhideWhenUsed="0"/>
-    <w:lsdException w:name="Light Grid Accent 4" w:semiHidden="0" w:uiPriority="62" w:unhideWhenUsed="0"/>
-    <w:lsdException w:name="Medium Shading 1 Accent 4" w:semiHidden="0" w:uiPriority="63" w:unhideWhenUsed="0"/>
-    <w:lsdException w:name="Medium Shading 2 Accent 4" w:semiHidden="0" w:uiPriority="64" w:unhideWhenUsed="0"/>
-    <w:lsdException w:name="Medium List 1 Accent 4" w:semiHidden="0" w:uiPriority="65" w:unhideWhenUsed="0"/>
-    <w:lsdException w:name="Medium List 2 Accent 4" w:semiHidden="0" w:uiPriority="66" w:unhideWhenUsed="0"/>
-    <w:lsdException w:name="Medium Grid 1 Accent 4" w:semiHidden="0" w:uiPriority="67" w:unhideWhenUsed="0"/>
-    <w:lsdException w:name="Medium Grid 2 Accent 4" w:semiHidden="0" w:uiPriority="68" w:unhideWhenUsed="0"/>
-    <w:lsdException w:name="Medium Grid 3 Accent 4" w:semiHidden="0" w:uiPriority="69" w:unhideWhenUsed="0"/>
-    <w:lsdException w:name="Dark List Accent 4" w:semiHidden="0" w:uiPriority="70" w:unhideWhenUsed="0"/>
-    <w:lsdException w:name="Colorful Shading Accent 4" w:semiHidden="0" w:uiPriority="71" w:unhideWhenUsed="0"/>
-    <w:lsdException w:name="Colorful List Accent 4" w:semiHidden="0" w:uiPriority="72" w:unhideWhenUsed="0"/>
-    <w:lsdException w:name="Colorful Grid Accent 4" w:semiHidden="0" w:uiPriority="73" w:unhideWhenUsed="0"/>
-    <w:lsdException w:name="Light Shading Accent 5" w:semiHidden="0" w:uiPriority="60" w:unhideWhenUsed="0"/>
-    <w:lsdException w:name="Light List Accent 5" w:semiHidden="0" w:uiPriority="61" w:unhideWhenUsed="0"/>
-    <w:lsdException w:name="Light Grid Accent 5" w:semiHidden="0" w:uiPriority="62" w:unhideWhenUsed="0"/>
-    <w:lsdException w:name="Medium Shading 1 Accent 5" w:semiHidden="0" w:uiPriority="63" w:unhideWhenUsed="0"/>
-    <w:lsdException w:name="Medium Shading 2 Accent 5" w:semiHidden="0" w:uiPriority="64" w:unhideWhenUsed="0"/>
-    <w:lsdException w:name="Medium List 1 Accent 5" w:semiHidden="0" w:uiPriority="65" w:unhideWhenUsed="0"/>
-    <w:lsdException w:name="Medium List 2 Accent 5" w:semiHidden="0" w:uiPriority="66" w:unhideWhenUsed="0"/>
-    <w:lsdException w:name="Medium Grid 1 Accent 5" w:semiHidden="0" w:uiPriority="67" w:unhideWhenUsed="0"/>
-    <w:lsdException w:name="Medium Grid 2 Accent 5" w:semiHidden="0" w:uiPriority="68" w:unhideWhenUsed="0"/>
-    <w:lsdException w:name="Medium Grid 3 Accent 5" w:semiHidden="0" w:uiPriority="69" w:unhideWhenUsed="0"/>
-    <w:lsdException w:name="Dark List Accent 5" w:semiHidden="0" w:uiPriority="70" w:unhideWhenUsed="0"/>
-    <w:lsdException w:name="Colorful Shading Accent 5" w:semiHidden="0" w:uiPriority="71" w:unhideWhenUsed="0"/>
-    <w:lsdException w:name="Colorful List Accent 5" w:semiHidden="0" w:uiPriority="72" w:unhideWhenUsed="0"/>
-    <w:lsdException w:name="Colorful Grid Accent 5" w:semiHidden="0" w:uiPriority="73" w:unhideWhenUsed="0"/>
-    <w:lsdException w:name="Light Shading Accent 6" w:semiHidden="0" w:uiPriority="60" w:unhideWhenUsed="0"/>
-    <w:lsdException w:name="Light List Accent 6" w:semiHidden="0" w:uiPriority="61" w:unhideWhenUsed="0"/>
-    <w:lsdException w:name="Light Grid Accent 6" w:semiHidden="0" w:uiPriority="62" w:unhideWhenUsed="0"/>
-    <w:lsdException w:name="Medium Shading 1 Accent 6" w:semiHidden="0" w:uiPriority="63" w:unhideWhenUsed="0"/>
-    <w:lsdException w:name="Medium Shading 2 Accent 6" w:semiHidden="0" w:uiPriority="64" w:unhideWhenUsed="0"/>
-    <w:lsdException w:name="Medium List 1 Accent 6" w:semiHidden="0" w:uiPriority="65" w:unhideWhenUsed="0"/>
-    <w:lsdException w:name="Medium List 2 Accent 6" w:semiHidden="0" w:uiPriority="66" w:unhideWhenUsed="0"/>
-    <w:lsdException w:name="Medium Grid 1 Accent 6" w:semiHidden="0" w:uiPriority="67" w:unhideWhenUsed="0"/>
-    <w:lsdException w:name="Medium Grid 2 Accent 6" w:semiHidden="0" w:uiPriority="68" w:unhideWhenUsed="0"/>
-    <w:lsdException w:name="Medium Grid 3 Accent 6" w:semiHidden="0" w:uiPriority="69" w:unhideWhenUsed="0"/>
-    <w:lsdException w:name="Dark List Accent 6" w:semiHidden="0" w:uiPriority="70" w:unhideWhenUsed="0"/>
-    <w:lsdException w:name="Colorful Shading Accent 6" w:semiHidden="0" w:uiPriority="71" w:unhideWhenUsed="0"/>
-    <w:lsdException w:name="Colorful List Accent 6" w:semiHidden="0" w:uiPriority="72" w:unhideWhenUsed="0"/>
-    <w:lsdException w:name="Colorful Grid Accent 6" w:semiHidden="0" w:uiPriority="73" w:unhideWhenUsed="0"/>
-    <w:lsdException w:name="Subtle Emphasis" w:semiHidden="0" w:uiPriority="19" w:unhideWhenUsed="0" w:qFormat="1"/>
-    <w:lsdException w:name="Intense Emphasis" w:semiHidden="0" w:uiPriority="21" w:unhideWhenUsed="0" w:qFormat="1"/>
-    <w:lsdException w:name="Subtle Reference" w:semiHidden="0" w:uiPriority="31" w:unhideWhenUsed="0" w:qFormat="1"/>
-    <w:lsdException w:name="Intense Reference" w:semiHidden="0" w:uiPriority="32" w:unhideWhenUsed="0" w:qFormat="1"/>
-    <w:lsdException w:name="Book Title" w:semiHidden="0" w:uiPriority="33" w:unhideWhenUsed="0" w:qFormat="1"/>
-    <w:lsdException w:name="Bibliography" w:uiPriority="37"/>
-    <w:lsdException w:name="TOC Heading" w:uiPriority="39" w:qFormat="1"/>
+  <w:latentStyles w:defLockedState="0" w:defUIPriority="99" w:defSemiHidden="0" w:defUnhideWhenUsed="0" w:defQFormat="0" w:count="371">
+    <w:lsdException w:name="Normal" w:uiPriority="0" w:qFormat="1"/>
+    <w:lsdException w:name="heading 1" w:uiPriority="9" w:qFormat="1"/>
+    <w:lsdException w:name="heading 2" w:uiPriority="9" w:qFormat="1"/>
+    <w:lsdException w:name="heading 3" w:uiPriority="9" w:qFormat="1"/>
+    <w:lsdException w:name="heading 4" w:uiPriority="9" w:qFormat="1"/>
+    <w:lsdException w:name="heading 5" w:uiPriority="9" w:qFormat="1"/>
+    <w:lsdException w:name="heading 6" w:uiPriority="9" w:qFormat="1"/>
+    <w:lsdException w:name="heading 7" w:uiPriority="9" w:qFormat="1"/>
+    <w:lsdException w:name="heading 8" w:uiPriority="9" w:qFormat="1"/>
+    <w:lsdException w:name="heading 9" w:uiPriority="9" w:qFormat="1"/>
+    <w:lsdException w:name="index 1" w:semiHidden="1" w:unhideWhenUsed="1"/>
+    <w:lsdException w:name="index 2" w:semiHidden="1" w:unhideWhenUsed="1"/>
+    <w:lsdException w:name="index 3" w:semiHidden="1" w:unhideWhenUsed="1"/>
+    <w:lsdException w:name="index 4" w:semiHidden="1" w:unhideWhenUsed="1"/>
+    <w:lsdException w:name="index 5" w:semiHidden="1" w:unhideWhenUsed="1"/>
+    <w:lsdException w:name="index 6" w:semiHidden="1" w:unhideWhenUsed="1"/>
+    <w:lsdException w:name="index 7" w:semiHidden="1" w:unhideWhenUsed="1"/>
+    <w:lsdException w:name="index 8" w:semiHidden="1" w:unhideWhenUsed="1"/>
+    <w:lsdException w:name="index 9" w:semiHidden="1" w:unhideWhenUsed="1"/>
+    <w:lsdException w:name="toc 1" w:semiHidden="1" w:uiPriority="39" w:unhideWhenUsed="1"/>
+    <w:lsdException w:name="toc 2" w:semiHidden="1" w:uiPriority="39" w:unhideWhenUsed="1"/>
+    <w:lsdException w:name="toc 3" w:semiHidden="1" w:uiPriority="39" w:unhideWhenUsed="1"/>
+    <w:lsdException w:name="toc 4" w:semiHidden="1" w:uiPriority="39" w:unhideWhenUsed="1"/>
+    <w:lsdException w:name="toc 5" w:semiHidden="1" w:uiPriority="39" w:unhideWhenUsed="1"/>
+    <w:lsdException w:name="toc 6" w:semiHidden="1" w:uiPriority="39" w:unhideWhenUsed="1"/>
+    <w:lsdException w:name="toc 7" w:semiHidden="1" w:uiPriority="39" w:unhideWhenUsed="1"/>
+    <w:lsdException w:name="toc 8" w:semiHidden="1" w:uiPriority="39" w:unhideWhenUsed="1"/>
+    <w:lsdException w:name="toc 9" w:semiHidden="1" w:uiPriority="39" w:unhideWhenUsed="1"/>
+    <w:lsdException w:name="Normal Indent" w:semiHidden="1" w:unhideWhenUsed="1"/>
+    <w:lsdException w:name="footnote text" w:semiHidden="1" w:unhideWhenUsed="1"/>
+    <w:lsdException w:name="annotation text" w:semiHidden="1" w:unhideWhenUsed="1"/>
+    <w:lsdException w:name="header" w:semiHidden="1" w:unhideWhenUsed="1"/>
+    <w:lsdException w:name="footer" w:semiHidden="1" w:unhideWhenUsed="1"/>
+    <w:lsdException w:name="index heading" w:semiHidden="1" w:unhideWhenUsed="1"/>
+    <w:lsdException w:name="caption" w:semiHidden="1" w:uiPriority="35" w:unhideWhenUsed="1" w:qFormat="1"/>
+    <w:lsdException w:name="table of figures" w:semiHidden="1" w:unhideWhenUsed="1"/>
+    <w:lsdException w:name="envelope address" w:semiHidden="1" w:unhideWhenUsed="1"/>
+    <w:lsdException w:name="envelope return" w:semiHidden="1" w:unhideWhenUsed="1"/>
+    <w:lsdException w:name="footnote reference" w:semiHidden="1" w:unhideWhenUsed="1"/>
+    <w:lsdException w:name="annotation reference" w:semiHidden="1" w:unhideWhenUsed="1"/>
+    <w:lsdException w:name="line number" w:semiHidden="1" w:unhideWhenUsed="1"/>
+    <w:lsdException w:name="page number" w:semiHidden="1" w:unhideWhenUsed="1"/>
+    <w:lsdException w:name="endnote reference" w:semiHidden="1" w:unhideWhenUsed="1"/>
+    <w:lsdException w:name="endnote text" w:semiHidden="1" w:unhideWhenUsed="1"/>
+    <w:lsdException w:name="table of authorities" w:semiHidden="1" w:unhideWhenUsed="1"/>
+    <w:lsdException w:name="macro" w:semiHidden="1" w:unhideWhenUsed="1"/>
+    <w:lsdException w:name="toa heading" w:semiHidden="1" w:unhideWhenUsed="1"/>
+    <w:lsdException w:name="List" w:semiHidden="1" w:unhideWhenUsed="1"/>
+    <w:lsdException w:name="List Bullet" w:semiHidden="1" w:unhideWhenUsed="1"/>
+    <w:lsdException w:name="List Number" w:semiHidden="1" w:unhideWhenUsed="1"/>
+    <w:lsdException w:name="List 2" w:semiHidden="1" w:unhideWhenUsed="1"/>
+    <w:lsdException w:name="List 3" w:semiHidden="1" w:unhideWhenUsed="1"/>
+    <w:lsdException w:name="List 4" w:semiHidden="1" w:unhideWhenUsed="1"/>
+    <w:lsdException w:name="List 5" w:semiHidden="1" w:unhideWhenUsed="1"/>
+    <w:lsdException w:name="List Bullet 2" w:semiHidden="1" w:unhideWhenUsed="1"/>
+    <w:lsdException w:name="List Bullet 3" w:semiHidden="1" w:unhideWhenUsed="1"/>
+    <w:lsdException w:name="List Bullet 4" w:semiHidden="1" w:unhideWhenUsed="1"/>
+    <w:lsdException w:name="List Bullet 5" w:semiHidden="1" w:unhideWhenUsed="1"/>
+    <w:lsdException w:name="List Number 2" w:semiHidden="1" w:unhideWhenUsed="1"/>
+    <w:lsdException w:name="List Number 3" w:semiHidden="1" w:unhideWhenUsed="1"/>
+    <w:lsdException w:name="List Number 4" w:semiHidden="1" w:unhideWhenUsed="1"/>
+    <w:lsdException w:name="List Number 5" w:semiHidden="1" w:unhideWhenUsed="1"/>
+    <w:lsdException w:name="Title" w:uiPriority="10" w:qFormat="1"/>
+    <w:lsdException w:name="Closing" w:semiHidden="1" w:unhideWhenUsed="1"/>
+    <w:lsdException w:name="Signature" w:semiHidden="1" w:unhideWhenUsed="1"/>
+    <w:lsdException w:name="Default Paragraph Font" w:semiHidden="1" w:uiPriority="1" w:unhideWhenUsed="1"/>
+    <w:lsdException w:name="Body Text" w:semiHidden="1" w:unhideWhenUsed="1"/>
+    <w:lsdException w:name="Body Text Indent" w:semiHidden="1" w:unhideWhenUsed="1"/>
+    <w:lsdException w:name="List Continue" w:semiHidden="1" w:unhideWhenUsed="1"/>
+    <w:lsdException w:name="List Continue 2" w:semiHidden="1" w:unhideWhenUsed="1"/>
+    <w:lsdException w:name="List Continue 3" w:semiHidden="1" w:unhideWhenUsed="1"/>
+    <w:lsdException w:name="List Continue 4" w:semiHidden="1" w:unhideWhenUsed="1"/>
+    <w:lsdException w:name="List Continue 5" w:semiHidden="1" w:unhideWhenUsed="1"/>
+    <w:lsdException w:name="Message Header" w:semiHidden="1" w:unhideWhenUsed="1"/>
+    <w:lsdException w:name="Subtitle" w:uiPriority="11" w:qFormat="1"/>
+    <w:lsdException w:name="Salutation" w:semiHidden="1" w:unhideWhenUsed="1"/>
+    <w:lsdException w:name="Date" w:semiHidden="1" w:unhideWhenUsed="1"/>
+    <w:lsdException w:name="Body Text First Indent" w:semiHidden="1" w:unhideWhenUsed="1"/>
+    <w:lsdException w:name="Body Text First Indent 2" w:semiHidden="1" w:unhideWhenUsed="1"/>
+    <w:lsdException w:name="Note Heading" w:semiHidden="1" w:unhideWhenUsed="1"/>
+    <w:lsdException w:name="Body Text 2" w:semiHidden="1" w:unhideWhenUsed="1"/>
+    <w:lsdException w:name="Body Text 3" w:semiHidden="1" w:unhideWhenUsed="1"/>
+    <w:lsdException w:name="Body Text Indent 2" w:semiHidden="1" w:unhideWhenUsed="1"/>
+    <w:lsdException w:name="Body Text Indent 3" w:semiHidden="1" w:unhideWhenUsed="1"/>
+    <w:lsdException w:name="Block Text" w:semiHidden="1" w:unhideWhenUsed="1"/>
+    <w:lsdException w:name="Hyperlink" w:semiHidden="1" w:unhideWhenUsed="1"/>
+    <w:lsdException w:name="FollowedHyperlink" w:semiHidden="1" w:unhideWhenUsed="1"/>
+    <w:lsdException w:name="Strong" w:uiPriority="22" w:qFormat="1"/>
+    <w:lsdException w:name="Emphasis" w:uiPriority="20" w:qFormat="1"/>
+    <w:lsdException w:name="Document Map" w:semiHidden="1" w:unhideWhenUsed="1"/>
+    <w:lsdException w:name="Plain Text" w:semiHidden="1" w:unhideWhenUsed="1"/>
+    <w:lsdException w:name="E-mail Signature" w:semiHidden="1" w:unhideWhenUsed="1"/>
+    <w:lsdException w:name="HTML Top of Form" w:semiHidden="1" w:unhideWhenUsed="1"/>
+    <w:lsdException w:name="HTML Bottom of Form" w:semiHidden="1" w:unhideWhenUsed="1"/>
+    <w:lsdException w:name="Normal (Web)" w:semiHidden="1" w:unhideWhenUsed="1"/>
+    <w:lsdException w:name="HTML Acronym" w:semiHidden="1" w:unhideWhenUsed="1"/>
+    <w:lsdException w:name="HTML Address" w:semiHidden="1" w:unhideWhenUsed="1"/>
+    <w:lsdException w:name="HTML Cite" w:semiHidden="1" w:unhideWhenUsed="1"/>
+    <w:lsdException w:name="HTML Code" w:semiHidden="1" w:unhideWhenUsed="1"/>
+    <w:lsdException w:name="HTML Definition" w:semiHidden="1" w:unhideWhenUsed="1"/>
+    <w:lsdException w:name="HTML Keyboard" w:semiHidden="1" w:unhideWhenUsed="1"/>
+    <w:lsdException w:name="HTML Preformatted" w:semiHidden="1" w:unhideWhenUsed="1"/>
+    <w:lsdException w:name="HTML Sample" w:semiHidden="1" w:unhideWhenUsed="1"/>
+    <w:lsdException w:name="HTML Typewriter" w:semiHidden="1" w:unhideWhenUsed="1"/>
+    <w:lsdException w:name="HTML Variable" w:semiHidden="1" w:unhideWhenUsed="1"/>
+    <w:lsdException w:name="Normal Table" w:semiHidden="1" w:unhideWhenUsed="1"/>
+    <w:lsdException w:name="annotation subject" w:semiHidden="1" w:unhideWhenUsed="1"/>
+    <w:lsdException w:name="No List" w:semiHidden="1" w:unhideWhenUsed="1"/>
+    <w:lsdException w:name="Outline List 1" w:semiHidden="1" w:unhideWhenUsed="1"/>
+    <w:lsdException w:name="Outline List 2" w:semiHidden="1" w:unhideWhenUsed="1"/>
+    <w:lsdException w:name="Outline List 3" w:semiHidden="1" w:unhideWhenUsed="1"/>
+    <w:lsdException w:name="Table Simple 1" w:semiHidden="1" w:unhideWhenUsed="1"/>
+    <w:lsdException w:name="Table Simple 2" w:semiHidden="1" w:unhideWhenUsed="1"/>
+    <w:lsdException w:name="Table Simple 3" w:semiHidden="1" w:unhideWhenUsed="1"/>
+    <w:lsdException w:name="Table Classic 1" w:semiHidden="1" w:unhideWhenUsed="1"/>
+    <w:lsdException w:name="Table Classic 2" w:semiHidden="1" w:unhideWhenUsed="1"/>
+    <w:lsdException w:name="Table Classic 3" w:semiHidden="1" w:unhideWhenUsed="1"/>
+    <w:lsdException w:name="Table Classic 4" w:semiHidden="1" w:unhideWhenUsed="1"/>
+    <w:lsdException w:name="Table Colorful 1" w:semiHidden="1" w:unhideWhenUsed="1"/>
+    <w:lsdException w:name="Table Colorful 2" w:semiHidden="1" w:unhideWhenUsed="1"/>
+    <w:lsdException w:name="Table Colorful 3" w:semiHidden="1" w:unhideWhenUsed="1"/>
+    <w:lsdException w:name="Table Columns 1" w:semiHidden="1" w:unhideWhenUsed="1"/>
+    <w:lsdException w:name="Table Columns 2" w:semiHidden="1" w:unhideWhenUsed="1"/>
+    <w:lsdException w:name="Table Columns 3" w:semiHidden="1" w:unhideWhenUsed="1"/>
+    <w:lsdException w:name="Table Columns 4" w:semiHidden="1" w:unhideWhenUsed="1"/>
+    <w:lsdException w:name="Table Columns 5" w:semiHidden="1" w:unhideWhenUsed="1"/>
+    <w:lsdException w:name="Table Grid 1" w:semiHidden="1" w:unhideWhenUsed="1"/>
+    <w:lsdException w:name="Table Grid 2" w:semiHidden="1" w:unhideWhenUsed="1"/>
+    <w:lsdException w:name="Table Grid 3" w:semiHidden="1" w:unhideWhenUsed="1"/>
+    <w:lsdException w:name="Table Grid 4" w:semiHidden="1" w:unhideWhenUsed="1"/>
+    <w:lsdException w:name="Table Grid 5" w:semiHidden="1" w:unhideWhenUsed="1"/>
+    <w:lsdException w:name="Table Grid 6" w:semiHidden="1" w:unhideWhenUsed="1"/>
+    <w:lsdException w:name="Table Grid 7" w:semiHidden="1" w:unhideWhenUsed="1"/>
+    <w:lsdException w:name="Table Grid 8" w:semiHidden="1" w:unhideWhenUsed="1"/>
+    <w:lsdException w:name="Table List 1" w:semiHidden="1" w:unhideWhenUsed="1"/>
+    <w:lsdException w:name="Table List 2" w:semiHidden="1" w:unhideWhenUsed="1"/>
+    <w:lsdException w:name="Table List 3" w:semiHidden="1" w:unhideWhenUsed="1"/>
+    <w:lsdException w:name="Table List 4" w:semiHidden="1" w:unhideWhenUsed="1"/>
+    <w:lsdException w:name="Table List 5" w:semiHidden="1" w:unhideWhenUsed="1"/>
+    <w:lsdException w:name="Table List 6" w:semiHidden="1" w:unhideWhenUsed="1"/>
+    <w:lsdException w:name="Table List 7" w:semiHidden="1" w:unhideWhenUsed="1"/>
+    <w:lsdException w:name="Table List 8" w:semiHidden="1" w:unhideWhenUsed="1"/>
+    <w:lsdException w:name="Table 3D effects 1" w:semiHidden="1" w:unhideWhenUsed="1"/>
+    <w:lsdException w:name="Table 3D effects 2" w:semiHidden="1" w:unhideWhenUsed="1"/>
+    <w:lsdException w:name="Table 3D effects 3" w:semiHidden="1" w:unhideWhenUsed="1"/>
+    <w:lsdException w:name="Table Contemporary" w:semiHidden="1" w:unhideWhenUsed="1"/>
+    <w:lsdException w:name="Table Elegant" w:semiHidden="1" w:unhideWhenUsed="1"/>
+    <w:lsdException w:name="Table Professional" w:semiHidden="1" w:unhideWhenUsed="1"/>
+    <w:lsdException w:name="Table Subtle 1" w:semiHidden="1" w:unhideWhenUsed="1"/>
+    <w:lsdException w:name="Table Subtle 2" w:semiHidden="1" w:unhideWhenUsed="1"/>
+    <w:lsdException w:name="Table Web 1" w:semiHidden="1" w:unhideWhenUsed="1"/>
+    <w:lsdException w:name="Table Web 2" w:semiHidden="1" w:unhideWhenUsed="1"/>
+    <w:lsdException w:name="Table Web 3" w:semiHidden="1" w:unhideWhenUsed="1"/>
+    <w:lsdException w:name="Balloon Text" w:semiHidden="1" w:unhideWhenUsed="1"/>
+    <w:lsdException w:name="Table Grid" w:uiPriority="59"/>
+    <w:lsdException w:name="Table Theme" w:semiHidden="1" w:unhideWhenUsed="1"/>
+    <w:lsdException w:name="Placeholder Text" w:semiHidden="1"/>
+    <w:lsdException w:name="No Spacing" w:uiPriority="1" w:qFormat="1"/>
+    <w:lsdException w:name="Light Shading" w:uiPriority="60"/>
+    <w:lsdException w:name="Light List" w:uiPriority="61"/>
+    <w:lsdException w:name="Light Grid" w:uiPriority="62"/>
+    <w:lsdException w:name="Medium Shading 1" w:uiPriority="63"/>
+    <w:lsdException w:name="Medium Shading 2" w:uiPriority="64"/>
+    <w:lsdException w:name="Medium List 1" w:uiPriority="65"/>
+    <w:lsdException w:name="Medium List 2" w:uiPriority="66"/>
+    <w:lsdException w:name="Medium Grid 1" w:uiPriority="67"/>
+    <w:lsdException w:name="Medium Grid 2" w:uiPriority="68"/>
+    <w:lsdException w:name="Medium Grid 3" w:uiPriority="69"/>
+    <w:lsdException w:name="Dark List" w:uiPriority="70"/>
+    <w:lsdException w:name="Colorful Shading" w:uiPriority="71"/>
+    <w:lsdException w:name="Colorful List" w:uiPriority="72"/>
+    <w:lsdException w:name="Colorful Grid" w:uiPriority="73"/>
+    <w:lsdException w:name="Light Shading Accent 1" w:uiPriority="60"/>
+    <w:lsdException w:name="Light List Accent 1" w:uiPriority="61"/>
+    <w:lsdException w:name="Light Grid Accent 1" w:uiPriority="62"/>
+    <w:lsdException w:name="Medium Shading 1 Accent 1" w:uiPriority="63"/>
+    <w:lsdException w:name="Medium Shading 2 Accent 1" w:uiPriority="64"/>
+    <w:lsdException w:name="Medium List 1 Accent 1" w:uiPriority="65"/>
+    <w:lsdException w:name="Revision" w:semiHidden="1"/>
+    <w:lsdException w:name="List Paragraph" w:uiPriority="34" w:qFormat="1"/>
+    <w:lsdException w:name="Quote" w:uiPriority="29" w:qFormat="1"/>
+    <w:lsdException w:name="Intense Quote" w:uiPriority="30" w:qFormat="1"/>
+    <w:lsdException w:name="Medium List 2 Accent 1" w:uiPriority="66"/>
+    <w:lsdException w:name="Medium Grid 1 Accent 1" w:uiPriority="67"/>
+    <w:lsdException w:name="Medium Grid 2 Accent 1" w:uiPriority="68"/>
+    <w:lsdException w:name="Medium Grid 3 Accent 1" w:uiPriority="69"/>
+    <w:lsdException w:name="Dark List Accent 1" w:uiPriority="70"/>
+    <w:lsdException w:name="Colorful Shading Accent 1" w:uiPriority="71"/>
+    <w:lsdException w:name="Colorful List Accent 1" w:uiPriority="72"/>
+    <w:lsdException w:name="Colorful Grid Accent 1" w:uiPriority="73"/>
+    <w:lsdException w:name="Light Shading Accent 2" w:uiPriority="60"/>
+    <w:lsdException w:name="Light List Accent 2" w:uiPriority="61"/>
+    <w:lsdException w:name="Light Grid Accent 2" w:uiPriority="62"/>
+    <w:lsdException w:name="Medium Shading 1 Accent 2" w:uiPriority="63"/>
+    <w:lsdException w:name="Medium Shading 2 Accent 2" w:uiPriority="64"/>
+    <w:lsdException w:name="Medium List 1 Accent 2" w:uiPriority="65"/>
+    <w:lsdException w:name="Medium List 2 Accent 2" w:uiPriority="66"/>
+    <w:lsdException w:name="Medium Grid 1 Accent 2" w:uiPriority="67"/>
+    <w:lsdException w:name="Medium Grid 2 Accent 2" w:uiPriority="68"/>
+    <w:lsdException w:name="Medium Grid 3 Accent 2" w:uiPriority="69"/>
+    <w:lsdException w:name="Dark List Accent 2" w:uiPriority="70"/>
+    <w:lsdException w:name="Colorful Shading Accent 2" w:uiPriority="71"/>
+    <w:lsdException w:name="Colorful List Accent 2" w:uiPriority="72"/>
+    <w:lsdException w:name="Colorful Grid Accent 2" w:uiPriority="73"/>
+    <w:lsdException w:name="Light Shading Accent 3" w:uiPriority="60"/>
+    <w:lsdException w:name="Light List Accent 3" w:uiPriority="61"/>
+    <w:lsdException w:name="Light Grid Accent 3" w:uiPriority="62"/>
+    <w:lsdException w:name="Medium Shading 1 Accent 3" w:uiPriority="63"/>
+    <w:lsdException w:name="Medium Shading 2 Accent 3" w:uiPriority="64"/>
+    <w:lsdException w:name="Medium List 1 Accent 3" w:uiPriority="65"/>
+    <w:lsdException w:name="Medium List 2 Accent 3" w:uiPriority="66"/>
+    <w:lsdException w:name="Medium Grid 1 Accent 3" w:uiPriority="67"/>
+    <w:lsdException w:name="Medium Grid 2 Accent 3" w:uiPriority="68"/>
+    <w:lsdException w:name="Medium Grid 3 Accent 3" w:uiPriority="69"/>
+    <w:lsdException w:name="Dark List Accent 3" w:uiPriority="70"/>
+    <w:lsdException w:name="Colorful Shading Accent 3" w:uiPriority="71"/>
+    <w:lsdException w:name="Colorful List Accent 3" w:uiPriority="72"/>
+    <w:lsdException w:name="Colorful Grid Accent 3" w:uiPriority="73"/>
+    <w:lsdException w:name="Light Shading Accent 4" w:uiPriority="60"/>
+    <w:lsdException w:name="Light List Accent 4" w:uiPriority="61"/>
+    <w:lsdException w:name="Light Grid Accent 4" w:uiPriority="62"/>
+    <w:lsdException w:name="Medium Shading 1 Accent 4" w:uiPriority="63"/>
+    <w:lsdException w:name="Medium Shading 2 Accent 4" w:uiPriority="64"/>
+    <w:lsdException w:name="Medium List 1 Accent 4" w:uiPriority="65"/>
+    <w:lsdException w:name="Medium List 2 Accent 4" w:uiPriority="66"/>
+    <w:lsdException w:name="Medium Grid 1 Accent 4" w:uiPriority="67"/>
+    <w:lsdException w:name="Medium Grid 2 Accent 4" w:uiPriority="68"/>
+    <w:lsdException w:name="Medium Grid 3 Accent 4" w:uiPriority="69"/>
+    <w:lsdException w:name="Dark List Accent 4" w:uiPriority="70"/>
+    <w:lsdException w:name="Colorful Shading Accent 4" w:uiPriority="71"/>
+    <w:lsdException w:name="Colorful List Accent 4" w:uiPriority="72"/>
+    <w:lsdException w:name="Colorful Grid Accent 4" w:uiPriority="73"/>
+    <w:lsdException w:name="Light Shading Accent 5" w:uiPriority="60"/>
+    <w:lsdException w:name="Light List Accent 5" w:uiPriority="61"/>
+    <w:lsdException w:name="Light Grid Accent 5" w:uiPriority="62"/>
+    <w:lsdException w:name="Medium Shading 1 Accent 5" w:uiPriority="63"/>
+    <w:lsdException w:name="Medium Shading 2 Accent 5" w:uiPriority="64"/>
+    <w:lsdException w:name="Medium List 1 Accent 5" w:uiPriority="65"/>
+    <w:lsdException w:name="Medium List 2 Accent 5" w:uiPriority="66"/>
+    <w:lsdException w:name="Medium Grid 1 Accent 5" w:uiPriority="67"/>
+    <w:lsdException w:name="Medium Grid 2 Accent 5" w:uiPriority="68"/>
+    <w:lsdException w:name="Medium Grid 3 Accent 5" w:uiPriority="69"/>
+    <w:lsdException w:name="Dark List Accent 5" w:uiPriority="70"/>
+    <w:lsdException w:name="Colorful Shading Accent 5" w:uiPriority="71"/>
+    <w:lsdException w:name="Colorful List Accent 5" w:uiPriority="72"/>
+    <w:lsdException w:name="Colorful Grid Accent 5" w:uiPriority="73"/>
+    <w:lsdException w:name="Light Shading Accent 6" w:uiPriority="60"/>
+    <w:lsdException w:name="Light List Accent 6" w:uiPriority="61"/>
+    <w:lsdException w:name="Light Grid Accent 6" w:uiPriority="62"/>
+    <w:lsdException w:name="Medium Shading 1 Accent 6" w:uiPriority="63"/>
+    <w:lsdException w:name="Medium Shading 2 Accent 6" w:uiPriority="64"/>
+    <w:lsdException w:name="Medium List 1 Accent 6" w:uiPriority="65"/>
+    <w:lsdException w:name="Medium List 2 Accent 6" w:uiPriority="66"/>
+    <w:lsdException w:name="Medium Grid 1 Accent 6" w:uiPriority="67"/>
+    <w:lsdException w:name="Medium Grid 2 Accent 6" w:uiPriority="68"/>
+    <w:lsdException w:name="Medium Grid 3 Accent 6" w:uiPriority="69"/>
+    <w:lsdException w:name="Dark List Accent 6" w:uiPriority="70"/>
+    <w:lsdException w:name="Colorful Shading Accent 6" w:uiPriority="71"/>
+    <w:lsdException w:name="Colorful List Accent 6" w:uiPriority="72"/>
+    <w:lsdException w:name="Colorful Grid Accent 6" w:uiPriority="73"/>
+    <w:lsdException w:name="Subtle Emphasis" w:uiPriority="19" w:qFormat="1"/>
+    <w:lsdException w:name="Intense Emphasis" w:uiPriority="21" w:qFormat="1"/>
+    <w:lsdException w:name="Subtle Reference" w:uiPriority="31" w:qFormat="1"/>
+    <w:lsdException w:name="Intense Reference" w:uiPriority="32" w:qFormat="1"/>
+    <w:lsdException w:name="Book Title" w:uiPriority="33" w:qFormat="1"/>
+    <w:lsdException w:name="Bibliography" w:semiHidden="1" w:uiPriority="37" w:unhideWhenUsed="1"/>
+    <w:lsdException w:name="TOC Heading" w:semiHidden="1" w:uiPriority="39" w:unhideWhenUsed="1" w:qFormat="1"/>
+    <w:lsdException w:name="Plain Table 1" w:uiPriority="41"/>
+    <w:lsdException w:name="Plain Table 2" w:uiPriority="42"/>
+    <w:lsdException w:name="Plain Table 3" w:uiPriority="43"/>
+    <w:lsdException w:name="Plain Table 4" w:uiPriority="44"/>
+    <w:lsdException w:name="Plain Table 5" w:uiPriority="45"/>
+    <w:lsdException w:name="Grid Table Light" w:uiPriority="40"/>
+    <w:lsdException w:name="Grid Table 1 Light" w:uiPriority="46"/>
+    <w:lsdException w:name="Grid Table 2" w:uiPriority="47"/>
+    <w:lsdException w:name="Grid Table 3" w:uiPriority="48"/>
+    <w:lsdException w:name="Grid Table 4" w:uiPriority="49"/>
+    <w:lsdException w:name="Grid Table 5 Dark" w:uiPriority="50"/>
+    <w:lsdException w:name="Grid Table 6 Colorful" w:uiPriority="51"/>
+    <w:lsdException w:name="Grid Table 7 Colorful" w:uiPriority="52"/>
+    <w:lsdException w:name="Grid Table 1 Light Accent 1" w:uiPriority="46"/>
+    <w:lsdException w:name="Grid Table 2 Accent 1" w:uiPriority="47"/>
+    <w:lsdException w:name="Grid Table 3 Accent 1" w:uiPriority="48"/>
+    <w:lsdException w:name="Grid Table 4 Accent 1" w:uiPriority="49"/>
+    <w:lsdException w:name="Grid Table 5 Dark Accent 1" w:uiPriority="50"/>
+    <w:lsdException w:name="Grid Table 6 Colorful Accent 1" w:uiPriority="51"/>
+    <w:lsdException w:name="Grid Table 7 Colorful Accent 1" w:uiPriority="52"/>
+    <w:lsdException w:name="Grid Table 1 Light Accent 2" w:uiPriority="46"/>
+    <w:lsdException w:name="Grid Table 2 Accent 2" w:uiPriority="47"/>
+    <w:lsdException w:name="Grid Table 3 Accent 2" w:uiPriority="48"/>
+    <w:lsdException w:name="Grid Table 4 Accent 2" w:uiPriority="49"/>
+    <w:lsdException w:name="Grid Table 5 Dark Accent 2" w:uiPriority="50"/>
+    <w:lsdException w:name="Grid Table 6 Colorful Accent 2" w:uiPriority="51"/>
+    <w:lsdException w:name="Grid Table 7 Colorful Accent 2" w:uiPriority="52"/>
+    <w:lsdException w:name="Grid Table 1 Light Accent 3" w:uiPriority="46"/>
+    <w:lsdException w:name="Grid Table 2 Accent 3" w:uiPriority="47"/>
+    <w:lsdException w:name="Grid Table 3 Accent 3" w:uiPriority="48"/>
+    <w:lsdException w:name="Grid Table 4 Accent 3" w:uiPriority="49"/>
+    <w:lsdException w:name="Grid Table 5 Dark Accent 3" w:uiPriority="50"/>
+    <w:lsdException w:name="Grid Table 6 Colorful Accent 3" w:uiPriority="51"/>
+    <w:lsdException w:name="Grid Table 7 Colorful Accent 3" w:uiPriority="52"/>
+    <w:lsdException w:name="Grid Table 1 Light Accent 4" w:uiPriority="46"/>
+    <w:lsdException w:name="Grid Table 2 Accent 4" w:uiPriority="47"/>
+    <w:lsdException w:name="Grid Table 3 Accent 4" w:uiPriority="48"/>
+    <w:lsdException w:name="Grid Table 4 Accent 4" w:uiPriority="49"/>
+    <w:lsdException w:name="Grid Table 5 Dark Accent 4" w:uiPriority="50"/>
+    <w:lsdException w:name="Grid Table 6 Colorful Accent 4" w:uiPriority="51"/>
+    <w:lsdException w:name="Grid Table 7 Colorful Accent 4" w:uiPriority="52"/>
+    <w:lsdException w:name="Grid Table 1 Light Accent 5" w:uiPriority="46"/>
+    <w:lsdException w:name="Grid Table 2 Accent 5" w:uiPriority="47"/>
+    <w:lsdException w:name="Grid Table 3 Accent 5" w:uiPriority="48"/>
+    <w:lsdException w:name="Grid Table 4 Accent 5" w:uiPriority="49"/>
+    <w:lsdException w:name="Grid Table 5 Dark Accent 5" w:uiPriority="50"/>
+    <w:lsdException w:name="Grid Table 6 Colorful Accent 5" w:uiPriority="51"/>
+    <w:lsdException w:name="Grid Table 7 Colorful Accent 5" w:uiPriority="52"/>
+    <w:lsdException w:name="Grid Table 1 Light Accent 6" w:uiPriority="46"/>
+    <w:lsdException w:name="Grid Table 2 Accent 6" w:uiPriority="47"/>
+    <w:lsdException w:name="Grid Table 3 Accent 6" w:uiPriority="48"/>
+    <w:lsdException w:name="Grid Table 4 Accent 6" w:uiPriority="49"/>
+    <w:lsdException w:name="Grid Table 5 Dark Accent 6" w:uiPriority="50"/>
+    <w:lsdException w:name="Grid Table 6 Colorful Accent 6" w:uiPriority="51"/>
+    <w:lsdException w:name="Grid Table 7 Colorful Accent 6" w:uiPriority="52"/>
+    <w:lsdException w:name="List Table 1 Light" w:uiPriority="46"/>
+    <w:lsdException w:name="List Table 2" w:uiPriority="47"/>
+    <w:lsdException w:name="List Table 3" w:uiPriority="48"/>
+    <w:lsdException w:name="List Table 4" w:uiPriority="49"/>
+    <w:lsdException w:name="List Table 5 Dark" w:uiPriority="50"/>
+    <w:lsdException w:name="List Table 6 Colorful" w:uiPriority="51"/>
+    <w:lsdException w:name="List Table 7 Colorful" w:uiPriority="52"/>
+    <w:lsdException w:name="List Table 1 Light Accent 1" w:uiPriority="46"/>
+    <w:lsdException w:name="List Table 2 Accent 1" w:uiPriority="47"/>
+    <w:lsdException w:name="List Table 3 Accent 1" w:uiPriority="48"/>
+    <w:lsdException w:name="List Table 4 Accent 1" w:uiPriority="49"/>
+    <w:lsdException w:name="List Table 5 Dark Accent 1" w:uiPriority="50"/>
+    <w:lsdException w:name="List Table 6 Colorful Accent 1" w:uiPriority="51"/>
+    <w:lsdException w:name="List Table 7 Colorful Accent 1" w:uiPriority="52"/>
+    <w:lsdException w:name="List Table 1 Light Accent 2" w:uiPriority="46"/>
+    <w:lsdException w:name="List Table 2 Accent 2" w:uiPriority="47"/>
+    <w:lsdException w:name="List Table 3 Accent 2" w:uiPriority="48"/>
+    <w:lsdException w:name="List Table 4 Accent 2" w:uiPriority="49"/>
+    <w:lsdException w:name="List Table 5 Dark Accent 2" w:uiPriority="50"/>
+    <w:lsdException w:name="List Table 6 Colorful Accent 2" w:uiPriority="51"/>
+    <w:lsdException w:name="List Table 7 Colorful Accent 2" w:uiPriority="52"/>
+    <w:lsdException w:name="List Table 1 Light Accent 3" w:uiPriority="46"/>
+    <w:lsdException w:name="List Table 2 Accent 3" w:uiPriority="47"/>
+    <w:lsdException w:name="List Table 3 Accent 3" w:uiPriority="48"/>
+    <w:lsdException w:name="List Table 4 Accent 3" w:uiPriority="49"/>
+    <w:lsdException w:name="List Table 5 Dark Accent 3" w:uiPriority="50"/>
+    <w:lsdException w:name="List Table 6 Colorful Accent 3" w:uiPriority="51"/>
+    <w:lsdException w:name="List Table 7 Colorful Accent 3" w:uiPriority="52"/>
+    <w:lsdException w:name="List Table 1 Light Accent 4" w:uiPriority="46"/>
+    <w:lsdException w:name="List Table 2 Accent 4" w:uiPriority="47"/>
+    <w:lsdException w:name="List Table 3 Accent 4" w:uiPriority="48"/>
+    <w:lsdException w:name="List Table 4 Accent 4" w:uiPriority="49"/>
+    <w:lsdException w:name="List Table 5 Dark Accent 4" w:uiPriority="50"/>
+    <w:lsdException w:name="List Table 6 Colorful Accent 4" w:uiPriority="51"/>
+    <w:lsdException w:name="List Table 7 Colorful Accent 4" w:uiPriority="52"/>
+    <w:lsdException w:name="List Table 1 Light Accent 5" w:uiPriority="46"/>
+    <w:lsdException w:name="List Table 2 Accent 5" w:uiPriority="47"/>
+    <w:lsdException w:name="List Table 3 Accent 5" w:uiPriority="48"/>
+    <w:lsdException w:name="List Table 4 Accent 5" w:uiPriority="49"/>
+    <w:lsdException w:name="List Table 5 Dark Accent 5" w:uiPriority="50"/>
+    <w:lsdException w:name="List Table 6 Colorful Accent 5" w:uiPriority="51"/>
+    <w:lsdException w:name="List Table 7 Colorful Accent 5" w:uiPriority="52"/>
+    <w:lsdException w:name="List Table 1 Light Accent 6" w:uiPriority="46"/>
+    <w:lsdException w:name="List Table 2 Accent 6" w:uiPriority="47"/>
+    <w:lsdException w:name="List Table 3 Accent 6" w:uiPriority="48"/>
+    <w:lsdException w:name="List Table 4 Accent 6" w:uiPriority="49"/>
+    <w:lsdException w:name="List Table 5 Dark Accent 6" w:uiPriority="50"/>
+    <w:lsdException w:name="List Table 6 Colorful Accent 6" w:uiPriority="51"/>
+    <w:lsdException w:name="List Table 7 Colorful Accent 6" w:uiPriority="52"/>
   </w:latentStyles>
   <w:style w:type="paragraph" w:default="1" w:styleId="Standard">
     <w:name w:val="Normal"/>

</xml_diff>

<commit_message>
Update SRS and fix (Fußzeile) of UC 3 + 4
</commit_message>
<xml_diff>
--- a/Functions/3 UseCase_View_Statistic.docx
+++ b/Functions/3 UseCase_View_Statistic.docx
@@ -1,6 +1,6 @@
 
 <file path=word/document.xml><?xml version="1.0" encoding="utf-8"?>
-<w:document xmlns:wpc="http://schemas.microsoft.com/office/word/2010/wordprocessingCanvas" xmlns:mc="http://schemas.openxmlformats.org/markup-compatibility/2006" xmlns:o="urn:schemas-microsoft-com:office:office" xmlns:r="http://schemas.openxmlformats.org/officeDocument/2006/relationships" xmlns:m="http://schemas.openxmlformats.org/officeDocument/2006/math" xmlns:v="urn:schemas-microsoft-com:vml" xmlns:wp14="http://schemas.microsoft.com/office/word/2010/wordprocessingDrawing" xmlns:wp="http://schemas.openxmlformats.org/drawingml/2006/wordprocessingDrawing" xmlns:w10="urn:schemas-microsoft-com:office:word" xmlns:w="http://schemas.openxmlformats.org/wordprocessingml/2006/main" xmlns:w14="http://schemas.microsoft.com/office/word/2010/wordml" xmlns:w15="http://schemas.microsoft.com/office/word/2012/wordml" xmlns:wpg="http://schemas.microsoft.com/office/word/2010/wordprocessingGroup" xmlns:wpi="http://schemas.microsoft.com/office/word/2010/wordprocessingInk" xmlns:wne="http://schemas.microsoft.com/office/word/2006/wordml" xmlns:wps="http://schemas.microsoft.com/office/word/2010/wordprocessingShape" mc:Ignorable="w14 w15 wp14">
+<w:document xmlns:wpc="http://schemas.microsoft.com/office/word/2010/wordprocessingCanvas" xmlns:mc="http://schemas.openxmlformats.org/markup-compatibility/2006" xmlns:o="urn:schemas-microsoft-com:office:office" xmlns:r="http://schemas.openxmlformats.org/officeDocument/2006/relationships" xmlns:m="http://schemas.openxmlformats.org/officeDocument/2006/math" xmlns:v="urn:schemas-microsoft-com:vml" xmlns:wp14="http://schemas.microsoft.com/office/word/2010/wordprocessingDrawing" xmlns:wp="http://schemas.openxmlformats.org/drawingml/2006/wordprocessingDrawing" xmlns:w10="urn:schemas-microsoft-com:office:word" xmlns:w="http://schemas.openxmlformats.org/wordprocessingml/2006/main" xmlns:w14="http://schemas.microsoft.com/office/word/2010/wordml" xmlns:wpg="http://schemas.microsoft.com/office/word/2010/wordprocessingGroup" xmlns:wpi="http://schemas.microsoft.com/office/word/2010/wordprocessingInk" xmlns:wne="http://schemas.microsoft.com/office/word/2006/wordml" xmlns:wps="http://schemas.microsoft.com/office/word/2010/wordprocessingShape" mc:Ignorable="w14 wp14">
   <w:body>
     <w:p>
       <w:pPr>
@@ -37,21 +37,6 @@
         <w:jc w:val="right"/>
       </w:pPr>
     </w:p>
-    <w:p>
-      <w:pPr>
-        <w:pStyle w:val="Titel"/>
-        <w:jc w:val="right"/>
-        <w:rPr>
-          <w:sz w:val="28"/>
-        </w:rPr>
-      </w:pPr>
-      <w:r>
-        <w:rPr>
-          <w:sz w:val="28"/>
-        </w:rPr>
-        <w:t>Version 1.0</w:t>
-      </w:r>
-    </w:p>
     <w:p/>
     <w:p/>
     <w:p>
@@ -67,7 +52,12 @@
     <w:p>
       <w:pPr>
         <w:sectPr>
-          <w:headerReference w:type="default" r:id="rId7"/>
+          <w:headerReference w:type="even" r:id="rId8"/>
+          <w:headerReference w:type="default" r:id="rId9"/>
+          <w:footerReference w:type="even" r:id="rId10"/>
+          <w:footerReference w:type="default" r:id="rId11"/>
+          <w:headerReference w:type="first" r:id="rId12"/>
+          <w:footerReference w:type="first" r:id="rId13"/>
           <w:endnotePr>
             <w:numFmt w:val="decimal"/>
           </w:endnotePr>
@@ -464,7 +454,7 @@
         <w:rPr>
           <w:noProof/>
         </w:rPr>
-        <w:instrText xml:space="preserve"> PAGEREF _Toc433613307 \h </w:instrText>
+        <w:instrText xml:space="preserve"> PAGEREF _Toc434499628 \h </w:instrText>
       </w:r>
       <w:r>
         <w:rPr>
@@ -542,7 +532,7 @@
         <w:rPr>
           <w:noProof/>
         </w:rPr>
-        <w:instrText xml:space="preserve"> PAGEREF _Toc433613308 \h </w:instrText>
+        <w:instrText xml:space="preserve"> PAGEREF _Toc434499629 \h </w:instrText>
       </w:r>
       <w:r>
         <w:rPr>
@@ -620,7 +610,7 @@
         <w:rPr>
           <w:noProof/>
         </w:rPr>
-        <w:instrText xml:space="preserve"> PAGEREF _Toc433613309 \h </w:instrText>
+        <w:instrText xml:space="preserve"> PAGEREF _Toc434499630 \h </w:instrText>
       </w:r>
       <w:r>
         <w:rPr>
@@ -657,13 +647,12 @@
           <w:noProof/>
           <w:sz w:val="22"/>
           <w:szCs w:val="22"/>
-          <w:lang w:val="de-DE" w:eastAsia="de-DE"/>
-        </w:rPr>
-      </w:pPr>
-      <w:r>
-        <w:rPr>
-          <w:noProof/>
-          <w:lang w:val="de-DE"/>
+          <w:lang w:eastAsia="de-DE"/>
+        </w:rPr>
+      </w:pPr>
+      <w:r>
+        <w:rPr>
+          <w:noProof/>
         </w:rPr>
         <w:t>2.1</w:t>
       </w:r>
@@ -673,21 +662,19 @@
           <w:noProof/>
           <w:sz w:val="22"/>
           <w:szCs w:val="22"/>
-          <w:lang w:val="de-DE" w:eastAsia="de-DE"/>
+          <w:lang w:eastAsia="de-DE"/>
         </w:rPr>
         <w:tab/>
       </w:r>
       <w:r>
         <w:rPr>
           <w:noProof/>
-          <w:lang w:val="de-DE"/>
         </w:rPr>
         <w:t>Basic Flow</w:t>
       </w:r>
       <w:r>
         <w:rPr>
           <w:noProof/>
-          <w:lang w:val="de-DE"/>
         </w:rPr>
         <w:tab/>
       </w:r>
@@ -700,9 +687,8 @@
       <w:r>
         <w:rPr>
           <w:noProof/>
-          <w:lang w:val="de-DE"/>
-        </w:rPr>
-        <w:instrText xml:space="preserve"> PAGEREF _Toc433613310 \h </w:instrText>
+        </w:rPr>
+        <w:instrText xml:space="preserve"> PAGEREF _Toc434499631 \h </w:instrText>
       </w:r>
       <w:r>
         <w:rPr>
@@ -718,7 +704,6 @@
       <w:r>
         <w:rPr>
           <w:noProof/>
-          <w:lang w:val="de-DE"/>
         </w:rPr>
         <w:t>5</w:t>
       </w:r>
@@ -785,7 +770,7 @@
           <w:noProof/>
           <w:lang w:val="de-DE"/>
         </w:rPr>
-        <w:instrText xml:space="preserve"> PAGEREF _Toc433613311 \h </w:instrText>
+        <w:instrText xml:space="preserve"> PAGEREF _Toc434499632 \h </w:instrText>
       </w:r>
       <w:r>
         <w:rPr>
@@ -803,7 +788,7 @@
           <w:noProof/>
           <w:lang w:val="de-DE"/>
         </w:rPr>
-        <w:t>5</w:t>
+        <w:t>6</w:t>
       </w:r>
       <w:r>
         <w:rPr>
@@ -865,7 +850,7 @@
           <w:noProof/>
           <w:lang w:val="de-DE"/>
         </w:rPr>
-        <w:instrText xml:space="preserve"> PAGEREF _Toc433613312 \h </w:instrText>
+        <w:instrText xml:space="preserve"> PAGEREF _Toc434499633 \h </w:instrText>
       </w:r>
       <w:r>
         <w:rPr>
@@ -883,7 +868,7 @@
           <w:noProof/>
           <w:lang w:val="de-DE"/>
         </w:rPr>
-        <w:t>5</w:t>
+        <w:t>6</w:t>
       </w:r>
       <w:r>
         <w:rPr>
@@ -944,7 +929,7 @@
         <w:rPr>
           <w:noProof/>
         </w:rPr>
-        <w:instrText xml:space="preserve"> PAGEREF _Toc433613313 \h </w:instrText>
+        <w:instrText xml:space="preserve"> PAGEREF _Toc434499634 \h </w:instrText>
       </w:r>
       <w:r>
         <w:rPr>
@@ -961,7 +946,7 @@
         <w:rPr>
           <w:noProof/>
         </w:rPr>
-        <w:t>5</w:t>
+        <w:t>6</w:t>
       </w:r>
       <w:r>
         <w:rPr>
@@ -1022,7 +1007,7 @@
         <w:rPr>
           <w:noProof/>
         </w:rPr>
-        <w:instrText xml:space="preserve"> PAGEREF _Toc433613314 \h </w:instrText>
+        <w:instrText xml:space="preserve"> PAGEREF _Toc434499635 \h </w:instrText>
       </w:r>
       <w:r>
         <w:rPr>
@@ -1039,7 +1024,7 @@
         <w:rPr>
           <w:noProof/>
         </w:rPr>
-        <w:t>5</w:t>
+        <w:t>6</w:t>
       </w:r>
       <w:r>
         <w:rPr>
@@ -1100,7 +1085,7 @@
         <w:rPr>
           <w:noProof/>
         </w:rPr>
-        <w:instrText xml:space="preserve"> PAGEREF _Toc433613315 \h </w:instrText>
+        <w:instrText xml:space="preserve"> PAGEREF _Toc434499636 \h </w:instrText>
       </w:r>
       <w:r>
         <w:rPr>
@@ -1117,7 +1102,7 @@
         <w:rPr>
           <w:noProof/>
         </w:rPr>
-        <w:t>5</w:t>
+        <w:t>6</w:t>
       </w:r>
       <w:r>
         <w:rPr>
@@ -1178,7 +1163,7 @@
         <w:rPr>
           <w:noProof/>
         </w:rPr>
-        <w:instrText xml:space="preserve"> PAGEREF _Toc433613316 \h </w:instrText>
+        <w:instrText xml:space="preserve"> PAGEREF _Toc434499637 \h </w:instrText>
       </w:r>
       <w:r>
         <w:rPr>
@@ -1256,7 +1241,7 @@
         <w:rPr>
           <w:noProof/>
         </w:rPr>
-        <w:instrText xml:space="preserve"> PAGEREF _Toc433613317 \h </w:instrText>
+        <w:instrText xml:space="preserve"> PAGEREF _Toc434499638 \h </w:instrText>
       </w:r>
       <w:r>
         <w:rPr>
@@ -1273,7 +1258,7 @@
         <w:rPr>
           <w:noProof/>
         </w:rPr>
-        <w:t>6</w:t>
+        <w:t>7</w:t>
       </w:r>
       <w:r>
         <w:rPr>
@@ -1334,7 +1319,7 @@
         <w:rPr>
           <w:noProof/>
         </w:rPr>
-        <w:instrText xml:space="preserve"> PAGEREF _Toc433613318 \h </w:instrText>
+        <w:instrText xml:space="preserve"> PAGEREF _Toc434499639 \h </w:instrText>
       </w:r>
       <w:r>
         <w:rPr>
@@ -1351,7 +1336,7 @@
         <w:rPr>
           <w:noProof/>
         </w:rPr>
-        <w:t>6</w:t>
+        <w:t>7</w:t>
       </w:r>
       <w:r>
         <w:rPr>
@@ -1405,7 +1390,7 @@
       <w:pPr>
         <w:pStyle w:val="berschrift1"/>
       </w:pPr>
-      <w:bookmarkStart w:id="2" w:name="_Toc433613307"/>
+      <w:bookmarkStart w:id="2" w:name="_Toc434499628"/>
       <w:bookmarkStart w:id="3" w:name="_Toc423410238"/>
       <w:bookmarkStart w:id="4" w:name="_Toc425054504"/>
       <w:r>
@@ -1426,7 +1411,7 @@
       <w:pPr>
         <w:pStyle w:val="berschrift2"/>
       </w:pPr>
-      <w:bookmarkStart w:id="5" w:name="_Toc433613308"/>
+      <w:bookmarkStart w:id="5" w:name="_Toc434499629"/>
       <w:r>
         <w:t>Brief Description</w:t>
       </w:r>
@@ -1565,7 +1550,7 @@
                     <pic:cNvPicPr/>
                   </pic:nvPicPr>
                   <pic:blipFill>
-                    <a:blip r:embed="rId8">
+                    <a:blip r:embed="rId14">
                       <a:extLst>
                         <a:ext uri="{28A0092B-C50C-407E-A947-70E740481C1C}">
                           <a14:useLocalDpi xmlns:a14="http://schemas.microsoft.com/office/drawing/2010/main" val="0"/>
@@ -1631,7 +1616,7 @@
       </w:pPr>
       <w:bookmarkStart w:id="6" w:name="_Toc423410239"/>
       <w:bookmarkStart w:id="7" w:name="_Toc425054505"/>
-      <w:bookmarkStart w:id="8" w:name="_Toc433613309"/>
+      <w:bookmarkStart w:id="8" w:name="_Toc434499630"/>
       <w:r>
         <w:lastRenderedPageBreak/>
         <w:t>Flow of Events</w:t>
@@ -1647,7 +1632,7 @@
       </w:pPr>
       <w:bookmarkStart w:id="9" w:name="_Toc423410240"/>
       <w:bookmarkStart w:id="10" w:name="_Toc425054506"/>
-      <w:bookmarkStart w:id="11" w:name="_Toc433613310"/>
+      <w:bookmarkStart w:id="11" w:name="_Toc434499631"/>
       <w:r>
         <w:t>Basic Flow</w:t>
       </w:r>
@@ -1686,7 +1671,7 @@
                     </pic:cNvPicPr>
                   </pic:nvPicPr>
                   <pic:blipFill>
-                    <a:blip r:embed="rId9">
+                    <a:blip r:embed="rId15">
                       <a:extLst>
                         <a:ext uri="{28A0092B-C50C-407E-A947-70E740481C1C}">
                           <a14:useLocalDpi xmlns:a14="http://schemas.microsoft.com/office/drawing/2010/main" val="0"/>
@@ -1765,7 +1750,7 @@
                     <pic:cNvPicPr/>
                   </pic:nvPicPr>
                   <pic:blipFill>
-                    <a:blip r:embed="rId10">
+                    <a:blip r:embed="rId16">
                       <a:extLst>
                         <a:ext uri="{28A0092B-C50C-407E-A947-70E740481C1C}">
                           <a14:useLocalDpi xmlns:a14="http://schemas.microsoft.com/office/drawing/2010/main" val="0"/>
@@ -1804,8 +1789,6 @@
       <w:r>
         <w:t>View_Statistic.feature</w:t>
       </w:r>
-      <w:bookmarkStart w:id="12" w:name="_GoBack"/>
-      <w:bookmarkEnd w:id="12"/>
       <w:proofErr w:type="spellEnd"/>
     </w:p>
     <w:p/>
@@ -1814,15 +1797,15 @@
         <w:pStyle w:val="berschrift2"/>
         <w:widowControl/>
       </w:pPr>
-      <w:bookmarkStart w:id="13" w:name="_Toc423410241"/>
-      <w:bookmarkStart w:id="14" w:name="_Toc425054507"/>
-      <w:bookmarkStart w:id="15" w:name="_Toc433613311"/>
+      <w:bookmarkStart w:id="12" w:name="_Toc423410241"/>
+      <w:bookmarkStart w:id="13" w:name="_Toc425054507"/>
+      <w:bookmarkStart w:id="14" w:name="_Toc434499632"/>
       <w:r>
         <w:t>Alternative Flows</w:t>
       </w:r>
+      <w:bookmarkEnd w:id="12"/>
       <w:bookmarkEnd w:id="13"/>
       <w:bookmarkEnd w:id="14"/>
-      <w:bookmarkEnd w:id="15"/>
     </w:p>
     <w:p>
       <w:pPr>
@@ -1832,48 +1815,48 @@
           <w:lang w:val="de-DE"/>
         </w:rPr>
       </w:pPr>
-      <w:bookmarkStart w:id="16" w:name="_Toc433613312"/>
+      <w:bookmarkStart w:id="15" w:name="_Toc434499633"/>
       <w:r>
         <w:rPr>
           <w:lang w:val="de-DE"/>
         </w:rPr>
         <w:t>“Statistik”-Fenster über das Menü aufrufen</w:t>
       </w:r>
+      <w:bookmarkEnd w:id="15"/>
+    </w:p>
+    <w:p>
+      <w:pPr>
+        <w:pStyle w:val="InfoBlue"/>
+        <w:rPr>
+          <w:lang w:val="de-DE"/>
+        </w:rPr>
+      </w:pPr>
+      <w:r>
+        <w:rPr>
+          <w:lang w:val="de-DE"/>
+        </w:rPr>
+        <w:t xml:space="preserve">Alternativ kann das “Statistik”-Fenster anstatt über den “Statistik”-Button auch über den entsprechenden Menü-Punkt </w:t>
+      </w:r>
+      <w:r>
+        <w:rPr>
+          <w:lang w:val="de-DE"/>
+        </w:rPr>
+        <w:t>„Spiel“ -&gt; „Statistik“ aufgerufen werden.</w:t>
+      </w:r>
+    </w:p>
+    <w:p>
+      <w:pPr>
+        <w:pStyle w:val="berschrift1"/>
+      </w:pPr>
+      <w:bookmarkStart w:id="16" w:name="_Toc423410251"/>
+      <w:bookmarkStart w:id="17" w:name="_Toc425054510"/>
+      <w:bookmarkStart w:id="18" w:name="_Toc434499634"/>
+      <w:r>
+        <w:t>Special Requirements</w:t>
+      </w:r>
       <w:bookmarkEnd w:id="16"/>
-    </w:p>
-    <w:p>
-      <w:pPr>
-        <w:pStyle w:val="InfoBlue"/>
-        <w:rPr>
-          <w:lang w:val="de-DE"/>
-        </w:rPr>
-      </w:pPr>
-      <w:r>
-        <w:rPr>
-          <w:lang w:val="de-DE"/>
-        </w:rPr>
-        <w:t xml:space="preserve">Alternativ kann das “Statistik”-Fenster anstatt über den “Statistik”-Button auch über den entsprechenden Menü-Punkt </w:t>
-      </w:r>
-      <w:r>
-        <w:rPr>
-          <w:lang w:val="de-DE"/>
-        </w:rPr>
-        <w:t>„Spiel“ -&gt; „Statistik“ aufgerufen werden.</w:t>
-      </w:r>
-    </w:p>
-    <w:p>
-      <w:pPr>
-        <w:pStyle w:val="berschrift1"/>
-      </w:pPr>
-      <w:bookmarkStart w:id="17" w:name="_Toc423410251"/>
-      <w:bookmarkStart w:id="18" w:name="_Toc425054510"/>
-      <w:bookmarkStart w:id="19" w:name="_Toc433613313"/>
-      <w:r>
-        <w:t>Special Requirements</w:t>
-      </w:r>
       <w:bookmarkEnd w:id="17"/>
       <w:bookmarkEnd w:id="18"/>
-      <w:bookmarkEnd w:id="19"/>
     </w:p>
     <w:p>
       <w:pPr>
@@ -1894,119 +1877,119 @@
         <w:pStyle w:val="berschrift1"/>
         <w:widowControl/>
       </w:pPr>
-      <w:bookmarkStart w:id="20" w:name="_Toc423410253"/>
-      <w:bookmarkStart w:id="21" w:name="_Toc425054512"/>
-      <w:bookmarkStart w:id="22" w:name="_Toc433613314"/>
+      <w:bookmarkStart w:id="19" w:name="_Toc423410253"/>
+      <w:bookmarkStart w:id="20" w:name="_Toc425054512"/>
+      <w:bookmarkStart w:id="21" w:name="_Toc434499635"/>
       <w:r>
         <w:t>Preconditions</w:t>
       </w:r>
+      <w:bookmarkEnd w:id="19"/>
       <w:bookmarkEnd w:id="20"/>
       <w:bookmarkEnd w:id="21"/>
+    </w:p>
+    <w:p>
+      <w:pPr>
+        <w:pStyle w:val="berschrift2"/>
+      </w:pPr>
+      <w:bookmarkStart w:id="22" w:name="_Toc434499636"/>
+      <w:r>
+        <w:t xml:space="preserve">Precondition - </w:t>
+      </w:r>
+      <w:proofErr w:type="spellStart"/>
+      <w:r>
+        <w:t>Allgemein</w:t>
+      </w:r>
       <w:bookmarkEnd w:id="22"/>
+      <w:proofErr w:type="spellEnd"/>
+    </w:p>
+    <w:p>
+      <w:pPr>
+        <w:ind w:left="720"/>
+        <w:rPr>
+          <w:rFonts w:ascii="Arial" w:hAnsi="Arial" w:cs="Arial"/>
+          <w:lang w:val="de-DE"/>
+        </w:rPr>
+      </w:pPr>
+      <w:r>
+        <w:rPr>
+          <w:rFonts w:ascii="Arial" w:hAnsi="Arial" w:cs="Arial"/>
+          <w:lang w:val="de-DE"/>
+        </w:rPr>
+        <w:t>Der Benutzer muss sic</w:t>
+      </w:r>
+      <w:r>
+        <w:rPr>
+          <w:rFonts w:ascii="Arial" w:hAnsi="Arial" w:cs="Arial"/>
+          <w:lang w:val="de-DE"/>
+        </w:rPr>
+        <w:t>h i</w:t>
+      </w:r>
+      <w:r>
+        <w:rPr>
+          <w:rFonts w:ascii="Arial" w:hAnsi="Arial" w:cs="Arial"/>
+          <w:lang w:val="de-DE"/>
+        </w:rPr>
+        <w:t xml:space="preserve">m Hauptfenster der Anwendung befinden um </w:t>
+      </w:r>
+      <w:r>
+        <w:rPr>
+          <w:rFonts w:ascii="Arial" w:hAnsi="Arial" w:cs="Arial"/>
+          <w:lang w:val="de-DE"/>
+        </w:rPr>
+        <w:t xml:space="preserve">das </w:t>
+      </w:r>
+      <w:r>
+        <w:rPr>
+          <w:rFonts w:ascii="Arial" w:hAnsi="Arial" w:cs="Arial"/>
+          <w:lang w:val="de-DE"/>
+        </w:rPr>
+        <w:t>„</w:t>
+      </w:r>
+      <w:r>
+        <w:rPr>
+          <w:rFonts w:ascii="Arial" w:hAnsi="Arial" w:cs="Arial"/>
+          <w:lang w:val="de-DE"/>
+        </w:rPr>
+        <w:t>Statistik</w:t>
+      </w:r>
+      <w:r>
+        <w:rPr>
+          <w:rFonts w:ascii="Arial" w:hAnsi="Arial" w:cs="Arial"/>
+          <w:lang w:val="de-DE"/>
+        </w:rPr>
+        <w:t>“</w:t>
+      </w:r>
+      <w:r>
+        <w:rPr>
+          <w:rFonts w:ascii="Arial" w:hAnsi="Arial" w:cs="Arial"/>
+          <w:lang w:val="de-DE"/>
+        </w:rPr>
+        <w:t>-Fenster öffnen und die Statistik einsehen zu können.</w:t>
+      </w:r>
     </w:p>
     <w:p>
       <w:pPr>
         <w:pStyle w:val="berschrift2"/>
-      </w:pPr>
-      <w:bookmarkStart w:id="23" w:name="_Toc433613315"/>
-      <w:r>
-        <w:t xml:space="preserve">Precondition - </w:t>
-      </w:r>
+        <w:rPr>
+          <w:lang w:val="de-DE"/>
+        </w:rPr>
+      </w:pPr>
+      <w:bookmarkStart w:id="23" w:name="_Toc434499637"/>
       <w:proofErr w:type="spellStart"/>
       <w:r>
-        <w:t>Allgemein</w:t>
+        <w:rPr>
+          <w:lang w:val="de-DE"/>
+        </w:rPr>
+        <w:t>Precondition</w:t>
+      </w:r>
+      <w:proofErr w:type="spellEnd"/>
+      <w:r>
+        <w:rPr>
+          <w:lang w:val="de-DE"/>
+        </w:rPr>
+        <w:t xml:space="preserve"> – „Statistik“-Button</w:t>
       </w:r>
       <w:bookmarkEnd w:id="23"/>
-      <w:proofErr w:type="spellEnd"/>
-    </w:p>
-    <w:p>
-      <w:pPr>
-        <w:ind w:left="720"/>
-        <w:rPr>
-          <w:rFonts w:ascii="Arial" w:hAnsi="Arial" w:cs="Arial"/>
-          <w:lang w:val="de-DE"/>
-        </w:rPr>
-      </w:pPr>
-      <w:r>
-        <w:rPr>
-          <w:rFonts w:ascii="Arial" w:hAnsi="Arial" w:cs="Arial"/>
-          <w:lang w:val="de-DE"/>
-        </w:rPr>
-        <w:t>Der Benutzer muss sic</w:t>
-      </w:r>
-      <w:r>
-        <w:rPr>
-          <w:rFonts w:ascii="Arial" w:hAnsi="Arial" w:cs="Arial"/>
-          <w:lang w:val="de-DE"/>
-        </w:rPr>
-        <w:t>h i</w:t>
-      </w:r>
-      <w:r>
-        <w:rPr>
-          <w:rFonts w:ascii="Arial" w:hAnsi="Arial" w:cs="Arial"/>
-          <w:lang w:val="de-DE"/>
-        </w:rPr>
-        <w:t xml:space="preserve">m Hauptfenster der Anwendung befinden um </w:t>
-      </w:r>
-      <w:r>
-        <w:rPr>
-          <w:rFonts w:ascii="Arial" w:hAnsi="Arial" w:cs="Arial"/>
-          <w:lang w:val="de-DE"/>
-        </w:rPr>
-        <w:t xml:space="preserve">das </w:t>
-      </w:r>
-      <w:r>
-        <w:rPr>
-          <w:rFonts w:ascii="Arial" w:hAnsi="Arial" w:cs="Arial"/>
-          <w:lang w:val="de-DE"/>
-        </w:rPr>
-        <w:t>„</w:t>
-      </w:r>
-      <w:r>
-        <w:rPr>
-          <w:rFonts w:ascii="Arial" w:hAnsi="Arial" w:cs="Arial"/>
-          <w:lang w:val="de-DE"/>
-        </w:rPr>
-        <w:t>Statistik</w:t>
-      </w:r>
-      <w:r>
-        <w:rPr>
-          <w:rFonts w:ascii="Arial" w:hAnsi="Arial" w:cs="Arial"/>
-          <w:lang w:val="de-DE"/>
-        </w:rPr>
-        <w:t>“</w:t>
-      </w:r>
-      <w:r>
-        <w:rPr>
-          <w:rFonts w:ascii="Arial" w:hAnsi="Arial" w:cs="Arial"/>
-          <w:lang w:val="de-DE"/>
-        </w:rPr>
-        <w:t>-Fenster öffnen und die Statistik einsehen zu können.</w:t>
-      </w:r>
-    </w:p>
-    <w:p>
-      <w:pPr>
-        <w:pStyle w:val="berschrift2"/>
-        <w:rPr>
-          <w:lang w:val="de-DE"/>
-        </w:rPr>
-      </w:pPr>
-      <w:bookmarkStart w:id="24" w:name="_Toc433613316"/>
-      <w:proofErr w:type="spellStart"/>
-      <w:r>
-        <w:rPr>
-          <w:lang w:val="de-DE"/>
-        </w:rPr>
-        <w:t>Precondition</w:t>
-      </w:r>
-      <w:proofErr w:type="spellEnd"/>
-      <w:r>
-        <w:rPr>
-          <w:lang w:val="de-DE"/>
-        </w:rPr>
-        <w:t xml:space="preserve"> – „Statistik“-Button</w:t>
-      </w:r>
-      <w:bookmarkEnd w:id="24"/>
     </w:p>
     <w:p>
       <w:pPr>
@@ -2036,79 +2019,79 @@
         <w:pStyle w:val="berschrift1"/>
         <w:widowControl/>
       </w:pPr>
-      <w:bookmarkStart w:id="25" w:name="_Toc423410255"/>
-      <w:bookmarkStart w:id="26" w:name="_Toc425054514"/>
-      <w:bookmarkStart w:id="27" w:name="_Toc433613317"/>
+      <w:bookmarkStart w:id="24" w:name="_Toc423410255"/>
+      <w:bookmarkStart w:id="25" w:name="_Toc425054514"/>
+      <w:bookmarkStart w:id="26" w:name="_Toc434499638"/>
       <w:proofErr w:type="spellStart"/>
       <w:r>
         <w:lastRenderedPageBreak/>
         <w:t>Postconditions</w:t>
       </w:r>
+      <w:bookmarkEnd w:id="24"/>
       <w:bookmarkEnd w:id="25"/>
       <w:bookmarkEnd w:id="26"/>
+      <w:proofErr w:type="spellEnd"/>
+    </w:p>
+    <w:p>
+      <w:pPr>
+        <w:ind w:left="720"/>
+        <w:rPr>
+          <w:rFonts w:ascii="Arial" w:hAnsi="Arial" w:cs="Arial"/>
+          <w:lang w:val="de-DE"/>
+        </w:rPr>
+      </w:pPr>
+      <w:r>
+        <w:rPr>
+          <w:rFonts w:ascii="Arial" w:hAnsi="Arial" w:cs="Arial"/>
+          <w:lang w:val="de-DE"/>
+        </w:rPr>
+        <w:t>Nach dem S</w:t>
+      </w:r>
+      <w:r>
+        <w:rPr>
+          <w:rFonts w:ascii="Arial" w:hAnsi="Arial" w:cs="Arial"/>
+          <w:lang w:val="de-DE"/>
+        </w:rPr>
+        <w:t xml:space="preserve">chließen des </w:t>
+      </w:r>
+      <w:r>
+        <w:rPr>
+          <w:rFonts w:ascii="Arial" w:hAnsi="Arial" w:cs="Arial"/>
+          <w:lang w:val="de-DE"/>
+        </w:rPr>
+        <w:t>„</w:t>
+      </w:r>
+      <w:r>
+        <w:rPr>
+          <w:rFonts w:ascii="Arial" w:hAnsi="Arial" w:cs="Arial"/>
+          <w:lang w:val="de-DE"/>
+        </w:rPr>
+        <w:t>Statistik</w:t>
+      </w:r>
+      <w:r>
+        <w:rPr>
+          <w:rFonts w:ascii="Arial" w:hAnsi="Arial" w:cs="Arial"/>
+          <w:lang w:val="de-DE"/>
+        </w:rPr>
+        <w:t>“</w:t>
+      </w:r>
+      <w:r>
+        <w:rPr>
+          <w:rFonts w:ascii="Arial" w:hAnsi="Arial" w:cs="Arial"/>
+          <w:lang w:val="de-DE"/>
+        </w:rPr>
+        <w:t>-Fensters befindet sich der Benutzer wieder im Hauptfenster der Anwendung.</w:t>
+      </w:r>
+    </w:p>
+    <w:p>
+      <w:pPr>
+        <w:pStyle w:val="berschrift1"/>
+      </w:pPr>
+      <w:bookmarkStart w:id="27" w:name="_Toc434499639"/>
+      <w:r>
+        <w:t>Extension Points</w:t>
+      </w:r>
       <w:bookmarkEnd w:id="27"/>
-      <w:proofErr w:type="spellEnd"/>
-    </w:p>
-    <w:p>
-      <w:pPr>
-        <w:ind w:left="720"/>
-        <w:rPr>
-          <w:rFonts w:ascii="Arial" w:hAnsi="Arial" w:cs="Arial"/>
-          <w:lang w:val="de-DE"/>
-        </w:rPr>
-      </w:pPr>
-      <w:r>
-        <w:rPr>
-          <w:rFonts w:ascii="Arial" w:hAnsi="Arial" w:cs="Arial"/>
-          <w:lang w:val="de-DE"/>
-        </w:rPr>
-        <w:t>Nach dem S</w:t>
-      </w:r>
-      <w:r>
-        <w:rPr>
-          <w:rFonts w:ascii="Arial" w:hAnsi="Arial" w:cs="Arial"/>
-          <w:lang w:val="de-DE"/>
-        </w:rPr>
-        <w:t xml:space="preserve">chließen des </w:t>
-      </w:r>
-      <w:r>
-        <w:rPr>
-          <w:rFonts w:ascii="Arial" w:hAnsi="Arial" w:cs="Arial"/>
-          <w:lang w:val="de-DE"/>
-        </w:rPr>
-        <w:t>„</w:t>
-      </w:r>
-      <w:r>
-        <w:rPr>
-          <w:rFonts w:ascii="Arial" w:hAnsi="Arial" w:cs="Arial"/>
-          <w:lang w:val="de-DE"/>
-        </w:rPr>
-        <w:t>Statistik</w:t>
-      </w:r>
-      <w:r>
-        <w:rPr>
-          <w:rFonts w:ascii="Arial" w:hAnsi="Arial" w:cs="Arial"/>
-          <w:lang w:val="de-DE"/>
-        </w:rPr>
-        <w:t>“</w:t>
-      </w:r>
-      <w:r>
-        <w:rPr>
-          <w:rFonts w:ascii="Arial" w:hAnsi="Arial" w:cs="Arial"/>
-          <w:lang w:val="de-DE"/>
-        </w:rPr>
-        <w:t>-Fensters befindet sich der Benutzer wieder im Hauptfenster der Anwendung.</w:t>
-      </w:r>
-    </w:p>
-    <w:p>
-      <w:pPr>
-        <w:pStyle w:val="berschrift1"/>
-      </w:pPr>
-      <w:bookmarkStart w:id="28" w:name="_Toc433613318"/>
-      <w:r>
-        <w:t>Extension Points</w:t>
-      </w:r>
-      <w:bookmarkEnd w:id="28"/>
     </w:p>
     <w:p>
       <w:pPr>
@@ -2119,8 +2102,8 @@
       </w:r>
     </w:p>
     <w:sectPr>
-      <w:headerReference w:type="default" r:id="rId11"/>
-      <w:footerReference w:type="default" r:id="rId12"/>
+      <w:headerReference w:type="default" r:id="rId17"/>
+      <w:footerReference w:type="default" r:id="rId18"/>
       <w:endnotePr>
         <w:numFmt w:val="decimal"/>
       </w:endnotePr>
@@ -2133,7 +2116,7 @@
 </file>
 
 <file path=word/endnotes.xml><?xml version="1.0" encoding="utf-8"?>
-<w:endnotes xmlns:wpc="http://schemas.microsoft.com/office/word/2010/wordprocessingCanvas" xmlns:mc="http://schemas.openxmlformats.org/markup-compatibility/2006" xmlns:o="urn:schemas-microsoft-com:office:office" xmlns:r="http://schemas.openxmlformats.org/officeDocument/2006/relationships" xmlns:m="http://schemas.openxmlformats.org/officeDocument/2006/math" xmlns:v="urn:schemas-microsoft-com:vml" xmlns:wp14="http://schemas.microsoft.com/office/word/2010/wordprocessingDrawing" xmlns:wp="http://schemas.openxmlformats.org/drawingml/2006/wordprocessingDrawing" xmlns:w10="urn:schemas-microsoft-com:office:word" xmlns:w="http://schemas.openxmlformats.org/wordprocessingml/2006/main" xmlns:w14="http://schemas.microsoft.com/office/word/2010/wordml" xmlns:w15="http://schemas.microsoft.com/office/word/2012/wordml" xmlns:wpg="http://schemas.microsoft.com/office/word/2010/wordprocessingGroup" xmlns:wpi="http://schemas.microsoft.com/office/word/2010/wordprocessingInk" xmlns:wne="http://schemas.microsoft.com/office/word/2006/wordml" xmlns:wps="http://schemas.microsoft.com/office/word/2010/wordprocessingShape" mc:Ignorable="w14 w15 wp14">
+<w:endnotes xmlns:wpc="http://schemas.microsoft.com/office/word/2010/wordprocessingCanvas" xmlns:mc="http://schemas.openxmlformats.org/markup-compatibility/2006" xmlns:o="urn:schemas-microsoft-com:office:office" xmlns:r="http://schemas.openxmlformats.org/officeDocument/2006/relationships" xmlns:m="http://schemas.openxmlformats.org/officeDocument/2006/math" xmlns:v="urn:schemas-microsoft-com:vml" xmlns:wp14="http://schemas.microsoft.com/office/word/2010/wordprocessingDrawing" xmlns:wp="http://schemas.openxmlformats.org/drawingml/2006/wordprocessingDrawing" xmlns:w10="urn:schemas-microsoft-com:office:word" xmlns:w="http://schemas.openxmlformats.org/wordprocessingml/2006/main" xmlns:w14="http://schemas.microsoft.com/office/word/2010/wordml" xmlns:wpg="http://schemas.microsoft.com/office/word/2010/wordprocessingGroup" xmlns:wpi="http://schemas.microsoft.com/office/word/2010/wordprocessingInk" xmlns:wne="http://schemas.microsoft.com/office/word/2006/wordml" xmlns:wps="http://schemas.microsoft.com/office/word/2010/wordprocessingShape" mc:Ignorable="w14 wp14">
   <w:endnote w:type="separator" w:id="-1">
     <w:p>
       <w:pPr>
@@ -2158,7 +2141,37 @@
 </file>
 
 <file path=word/footer1.xml><?xml version="1.0" encoding="utf-8"?>
-<w:ftr xmlns:wpc="http://schemas.microsoft.com/office/word/2010/wordprocessingCanvas" xmlns:mc="http://schemas.openxmlformats.org/markup-compatibility/2006" xmlns:o="urn:schemas-microsoft-com:office:office" xmlns:r="http://schemas.openxmlformats.org/officeDocument/2006/relationships" xmlns:m="http://schemas.openxmlformats.org/officeDocument/2006/math" xmlns:v="urn:schemas-microsoft-com:vml" xmlns:wp14="http://schemas.microsoft.com/office/word/2010/wordprocessingDrawing" xmlns:wp="http://schemas.openxmlformats.org/drawingml/2006/wordprocessingDrawing" xmlns:w10="urn:schemas-microsoft-com:office:word" xmlns:w="http://schemas.openxmlformats.org/wordprocessingml/2006/main" xmlns:w14="http://schemas.microsoft.com/office/word/2010/wordml" xmlns:w15="http://schemas.microsoft.com/office/word/2012/wordml" xmlns:wpg="http://schemas.microsoft.com/office/word/2010/wordprocessingGroup" xmlns:wpi="http://schemas.microsoft.com/office/word/2010/wordprocessingInk" xmlns:wne="http://schemas.microsoft.com/office/word/2006/wordml" xmlns:wps="http://schemas.microsoft.com/office/word/2010/wordprocessingShape" mc:Ignorable="w14 w15 wp14">
+<w:ftr xmlns:wpc="http://schemas.microsoft.com/office/word/2010/wordprocessingCanvas" xmlns:mc="http://schemas.openxmlformats.org/markup-compatibility/2006" xmlns:o="urn:schemas-microsoft-com:office:office" xmlns:r="http://schemas.openxmlformats.org/officeDocument/2006/relationships" xmlns:m="http://schemas.openxmlformats.org/officeDocument/2006/math" xmlns:v="urn:schemas-microsoft-com:vml" xmlns:wp14="http://schemas.microsoft.com/office/word/2010/wordprocessingDrawing" xmlns:wp="http://schemas.openxmlformats.org/drawingml/2006/wordprocessingDrawing" xmlns:w10="urn:schemas-microsoft-com:office:word" xmlns:w="http://schemas.openxmlformats.org/wordprocessingml/2006/main" xmlns:w14="http://schemas.microsoft.com/office/word/2010/wordml" xmlns:wpg="http://schemas.microsoft.com/office/word/2010/wordprocessingGroup" xmlns:wpi="http://schemas.microsoft.com/office/word/2010/wordprocessingInk" xmlns:wne="http://schemas.microsoft.com/office/word/2006/wordml" xmlns:wps="http://schemas.microsoft.com/office/word/2010/wordprocessingShape" mc:Ignorable="w14 wp14">
+  <w:p>
+    <w:pPr>
+      <w:pStyle w:val="Fuzeile"/>
+    </w:pPr>
+  </w:p>
+</w:ftr>
+</file>
+
+<file path=word/footer2.xml><?xml version="1.0" encoding="utf-8"?>
+<w:ftr xmlns:wpc="http://schemas.microsoft.com/office/word/2010/wordprocessingCanvas" xmlns:mc="http://schemas.openxmlformats.org/markup-compatibility/2006" xmlns:o="urn:schemas-microsoft-com:office:office" xmlns:r="http://schemas.openxmlformats.org/officeDocument/2006/relationships" xmlns:m="http://schemas.openxmlformats.org/officeDocument/2006/math" xmlns:v="urn:schemas-microsoft-com:vml" xmlns:wp14="http://schemas.microsoft.com/office/word/2010/wordprocessingDrawing" xmlns:wp="http://schemas.openxmlformats.org/drawingml/2006/wordprocessingDrawing" xmlns:w10="urn:schemas-microsoft-com:office:word" xmlns:w="http://schemas.openxmlformats.org/wordprocessingml/2006/main" xmlns:w14="http://schemas.microsoft.com/office/word/2010/wordml" xmlns:wpg="http://schemas.microsoft.com/office/word/2010/wordprocessingGroup" xmlns:wpi="http://schemas.microsoft.com/office/word/2010/wordprocessingInk" xmlns:wne="http://schemas.microsoft.com/office/word/2006/wordml" xmlns:wps="http://schemas.microsoft.com/office/word/2010/wordprocessingShape" mc:Ignorable="w14 wp14">
+  <w:p>
+    <w:pPr>
+      <w:pStyle w:val="Fuzeile"/>
+    </w:pPr>
+  </w:p>
+</w:ftr>
+</file>
+
+<file path=word/footer3.xml><?xml version="1.0" encoding="utf-8"?>
+<w:ftr xmlns:wpc="http://schemas.microsoft.com/office/word/2010/wordprocessingCanvas" xmlns:mc="http://schemas.openxmlformats.org/markup-compatibility/2006" xmlns:o="urn:schemas-microsoft-com:office:office" xmlns:r="http://schemas.openxmlformats.org/officeDocument/2006/relationships" xmlns:m="http://schemas.openxmlformats.org/officeDocument/2006/math" xmlns:v="urn:schemas-microsoft-com:vml" xmlns:wp14="http://schemas.microsoft.com/office/word/2010/wordprocessingDrawing" xmlns:wp="http://schemas.openxmlformats.org/drawingml/2006/wordprocessingDrawing" xmlns:w10="urn:schemas-microsoft-com:office:word" xmlns:w="http://schemas.openxmlformats.org/wordprocessingml/2006/main" xmlns:w14="http://schemas.microsoft.com/office/word/2010/wordml" xmlns:wpg="http://schemas.microsoft.com/office/word/2010/wordprocessingGroup" xmlns:wpi="http://schemas.microsoft.com/office/word/2010/wordprocessingInk" xmlns:wne="http://schemas.microsoft.com/office/word/2006/wordml" xmlns:wps="http://schemas.microsoft.com/office/word/2010/wordprocessingShape" mc:Ignorable="w14 wp14">
+  <w:p>
+    <w:pPr>
+      <w:pStyle w:val="Fuzeile"/>
+    </w:pPr>
+  </w:p>
+</w:ftr>
+</file>
+
+<file path=word/footer4.xml><?xml version="1.0" encoding="utf-8"?>
+<w:ftr xmlns:wpc="http://schemas.microsoft.com/office/word/2010/wordprocessingCanvas" xmlns:mc="http://schemas.openxmlformats.org/markup-compatibility/2006" xmlns:o="urn:schemas-microsoft-com:office:office" xmlns:r="http://schemas.openxmlformats.org/officeDocument/2006/relationships" xmlns:m="http://schemas.openxmlformats.org/officeDocument/2006/math" xmlns:v="urn:schemas-microsoft-com:vml" xmlns:wp14="http://schemas.microsoft.com/office/word/2010/wordprocessingDrawing" xmlns:wp="http://schemas.openxmlformats.org/drawingml/2006/wordprocessingDrawing" xmlns:w10="urn:schemas-microsoft-com:office:word" xmlns:w="http://schemas.openxmlformats.org/wordprocessingml/2006/main" xmlns:w14="http://schemas.microsoft.com/office/word/2010/wordml" xmlns:wpg="http://schemas.microsoft.com/office/word/2010/wordprocessingGroup" xmlns:wpi="http://schemas.microsoft.com/office/word/2010/wordprocessingInk" xmlns:wne="http://schemas.microsoft.com/office/word/2006/wordml" xmlns:wps="http://schemas.microsoft.com/office/word/2010/wordprocessingShape" mc:Ignorable="w14 wp14">
   <w:tbl>
     <w:tblPr>
       <w:tblW w:w="0" w:type="auto"/>
@@ -2233,23 +2246,16 @@
           <w:r>
             <w:fldChar w:fldCharType="end"/>
           </w:r>
-          <w:r>
-            <w:fldChar w:fldCharType="begin"/>
-          </w:r>
-          <w:r>
-            <w:instrText xml:space="preserve"> DOCPROPERTY "Company"  \* MERGEFORMAT </w:instrText>
-          </w:r>
-          <w:r>
-            <w:fldChar w:fldCharType="separate"/>
-          </w:r>
-          <w:proofErr w:type="spellStart"/>
-          <w:r>
-            <w:t>nappydevelopment</w:t>
-          </w:r>
-          <w:proofErr w:type="spellEnd"/>
-          <w:r>
-            <w:fldChar w:fldCharType="end"/>
-          </w:r>
+          <w:fldSimple w:instr=" USERADDRESS  nappydevelopment  \* MERGEFORMAT ">
+            <w:r>
+              <w:rPr>
+                <w:noProof/>
+              </w:rPr>
+              <w:t>nappydevelopment</w:t>
+            </w:r>
+          </w:fldSimple>
+          <w:bookmarkStart w:id="28" w:name="_GoBack"/>
+          <w:bookmarkEnd w:id="28"/>
           <w:r>
             <w:t xml:space="preserve">, </w:t>
           </w:r>
@@ -2313,7 +2319,7 @@
               <w:rStyle w:val="Seitenzahl"/>
               <w:noProof/>
             </w:rPr>
-            <w:t>7</w:t>
+            <w:t>3</w:t>
           </w:r>
           <w:r>
             <w:rPr>
@@ -2334,7 +2340,7 @@
 </file>
 
 <file path=word/footnotes.xml><?xml version="1.0" encoding="utf-8"?>
-<w:footnotes xmlns:wpc="http://schemas.microsoft.com/office/word/2010/wordprocessingCanvas" xmlns:mc="http://schemas.openxmlformats.org/markup-compatibility/2006" xmlns:o="urn:schemas-microsoft-com:office:office" xmlns:r="http://schemas.openxmlformats.org/officeDocument/2006/relationships" xmlns:m="http://schemas.openxmlformats.org/officeDocument/2006/math" xmlns:v="urn:schemas-microsoft-com:vml" xmlns:wp14="http://schemas.microsoft.com/office/word/2010/wordprocessingDrawing" xmlns:wp="http://schemas.openxmlformats.org/drawingml/2006/wordprocessingDrawing" xmlns:w10="urn:schemas-microsoft-com:office:word" xmlns:w="http://schemas.openxmlformats.org/wordprocessingml/2006/main" xmlns:w14="http://schemas.microsoft.com/office/word/2010/wordml" xmlns:w15="http://schemas.microsoft.com/office/word/2012/wordml" xmlns:wpg="http://schemas.microsoft.com/office/word/2010/wordprocessingGroup" xmlns:wpi="http://schemas.microsoft.com/office/word/2010/wordprocessingInk" xmlns:wne="http://schemas.microsoft.com/office/word/2006/wordml" xmlns:wps="http://schemas.microsoft.com/office/word/2010/wordprocessingShape" mc:Ignorable="w14 w15 wp14">
+<w:footnotes xmlns:wpc="http://schemas.microsoft.com/office/word/2010/wordprocessingCanvas" xmlns:mc="http://schemas.openxmlformats.org/markup-compatibility/2006" xmlns:o="urn:schemas-microsoft-com:office:office" xmlns:r="http://schemas.openxmlformats.org/officeDocument/2006/relationships" xmlns:m="http://schemas.openxmlformats.org/officeDocument/2006/math" xmlns:v="urn:schemas-microsoft-com:vml" xmlns:wp14="http://schemas.microsoft.com/office/word/2010/wordprocessingDrawing" xmlns:wp="http://schemas.openxmlformats.org/drawingml/2006/wordprocessingDrawing" xmlns:w10="urn:schemas-microsoft-com:office:word" xmlns:w="http://schemas.openxmlformats.org/wordprocessingml/2006/main" xmlns:w14="http://schemas.microsoft.com/office/word/2010/wordml" xmlns:wpg="http://schemas.microsoft.com/office/word/2010/wordprocessingGroup" xmlns:wpi="http://schemas.microsoft.com/office/word/2010/wordprocessingInk" xmlns:wne="http://schemas.microsoft.com/office/word/2006/wordml" xmlns:wps="http://schemas.microsoft.com/office/word/2010/wordprocessingShape" mc:Ignorable="w14 wp14">
   <w:footnote w:type="separator" w:id="-1">
     <w:p>
       <w:pPr>
@@ -2359,7 +2365,17 @@
 </file>
 
 <file path=word/header1.xml><?xml version="1.0" encoding="utf-8"?>
-<w:hdr xmlns:wpc="http://schemas.microsoft.com/office/word/2010/wordprocessingCanvas" xmlns:mc="http://schemas.openxmlformats.org/markup-compatibility/2006" xmlns:o="urn:schemas-microsoft-com:office:office" xmlns:r="http://schemas.openxmlformats.org/officeDocument/2006/relationships" xmlns:m="http://schemas.openxmlformats.org/officeDocument/2006/math" xmlns:v="urn:schemas-microsoft-com:vml" xmlns:wp14="http://schemas.microsoft.com/office/word/2010/wordprocessingDrawing" xmlns:wp="http://schemas.openxmlformats.org/drawingml/2006/wordprocessingDrawing" xmlns:w10="urn:schemas-microsoft-com:office:word" xmlns:w="http://schemas.openxmlformats.org/wordprocessingml/2006/main" xmlns:w14="http://schemas.microsoft.com/office/word/2010/wordml" xmlns:w15="http://schemas.microsoft.com/office/word/2012/wordml" xmlns:wpg="http://schemas.microsoft.com/office/word/2010/wordprocessingGroup" xmlns:wpi="http://schemas.microsoft.com/office/word/2010/wordprocessingInk" xmlns:wne="http://schemas.microsoft.com/office/word/2006/wordml" xmlns:wps="http://schemas.microsoft.com/office/word/2010/wordprocessingShape" mc:Ignorable="w14 w15 wp14">
+<w:hdr xmlns:wpc="http://schemas.microsoft.com/office/word/2010/wordprocessingCanvas" xmlns:mc="http://schemas.openxmlformats.org/markup-compatibility/2006" xmlns:o="urn:schemas-microsoft-com:office:office" xmlns:r="http://schemas.openxmlformats.org/officeDocument/2006/relationships" xmlns:m="http://schemas.openxmlformats.org/officeDocument/2006/math" xmlns:v="urn:schemas-microsoft-com:vml" xmlns:wp14="http://schemas.microsoft.com/office/word/2010/wordprocessingDrawing" xmlns:wp="http://schemas.openxmlformats.org/drawingml/2006/wordprocessingDrawing" xmlns:w10="urn:schemas-microsoft-com:office:word" xmlns:w="http://schemas.openxmlformats.org/wordprocessingml/2006/main" xmlns:w14="http://schemas.microsoft.com/office/word/2010/wordml" xmlns:wpg="http://schemas.microsoft.com/office/word/2010/wordprocessingGroup" xmlns:wpi="http://schemas.microsoft.com/office/word/2010/wordprocessingInk" xmlns:wne="http://schemas.microsoft.com/office/word/2006/wordml" xmlns:wps="http://schemas.microsoft.com/office/word/2010/wordprocessingShape" mc:Ignorable="w14 wp14">
+  <w:p>
+    <w:pPr>
+      <w:pStyle w:val="Kopfzeile"/>
+    </w:pPr>
+  </w:p>
+</w:hdr>
+</file>
+
+<file path=word/header2.xml><?xml version="1.0" encoding="utf-8"?>
+<w:hdr xmlns:wpc="http://schemas.microsoft.com/office/word/2010/wordprocessingCanvas" xmlns:mc="http://schemas.openxmlformats.org/markup-compatibility/2006" xmlns:o="urn:schemas-microsoft-com:office:office" xmlns:r="http://schemas.openxmlformats.org/officeDocument/2006/relationships" xmlns:m="http://schemas.openxmlformats.org/officeDocument/2006/math" xmlns:v="urn:schemas-microsoft-com:vml" xmlns:wp14="http://schemas.microsoft.com/office/word/2010/wordprocessingDrawing" xmlns:wp="http://schemas.openxmlformats.org/drawingml/2006/wordprocessingDrawing" xmlns:w10="urn:schemas-microsoft-com:office:word" xmlns:w="http://schemas.openxmlformats.org/wordprocessingml/2006/main" xmlns:w14="http://schemas.microsoft.com/office/word/2010/wordml" xmlns:wpg="http://schemas.microsoft.com/office/word/2010/wordprocessingGroup" xmlns:wpi="http://schemas.microsoft.com/office/word/2010/wordprocessingInk" xmlns:wne="http://schemas.microsoft.com/office/word/2006/wordml" xmlns:wps="http://schemas.microsoft.com/office/word/2010/wordprocessingShape" mc:Ignorable="w14 wp14">
   <w:p>
     <w:pPr>
       <w:rPr>
@@ -2421,8 +2437,18 @@
 </w:hdr>
 </file>
 
-<file path=word/header2.xml><?xml version="1.0" encoding="utf-8"?>
-<w:hdr xmlns:wpc="http://schemas.microsoft.com/office/word/2010/wordprocessingCanvas" xmlns:mc="http://schemas.openxmlformats.org/markup-compatibility/2006" xmlns:o="urn:schemas-microsoft-com:office:office" xmlns:r="http://schemas.openxmlformats.org/officeDocument/2006/relationships" xmlns:m="http://schemas.openxmlformats.org/officeDocument/2006/math" xmlns:v="urn:schemas-microsoft-com:vml" xmlns:wp14="http://schemas.microsoft.com/office/word/2010/wordprocessingDrawing" xmlns:wp="http://schemas.openxmlformats.org/drawingml/2006/wordprocessingDrawing" xmlns:w10="urn:schemas-microsoft-com:office:word" xmlns:w="http://schemas.openxmlformats.org/wordprocessingml/2006/main" xmlns:w14="http://schemas.microsoft.com/office/word/2010/wordml" xmlns:w15="http://schemas.microsoft.com/office/word/2012/wordml" xmlns:wpg="http://schemas.microsoft.com/office/word/2010/wordprocessingGroup" xmlns:wpi="http://schemas.microsoft.com/office/word/2010/wordprocessingInk" xmlns:wne="http://schemas.microsoft.com/office/word/2006/wordml" xmlns:wps="http://schemas.microsoft.com/office/word/2010/wordprocessingShape" mc:Ignorable="w14 w15 wp14">
+<file path=word/header3.xml><?xml version="1.0" encoding="utf-8"?>
+<w:hdr xmlns:wpc="http://schemas.microsoft.com/office/word/2010/wordprocessingCanvas" xmlns:mc="http://schemas.openxmlformats.org/markup-compatibility/2006" xmlns:o="urn:schemas-microsoft-com:office:office" xmlns:r="http://schemas.openxmlformats.org/officeDocument/2006/relationships" xmlns:m="http://schemas.openxmlformats.org/officeDocument/2006/math" xmlns:v="urn:schemas-microsoft-com:vml" xmlns:wp14="http://schemas.microsoft.com/office/word/2010/wordprocessingDrawing" xmlns:wp="http://schemas.openxmlformats.org/drawingml/2006/wordprocessingDrawing" xmlns:w10="urn:schemas-microsoft-com:office:word" xmlns:w="http://schemas.openxmlformats.org/wordprocessingml/2006/main" xmlns:w14="http://schemas.microsoft.com/office/word/2010/wordml" xmlns:wpg="http://schemas.microsoft.com/office/word/2010/wordprocessingGroup" xmlns:wpi="http://schemas.microsoft.com/office/word/2010/wordprocessingInk" xmlns:wne="http://schemas.microsoft.com/office/word/2006/wordml" xmlns:wps="http://schemas.microsoft.com/office/word/2010/wordprocessingShape" mc:Ignorable="w14 wp14">
+  <w:p>
+    <w:pPr>
+      <w:pStyle w:val="Kopfzeile"/>
+    </w:pPr>
+  </w:p>
+</w:hdr>
+</file>
+
+<file path=word/header4.xml><?xml version="1.0" encoding="utf-8"?>
+<w:hdr xmlns:wpc="http://schemas.microsoft.com/office/word/2010/wordprocessingCanvas" xmlns:mc="http://schemas.openxmlformats.org/markup-compatibility/2006" xmlns:o="urn:schemas-microsoft-com:office:office" xmlns:r="http://schemas.openxmlformats.org/officeDocument/2006/relationships" xmlns:m="http://schemas.openxmlformats.org/officeDocument/2006/math" xmlns:v="urn:schemas-microsoft-com:vml" xmlns:wp14="http://schemas.microsoft.com/office/word/2010/wordprocessingDrawing" xmlns:wp="http://schemas.openxmlformats.org/drawingml/2006/wordprocessingDrawing" xmlns:w10="urn:schemas-microsoft-com:office:word" xmlns:w="http://schemas.openxmlformats.org/wordprocessingml/2006/main" xmlns:w14="http://schemas.microsoft.com/office/word/2010/wordml" xmlns:wpg="http://schemas.microsoft.com/office/word/2010/wordprocessingGroup" xmlns:wpi="http://schemas.microsoft.com/office/word/2010/wordprocessingInk" xmlns:wne="http://schemas.microsoft.com/office/word/2006/wordml" xmlns:wps="http://schemas.microsoft.com/office/word/2010/wordprocessingShape" mc:Ignorable="w14 wp14">
   <w:tbl>
     <w:tblPr>
       <w:tblW w:w="0" w:type="auto"/>
@@ -2480,10 +2506,7 @@
         <w:p>
           <w:fldSimple w:instr="title  \* Mergeformat ">
             <w:r>
-              <w:t>Use-Ca</w:t>
-            </w:r>
-            <w:r>
-              <w:t>se Specification: Statistic</w:t>
+              <w:t>Statistic</w:t>
             </w:r>
           </w:fldSimple>
         </w:p>
@@ -2515,8 +2538,8 @@
 </file>
 
 <file path=word/numbering.xml><?xml version="1.0" encoding="utf-8"?>
-<w:numbering xmlns:wpc="http://schemas.microsoft.com/office/word/2010/wordprocessingCanvas" xmlns:mc="http://schemas.openxmlformats.org/markup-compatibility/2006" xmlns:o="urn:schemas-microsoft-com:office:office" xmlns:r="http://schemas.openxmlformats.org/officeDocument/2006/relationships" xmlns:m="http://schemas.openxmlformats.org/officeDocument/2006/math" xmlns:v="urn:schemas-microsoft-com:vml" xmlns:wp14="http://schemas.microsoft.com/office/word/2010/wordprocessingDrawing" xmlns:wp="http://schemas.openxmlformats.org/drawingml/2006/wordprocessingDrawing" xmlns:w10="urn:schemas-microsoft-com:office:word" xmlns:w="http://schemas.openxmlformats.org/wordprocessingml/2006/main" xmlns:w14="http://schemas.microsoft.com/office/word/2010/wordml" xmlns:w15="http://schemas.microsoft.com/office/word/2012/wordml" xmlns:wpg="http://schemas.microsoft.com/office/word/2010/wordprocessingGroup" xmlns:wpi="http://schemas.microsoft.com/office/word/2010/wordprocessingInk" xmlns:wne="http://schemas.microsoft.com/office/word/2006/wordml" xmlns:wps="http://schemas.microsoft.com/office/word/2010/wordprocessingShape" mc:Ignorable="w14 w15 wp14">
-  <w:abstractNum w:abstractNumId="0" w15:restartNumberingAfterBreak="0">
+<w:numbering xmlns:wpc="http://schemas.microsoft.com/office/word/2010/wordprocessingCanvas" xmlns:mc="http://schemas.openxmlformats.org/markup-compatibility/2006" xmlns:o="urn:schemas-microsoft-com:office:office" xmlns:r="http://schemas.openxmlformats.org/officeDocument/2006/relationships" xmlns:m="http://schemas.openxmlformats.org/officeDocument/2006/math" xmlns:v="urn:schemas-microsoft-com:vml" xmlns:wp14="http://schemas.microsoft.com/office/word/2010/wordprocessingDrawing" xmlns:wp="http://schemas.openxmlformats.org/drawingml/2006/wordprocessingDrawing" xmlns:w10="urn:schemas-microsoft-com:office:word" xmlns:w="http://schemas.openxmlformats.org/wordprocessingml/2006/main" xmlns:w14="http://schemas.microsoft.com/office/word/2010/wordml" xmlns:wpg="http://schemas.microsoft.com/office/word/2010/wordprocessingGroup" xmlns:wpi="http://schemas.microsoft.com/office/word/2010/wordprocessingInk" xmlns:wne="http://schemas.microsoft.com/office/word/2006/wordml" xmlns:wps="http://schemas.microsoft.com/office/word/2010/wordprocessingShape" mc:Ignorable="w14 wp14">
+  <w:abstractNum w:abstractNumId="0">
     <w:nsid w:val="FFFFFFFB"/>
     <w:multiLevelType w:val="multilevel"/>
     <w:tmpl w:val="FFFFFFFF"/>
@@ -2593,7 +2616,7 @@
       <w:lvlJc w:val="left"/>
     </w:lvl>
   </w:abstractNum>
-  <w:abstractNum w:abstractNumId="1" w15:restartNumberingAfterBreak="0">
+  <w:abstractNum w:abstractNumId="1">
     <w:nsid w:val="FFFFFFFE"/>
     <w:multiLevelType w:val="singleLevel"/>
     <w:tmpl w:val="FFFFFFFF"/>
@@ -2603,7 +2626,7 @@
       <w:lvlJc w:val="left"/>
     </w:lvl>
   </w:abstractNum>
-  <w:abstractNum w:abstractNumId="2" w15:restartNumberingAfterBreak="0">
+  <w:abstractNum w:abstractNumId="2">
     <w:nsid w:val="00224753"/>
     <w:multiLevelType w:val="singleLevel"/>
     <w:tmpl w:val="04090001"/>
@@ -2623,7 +2646,7 @@
       </w:rPr>
     </w:lvl>
   </w:abstractNum>
-  <w:abstractNum w:abstractNumId="3" w15:restartNumberingAfterBreak="0">
+  <w:abstractNum w:abstractNumId="3">
     <w:nsid w:val="0A117094"/>
     <w:multiLevelType w:val="singleLevel"/>
     <w:tmpl w:val="04090001"/>
@@ -2643,7 +2666,7 @@
       </w:rPr>
     </w:lvl>
   </w:abstractNum>
-  <w:abstractNum w:abstractNumId="4" w15:restartNumberingAfterBreak="0">
+  <w:abstractNum w:abstractNumId="4">
     <w:nsid w:val="17CB6DC4"/>
     <w:multiLevelType w:val="singleLevel"/>
     <w:tmpl w:val="04090001"/>
@@ -2663,7 +2686,7 @@
       </w:rPr>
     </w:lvl>
   </w:abstractNum>
-  <w:abstractNum w:abstractNumId="5" w15:restartNumberingAfterBreak="0">
+  <w:abstractNum w:abstractNumId="5">
     <w:nsid w:val="22443AC4"/>
     <w:multiLevelType w:val="singleLevel"/>
     <w:tmpl w:val="04090001"/>
@@ -2683,7 +2706,7 @@
       </w:rPr>
     </w:lvl>
   </w:abstractNum>
-  <w:abstractNum w:abstractNumId="6" w15:restartNumberingAfterBreak="0">
+  <w:abstractNum w:abstractNumId="6">
     <w:nsid w:val="2D4B634E"/>
     <w:multiLevelType w:val="singleLevel"/>
     <w:tmpl w:val="04090001"/>
@@ -2703,7 +2726,7 @@
       </w:rPr>
     </w:lvl>
   </w:abstractNum>
-  <w:abstractNum w:abstractNumId="7" w15:restartNumberingAfterBreak="0">
+  <w:abstractNum w:abstractNumId="7">
     <w:nsid w:val="31DD2C45"/>
     <w:multiLevelType w:val="singleLevel"/>
     <w:tmpl w:val="04090001"/>
@@ -2723,7 +2746,7 @@
       </w:rPr>
     </w:lvl>
   </w:abstractNum>
-  <w:abstractNum w:abstractNumId="8" w15:restartNumberingAfterBreak="0">
+  <w:abstractNum w:abstractNumId="8">
     <w:nsid w:val="32982B51"/>
     <w:multiLevelType w:val="singleLevel"/>
     <w:tmpl w:val="04090001"/>
@@ -2743,7 +2766,7 @@
       </w:rPr>
     </w:lvl>
   </w:abstractNum>
-  <w:abstractNum w:abstractNumId="9" w15:restartNumberingAfterBreak="0">
+  <w:abstractNum w:abstractNumId="9">
     <w:nsid w:val="3375481C"/>
     <w:multiLevelType w:val="singleLevel"/>
     <w:tmpl w:val="E6747DA6"/>
@@ -2763,7 +2786,7 @@
       </w:rPr>
     </w:lvl>
   </w:abstractNum>
-  <w:abstractNum w:abstractNumId="10" w15:restartNumberingAfterBreak="0">
+  <w:abstractNum w:abstractNumId="10">
     <w:nsid w:val="369D5471"/>
     <w:multiLevelType w:val="singleLevel"/>
     <w:tmpl w:val="04090001"/>
@@ -2783,7 +2806,7 @@
       </w:rPr>
     </w:lvl>
   </w:abstractNum>
-  <w:abstractNum w:abstractNumId="11" w15:restartNumberingAfterBreak="0">
+  <w:abstractNum w:abstractNumId="11">
     <w:nsid w:val="42B97F7B"/>
     <w:multiLevelType w:val="singleLevel"/>
     <w:tmpl w:val="04090001"/>
@@ -2803,7 +2826,7 @@
       </w:rPr>
     </w:lvl>
   </w:abstractNum>
-  <w:abstractNum w:abstractNumId="12" w15:restartNumberingAfterBreak="0">
+  <w:abstractNum w:abstractNumId="12">
     <w:nsid w:val="49E170D0"/>
     <w:multiLevelType w:val="singleLevel"/>
     <w:tmpl w:val="04090001"/>
@@ -2823,7 +2846,7 @@
       </w:rPr>
     </w:lvl>
   </w:abstractNum>
-  <w:abstractNum w:abstractNumId="13" w15:restartNumberingAfterBreak="0">
+  <w:abstractNum w:abstractNumId="13">
     <w:nsid w:val="4F64732B"/>
     <w:multiLevelType w:val="singleLevel"/>
     <w:tmpl w:val="04090001"/>
@@ -2843,7 +2866,7 @@
       </w:rPr>
     </w:lvl>
   </w:abstractNum>
-  <w:abstractNum w:abstractNumId="14" w15:restartNumberingAfterBreak="0">
+  <w:abstractNum w:abstractNumId="14">
     <w:nsid w:val="52DF734E"/>
     <w:multiLevelType w:val="singleLevel"/>
     <w:tmpl w:val="04090001"/>
@@ -2863,7 +2886,7 @@
       </w:rPr>
     </w:lvl>
   </w:abstractNum>
-  <w:abstractNum w:abstractNumId="15" w15:restartNumberingAfterBreak="0">
+  <w:abstractNum w:abstractNumId="15">
     <w:nsid w:val="6D2F7D46"/>
     <w:multiLevelType w:val="singleLevel"/>
     <w:tmpl w:val="04090001"/>
@@ -2883,7 +2906,7 @@
       </w:rPr>
     </w:lvl>
   </w:abstractNum>
-  <w:abstractNum w:abstractNumId="16" w15:restartNumberingAfterBreak="0">
+  <w:abstractNum w:abstractNumId="16">
     <w:nsid w:val="71F21F2A"/>
     <w:multiLevelType w:val="singleLevel"/>
     <w:tmpl w:val="04090001"/>
@@ -2903,7 +2926,7 @@
       </w:rPr>
     </w:lvl>
   </w:abstractNum>
-  <w:abstractNum w:abstractNumId="17" w15:restartNumberingAfterBreak="0">
+  <w:abstractNum w:abstractNumId="17">
     <w:nsid w:val="743601FB"/>
     <w:multiLevelType w:val="singleLevel"/>
     <w:tmpl w:val="04090001"/>
@@ -2923,7 +2946,7 @@
       </w:rPr>
     </w:lvl>
   </w:abstractNum>
-  <w:abstractNum w:abstractNumId="18" w15:restartNumberingAfterBreak="0">
+  <w:abstractNum w:abstractNumId="18">
     <w:nsid w:val="756150CA"/>
     <w:multiLevelType w:val="singleLevel"/>
     <w:tmpl w:val="04090001"/>
@@ -2943,7 +2966,7 @@
       </w:rPr>
     </w:lvl>
   </w:abstractNum>
-  <w:abstractNum w:abstractNumId="19" w15:restartNumberingAfterBreak="0">
+  <w:abstractNum w:abstractNumId="19">
     <w:nsid w:val="7BE434D7"/>
     <w:multiLevelType w:val="singleLevel"/>
     <w:tmpl w:val="04090001"/>
@@ -3059,7 +3082,7 @@
 </file>
 
 <file path=word/styles.xml><?xml version="1.0" encoding="utf-8"?>
-<w:styles xmlns:mc="http://schemas.openxmlformats.org/markup-compatibility/2006" xmlns:r="http://schemas.openxmlformats.org/officeDocument/2006/relationships" xmlns:w="http://schemas.openxmlformats.org/wordprocessingml/2006/main" xmlns:w14="http://schemas.microsoft.com/office/word/2010/wordml" xmlns:w15="http://schemas.microsoft.com/office/word/2012/wordml" mc:Ignorable="w14 w15">
+<w:styles xmlns:mc="http://schemas.openxmlformats.org/markup-compatibility/2006" xmlns:r="http://schemas.openxmlformats.org/officeDocument/2006/relationships" xmlns:w="http://schemas.openxmlformats.org/wordprocessingml/2006/main" xmlns:w14="http://schemas.microsoft.com/office/word/2010/wordml" mc:Ignorable="w14">
   <w:docDefaults>
     <w:rPrDefault>
       <w:rPr>
@@ -3069,378 +3092,913 @@
     </w:rPrDefault>
     <w:pPrDefault/>
   </w:docDefaults>
-  <w:latentStyles w:defLockedState="0" w:defUIPriority="99" w:defSemiHidden="0" w:defUnhideWhenUsed="0" w:defQFormat="0" w:count="371">
-    <w:lsdException w:name="Normal" w:uiPriority="0" w:qFormat="1"/>
-    <w:lsdException w:name="heading 1" w:uiPriority="9" w:qFormat="1"/>
-    <w:lsdException w:name="heading 2" w:uiPriority="9" w:qFormat="1"/>
-    <w:lsdException w:name="heading 3" w:uiPriority="9" w:qFormat="1"/>
-    <w:lsdException w:name="heading 4" w:uiPriority="9" w:qFormat="1"/>
-    <w:lsdException w:name="heading 5" w:uiPriority="9" w:qFormat="1"/>
-    <w:lsdException w:name="heading 6" w:uiPriority="9" w:qFormat="1"/>
-    <w:lsdException w:name="heading 7" w:uiPriority="9" w:qFormat="1"/>
-    <w:lsdException w:name="heading 8" w:uiPriority="9" w:qFormat="1"/>
-    <w:lsdException w:name="heading 9" w:uiPriority="9" w:qFormat="1"/>
-    <w:lsdException w:name="index 1" w:semiHidden="1" w:unhideWhenUsed="1"/>
-    <w:lsdException w:name="index 2" w:semiHidden="1" w:unhideWhenUsed="1"/>
-    <w:lsdException w:name="index 3" w:semiHidden="1" w:unhideWhenUsed="1"/>
-    <w:lsdException w:name="index 4" w:semiHidden="1" w:unhideWhenUsed="1"/>
-    <w:lsdException w:name="index 5" w:semiHidden="1" w:unhideWhenUsed="1"/>
-    <w:lsdException w:name="index 6" w:semiHidden="1" w:unhideWhenUsed="1"/>
-    <w:lsdException w:name="index 7" w:semiHidden="1" w:unhideWhenUsed="1"/>
-    <w:lsdException w:name="index 8" w:semiHidden="1" w:unhideWhenUsed="1"/>
-    <w:lsdException w:name="index 9" w:semiHidden="1" w:unhideWhenUsed="1"/>
-    <w:lsdException w:name="toc 1" w:semiHidden="1" w:uiPriority="39" w:unhideWhenUsed="1"/>
-    <w:lsdException w:name="toc 2" w:semiHidden="1" w:uiPriority="39" w:unhideWhenUsed="1"/>
-    <w:lsdException w:name="toc 3" w:semiHidden="1" w:uiPriority="39" w:unhideWhenUsed="1"/>
-    <w:lsdException w:name="toc 4" w:semiHidden="1" w:uiPriority="39" w:unhideWhenUsed="1"/>
-    <w:lsdException w:name="toc 5" w:semiHidden="1" w:uiPriority="39" w:unhideWhenUsed="1"/>
-    <w:lsdException w:name="toc 6" w:semiHidden="1" w:uiPriority="39" w:unhideWhenUsed="1"/>
-    <w:lsdException w:name="toc 7" w:semiHidden="1" w:uiPriority="39" w:unhideWhenUsed="1"/>
-    <w:lsdException w:name="toc 8" w:semiHidden="1" w:uiPriority="39" w:unhideWhenUsed="1"/>
-    <w:lsdException w:name="toc 9" w:semiHidden="1" w:uiPriority="39" w:unhideWhenUsed="1"/>
-    <w:lsdException w:name="Normal Indent" w:semiHidden="1" w:unhideWhenUsed="1"/>
-    <w:lsdException w:name="footnote text" w:semiHidden="1" w:unhideWhenUsed="1"/>
-    <w:lsdException w:name="annotation text" w:semiHidden="1" w:unhideWhenUsed="1"/>
-    <w:lsdException w:name="header" w:semiHidden="1" w:unhideWhenUsed="1"/>
-    <w:lsdException w:name="footer" w:semiHidden="1" w:unhideWhenUsed="1"/>
-    <w:lsdException w:name="index heading" w:semiHidden="1" w:unhideWhenUsed="1"/>
-    <w:lsdException w:name="caption" w:semiHidden="1" w:uiPriority="35" w:unhideWhenUsed="1" w:qFormat="1"/>
-    <w:lsdException w:name="table of figures" w:semiHidden="1" w:unhideWhenUsed="1"/>
-    <w:lsdException w:name="envelope address" w:semiHidden="1" w:unhideWhenUsed="1"/>
-    <w:lsdException w:name="envelope return" w:semiHidden="1" w:unhideWhenUsed="1"/>
-    <w:lsdException w:name="footnote reference" w:semiHidden="1" w:unhideWhenUsed="1"/>
-    <w:lsdException w:name="annotation reference" w:semiHidden="1" w:unhideWhenUsed="1"/>
-    <w:lsdException w:name="line number" w:semiHidden="1" w:unhideWhenUsed="1"/>
-    <w:lsdException w:name="page number" w:semiHidden="1" w:unhideWhenUsed="1"/>
-    <w:lsdException w:name="endnote reference" w:semiHidden="1" w:unhideWhenUsed="1"/>
-    <w:lsdException w:name="endnote text" w:semiHidden="1" w:unhideWhenUsed="1"/>
-    <w:lsdException w:name="table of authorities" w:semiHidden="1" w:unhideWhenUsed="1"/>
-    <w:lsdException w:name="macro" w:semiHidden="1" w:unhideWhenUsed="1"/>
-    <w:lsdException w:name="toa heading" w:semiHidden="1" w:unhideWhenUsed="1"/>
-    <w:lsdException w:name="List" w:semiHidden="1" w:unhideWhenUsed="1"/>
-    <w:lsdException w:name="List Bullet" w:semiHidden="1" w:unhideWhenUsed="1"/>
-    <w:lsdException w:name="List Number" w:semiHidden="1" w:unhideWhenUsed="1"/>
-    <w:lsdException w:name="List 2" w:semiHidden="1" w:unhideWhenUsed="1"/>
-    <w:lsdException w:name="List 3" w:semiHidden="1" w:unhideWhenUsed="1"/>
-    <w:lsdException w:name="List 4" w:semiHidden="1" w:unhideWhenUsed="1"/>
-    <w:lsdException w:name="List 5" w:semiHidden="1" w:unhideWhenUsed="1"/>
-    <w:lsdException w:name="List Bullet 2" w:semiHidden="1" w:unhideWhenUsed="1"/>
-    <w:lsdException w:name="List Bullet 3" w:semiHidden="1" w:unhideWhenUsed="1"/>
-    <w:lsdException w:name="List Bullet 4" w:semiHidden="1" w:unhideWhenUsed="1"/>
-    <w:lsdException w:name="List Bullet 5" w:semiHidden="1" w:unhideWhenUsed="1"/>
-    <w:lsdException w:name="List Number 2" w:semiHidden="1" w:unhideWhenUsed="1"/>
-    <w:lsdException w:name="List Number 3" w:semiHidden="1" w:unhideWhenUsed="1"/>
-    <w:lsdException w:name="List Number 4" w:semiHidden="1" w:unhideWhenUsed="1"/>
-    <w:lsdException w:name="List Number 5" w:semiHidden="1" w:unhideWhenUsed="1"/>
-    <w:lsdException w:name="Title" w:uiPriority="10" w:qFormat="1"/>
-    <w:lsdException w:name="Closing" w:semiHidden="1" w:unhideWhenUsed="1"/>
-    <w:lsdException w:name="Signature" w:semiHidden="1" w:unhideWhenUsed="1"/>
-    <w:lsdException w:name="Default Paragraph Font" w:semiHidden="1" w:uiPriority="1" w:unhideWhenUsed="1"/>
-    <w:lsdException w:name="Body Text" w:semiHidden="1" w:unhideWhenUsed="1"/>
-    <w:lsdException w:name="Body Text Indent" w:semiHidden="1" w:unhideWhenUsed="1"/>
-    <w:lsdException w:name="List Continue" w:semiHidden="1" w:unhideWhenUsed="1"/>
-    <w:lsdException w:name="List Continue 2" w:semiHidden="1" w:unhideWhenUsed="1"/>
-    <w:lsdException w:name="List Continue 3" w:semiHidden="1" w:unhideWhenUsed="1"/>
-    <w:lsdException w:name="List Continue 4" w:semiHidden="1" w:unhideWhenUsed="1"/>
-    <w:lsdException w:name="List Continue 5" w:semiHidden="1" w:unhideWhenUsed="1"/>
-    <w:lsdException w:name="Message Header" w:semiHidden="1" w:unhideWhenUsed="1"/>
-    <w:lsdException w:name="Subtitle" w:uiPriority="11" w:qFormat="1"/>
-    <w:lsdException w:name="Salutation" w:semiHidden="1" w:unhideWhenUsed="1"/>
-    <w:lsdException w:name="Date" w:semiHidden="1" w:unhideWhenUsed="1"/>
-    <w:lsdException w:name="Body Text First Indent" w:semiHidden="1" w:unhideWhenUsed="1"/>
-    <w:lsdException w:name="Body Text First Indent 2" w:semiHidden="1" w:unhideWhenUsed="1"/>
-    <w:lsdException w:name="Note Heading" w:semiHidden="1" w:unhideWhenUsed="1"/>
-    <w:lsdException w:name="Body Text 2" w:semiHidden="1" w:unhideWhenUsed="1"/>
-    <w:lsdException w:name="Body Text 3" w:semiHidden="1" w:unhideWhenUsed="1"/>
-    <w:lsdException w:name="Body Text Indent 2" w:semiHidden="1" w:unhideWhenUsed="1"/>
-    <w:lsdException w:name="Body Text Indent 3" w:semiHidden="1" w:unhideWhenUsed="1"/>
-    <w:lsdException w:name="Block Text" w:semiHidden="1" w:unhideWhenUsed="1"/>
-    <w:lsdException w:name="Hyperlink" w:semiHidden="1" w:unhideWhenUsed="1"/>
-    <w:lsdException w:name="FollowedHyperlink" w:semiHidden="1" w:unhideWhenUsed="1"/>
-    <w:lsdException w:name="Strong" w:uiPriority="22" w:qFormat="1"/>
-    <w:lsdException w:name="Emphasis" w:uiPriority="20" w:qFormat="1"/>
-    <w:lsdException w:name="Document Map" w:semiHidden="1" w:unhideWhenUsed="1"/>
-    <w:lsdException w:name="Plain Text" w:semiHidden="1" w:unhideWhenUsed="1"/>
-    <w:lsdException w:name="E-mail Signature" w:semiHidden="1" w:unhideWhenUsed="1"/>
-    <w:lsdException w:name="HTML Top of Form" w:semiHidden="1" w:unhideWhenUsed="1"/>
-    <w:lsdException w:name="HTML Bottom of Form" w:semiHidden="1" w:unhideWhenUsed="1"/>
-    <w:lsdException w:name="Normal (Web)" w:semiHidden="1" w:unhideWhenUsed="1"/>
-    <w:lsdException w:name="HTML Acronym" w:semiHidden="1" w:unhideWhenUsed="1"/>
-    <w:lsdException w:name="HTML Address" w:semiHidden="1" w:unhideWhenUsed="1"/>
-    <w:lsdException w:name="HTML Cite" w:semiHidden="1" w:unhideWhenUsed="1"/>
-    <w:lsdException w:name="HTML Code" w:semiHidden="1" w:unhideWhenUsed="1"/>
-    <w:lsdException w:name="HTML Definition" w:semiHidden="1" w:unhideWhenUsed="1"/>
-    <w:lsdException w:name="HTML Keyboard" w:semiHidden="1" w:unhideWhenUsed="1"/>
-    <w:lsdException w:name="HTML Preformatted" w:semiHidden="1" w:unhideWhenUsed="1"/>
-    <w:lsdException w:name="HTML Sample" w:semiHidden="1" w:unhideWhenUsed="1"/>
-    <w:lsdException w:name="HTML Typewriter" w:semiHidden="1" w:unhideWhenUsed="1"/>
-    <w:lsdException w:name="HTML Variable" w:semiHidden="1" w:unhideWhenUsed="1"/>
-    <w:lsdException w:name="Normal Table" w:semiHidden="1" w:unhideWhenUsed="1"/>
-    <w:lsdException w:name="annotation subject" w:semiHidden="1" w:unhideWhenUsed="1"/>
-    <w:lsdException w:name="No List" w:semiHidden="1" w:unhideWhenUsed="1"/>
-    <w:lsdException w:name="Outline List 1" w:semiHidden="1" w:unhideWhenUsed="1"/>
-    <w:lsdException w:name="Outline List 2" w:semiHidden="1" w:unhideWhenUsed="1"/>
-    <w:lsdException w:name="Outline List 3" w:semiHidden="1" w:unhideWhenUsed="1"/>
-    <w:lsdException w:name="Table Simple 1" w:semiHidden="1" w:unhideWhenUsed="1"/>
-    <w:lsdException w:name="Table Simple 2" w:semiHidden="1" w:unhideWhenUsed="1"/>
-    <w:lsdException w:name="Table Simple 3" w:semiHidden="1" w:unhideWhenUsed="1"/>
-    <w:lsdException w:name="Table Classic 1" w:semiHidden="1" w:unhideWhenUsed="1"/>
-    <w:lsdException w:name="Table Classic 2" w:semiHidden="1" w:unhideWhenUsed="1"/>
-    <w:lsdException w:name="Table Classic 3" w:semiHidden="1" w:unhideWhenUsed="1"/>
-    <w:lsdException w:name="Table Classic 4" w:semiHidden="1" w:unhideWhenUsed="1"/>
-    <w:lsdException w:name="Table Colorful 1" w:semiHidden="1" w:unhideWhenUsed="1"/>
-    <w:lsdException w:name="Table Colorful 2" w:semiHidden="1" w:unhideWhenUsed="1"/>
-    <w:lsdException w:name="Table Colorful 3" w:semiHidden="1" w:unhideWhenUsed="1"/>
-    <w:lsdException w:name="Table Columns 1" w:semiHidden="1" w:unhideWhenUsed="1"/>
-    <w:lsdException w:name="Table Columns 2" w:semiHidden="1" w:unhideWhenUsed="1"/>
-    <w:lsdException w:name="Table Columns 3" w:semiHidden="1" w:unhideWhenUsed="1"/>
-    <w:lsdException w:name="Table Columns 4" w:semiHidden="1" w:unhideWhenUsed="1"/>
-    <w:lsdException w:name="Table Columns 5" w:semiHidden="1" w:unhideWhenUsed="1"/>
-    <w:lsdException w:name="Table Grid 1" w:semiHidden="1" w:unhideWhenUsed="1"/>
-    <w:lsdException w:name="Table Grid 2" w:semiHidden="1" w:unhideWhenUsed="1"/>
-    <w:lsdException w:name="Table Grid 3" w:semiHidden="1" w:unhideWhenUsed="1"/>
-    <w:lsdException w:name="Table Grid 4" w:semiHidden="1" w:unhideWhenUsed="1"/>
-    <w:lsdException w:name="Table Grid 5" w:semiHidden="1" w:unhideWhenUsed="1"/>
-    <w:lsdException w:name="Table Grid 6" w:semiHidden="1" w:unhideWhenUsed="1"/>
-    <w:lsdException w:name="Table Grid 7" w:semiHidden="1" w:unhideWhenUsed="1"/>
-    <w:lsdException w:name="Table Grid 8" w:semiHidden="1" w:unhideWhenUsed="1"/>
-    <w:lsdException w:name="Table List 1" w:semiHidden="1" w:unhideWhenUsed="1"/>
-    <w:lsdException w:name="Table List 2" w:semiHidden="1" w:unhideWhenUsed="1"/>
-    <w:lsdException w:name="Table List 3" w:semiHidden="1" w:unhideWhenUsed="1"/>
-    <w:lsdException w:name="Table List 4" w:semiHidden="1" w:unhideWhenUsed="1"/>
-    <w:lsdException w:name="Table List 5" w:semiHidden="1" w:unhideWhenUsed="1"/>
-    <w:lsdException w:name="Table List 6" w:semiHidden="1" w:unhideWhenUsed="1"/>
-    <w:lsdException w:name="Table List 7" w:semiHidden="1" w:unhideWhenUsed="1"/>
-    <w:lsdException w:name="Table List 8" w:semiHidden="1" w:unhideWhenUsed="1"/>
-    <w:lsdException w:name="Table 3D effects 1" w:semiHidden="1" w:unhideWhenUsed="1"/>
-    <w:lsdException w:name="Table 3D effects 2" w:semiHidden="1" w:unhideWhenUsed="1"/>
-    <w:lsdException w:name="Table 3D effects 3" w:semiHidden="1" w:unhideWhenUsed="1"/>
-    <w:lsdException w:name="Table Contemporary" w:semiHidden="1" w:unhideWhenUsed="1"/>
-    <w:lsdException w:name="Table Elegant" w:semiHidden="1" w:unhideWhenUsed="1"/>
-    <w:lsdException w:name="Table Professional" w:semiHidden="1" w:unhideWhenUsed="1"/>
-    <w:lsdException w:name="Table Subtle 1" w:semiHidden="1" w:unhideWhenUsed="1"/>
-    <w:lsdException w:name="Table Subtle 2" w:semiHidden="1" w:unhideWhenUsed="1"/>
-    <w:lsdException w:name="Table Web 1" w:semiHidden="1" w:unhideWhenUsed="1"/>
-    <w:lsdException w:name="Table Web 2" w:semiHidden="1" w:unhideWhenUsed="1"/>
-    <w:lsdException w:name="Table Web 3" w:semiHidden="1" w:unhideWhenUsed="1"/>
-    <w:lsdException w:name="Balloon Text" w:semiHidden="1" w:unhideWhenUsed="1"/>
-    <w:lsdException w:name="Table Grid" w:uiPriority="59"/>
-    <w:lsdException w:name="Table Theme" w:semiHidden="1" w:unhideWhenUsed="1"/>
-    <w:lsdException w:name="Placeholder Text" w:semiHidden="1"/>
-    <w:lsdException w:name="No Spacing" w:uiPriority="1" w:qFormat="1"/>
-    <w:lsdException w:name="Light Shading" w:uiPriority="60"/>
-    <w:lsdException w:name="Light List" w:uiPriority="61"/>
-    <w:lsdException w:name="Light Grid" w:uiPriority="62"/>
-    <w:lsdException w:name="Medium Shading 1" w:uiPriority="63"/>
-    <w:lsdException w:name="Medium Shading 2" w:uiPriority="64"/>
-    <w:lsdException w:name="Medium List 1" w:uiPriority="65"/>
-    <w:lsdException w:name="Medium List 2" w:uiPriority="66"/>
-    <w:lsdException w:name="Medium Grid 1" w:uiPriority="67"/>
-    <w:lsdException w:name="Medium Grid 2" w:uiPriority="68"/>
-    <w:lsdException w:name="Medium Grid 3" w:uiPriority="69"/>
-    <w:lsdException w:name="Dark List" w:uiPriority="70"/>
-    <w:lsdException w:name="Colorful Shading" w:uiPriority="71"/>
-    <w:lsdException w:name="Colorful List" w:uiPriority="72"/>
-    <w:lsdException w:name="Colorful Grid" w:uiPriority="73"/>
-    <w:lsdException w:name="Light Shading Accent 1" w:uiPriority="60"/>
-    <w:lsdException w:name="Light List Accent 1" w:uiPriority="61"/>
-    <w:lsdException w:name="Light Grid Accent 1" w:uiPriority="62"/>
-    <w:lsdException w:name="Medium Shading 1 Accent 1" w:uiPriority="63"/>
-    <w:lsdException w:name="Medium Shading 2 Accent 1" w:uiPriority="64"/>
-    <w:lsdException w:name="Medium List 1 Accent 1" w:uiPriority="65"/>
-    <w:lsdException w:name="Revision" w:semiHidden="1"/>
-    <w:lsdException w:name="List Paragraph" w:uiPriority="34" w:qFormat="1"/>
-    <w:lsdException w:name="Quote" w:uiPriority="29" w:qFormat="1"/>
-    <w:lsdException w:name="Intense Quote" w:uiPriority="30" w:qFormat="1"/>
-    <w:lsdException w:name="Medium List 2 Accent 1" w:uiPriority="66"/>
-    <w:lsdException w:name="Medium Grid 1 Accent 1" w:uiPriority="67"/>
-    <w:lsdException w:name="Medium Grid 2 Accent 1" w:uiPriority="68"/>
-    <w:lsdException w:name="Medium Grid 3 Accent 1" w:uiPriority="69"/>
-    <w:lsdException w:name="Dark List Accent 1" w:uiPriority="70"/>
-    <w:lsdException w:name="Colorful Shading Accent 1" w:uiPriority="71"/>
-    <w:lsdException w:name="Colorful List Accent 1" w:uiPriority="72"/>
-    <w:lsdException w:name="Colorful Grid Accent 1" w:uiPriority="73"/>
-    <w:lsdException w:name="Light Shading Accent 2" w:uiPriority="60"/>
-    <w:lsdException w:name="Light List Accent 2" w:uiPriority="61"/>
-    <w:lsdException w:name="Light Grid Accent 2" w:uiPriority="62"/>
-    <w:lsdException w:name="Medium Shading 1 Accent 2" w:uiPriority="63"/>
-    <w:lsdException w:name="Medium Shading 2 Accent 2" w:uiPriority="64"/>
-    <w:lsdException w:name="Medium List 1 Accent 2" w:uiPriority="65"/>
-    <w:lsdException w:name="Medium List 2 Accent 2" w:uiPriority="66"/>
-    <w:lsdException w:name="Medium Grid 1 Accent 2" w:uiPriority="67"/>
-    <w:lsdException w:name="Medium Grid 2 Accent 2" w:uiPriority="68"/>
-    <w:lsdException w:name="Medium Grid 3 Accent 2" w:uiPriority="69"/>
-    <w:lsdException w:name="Dark List Accent 2" w:uiPriority="70"/>
-    <w:lsdException w:name="Colorful Shading Accent 2" w:uiPriority="71"/>
-    <w:lsdException w:name="Colorful List Accent 2" w:uiPriority="72"/>
-    <w:lsdException w:name="Colorful Grid Accent 2" w:uiPriority="73"/>
-    <w:lsdException w:name="Light Shading Accent 3" w:uiPriority="60"/>
-    <w:lsdException w:name="Light List Accent 3" w:uiPriority="61"/>
-    <w:lsdException w:name="Light Grid Accent 3" w:uiPriority="62"/>
-    <w:lsdException w:name="Medium Shading 1 Accent 3" w:uiPriority="63"/>
-    <w:lsdException w:name="Medium Shading 2 Accent 3" w:uiPriority="64"/>
-    <w:lsdException w:name="Medium List 1 Accent 3" w:uiPriority="65"/>
-    <w:lsdException w:name="Medium List 2 Accent 3" w:uiPriority="66"/>
-    <w:lsdException w:name="Medium Grid 1 Accent 3" w:uiPriority="67"/>
-    <w:lsdException w:name="Medium Grid 2 Accent 3" w:uiPriority="68"/>
-    <w:lsdException w:name="Medium Grid 3 Accent 3" w:uiPriority="69"/>
-    <w:lsdException w:name="Dark List Accent 3" w:uiPriority="70"/>
-    <w:lsdException w:name="Colorful Shading Accent 3" w:uiPriority="71"/>
-    <w:lsdException w:name="Colorful List Accent 3" w:uiPriority="72"/>
-    <w:lsdException w:name="Colorful Grid Accent 3" w:uiPriority="73"/>
-    <w:lsdException w:name="Light Shading Accent 4" w:uiPriority="60"/>
-    <w:lsdException w:name="Light List Accent 4" w:uiPriority="61"/>
-    <w:lsdException w:name="Light Grid Accent 4" w:uiPriority="62"/>
-    <w:lsdException w:name="Medium Shading 1 Accent 4" w:uiPriority="63"/>
-    <w:lsdException w:name="Medium Shading 2 Accent 4" w:uiPriority="64"/>
-    <w:lsdException w:name="Medium List 1 Accent 4" w:uiPriority="65"/>
-    <w:lsdException w:name="Medium List 2 Accent 4" w:uiPriority="66"/>
-    <w:lsdException w:name="Medium Grid 1 Accent 4" w:uiPriority="67"/>
-    <w:lsdException w:name="Medium Grid 2 Accent 4" w:uiPriority="68"/>
-    <w:lsdException w:name="Medium Grid 3 Accent 4" w:uiPriority="69"/>
-    <w:lsdException w:name="Dark List Accent 4" w:uiPriority="70"/>
-    <w:lsdException w:name="Colorful Shading Accent 4" w:uiPriority="71"/>
-    <w:lsdException w:name="Colorful List Accent 4" w:uiPriority="72"/>
-    <w:lsdException w:name="Colorful Grid Accent 4" w:uiPriority="73"/>
-    <w:lsdException w:name="Light Shading Accent 5" w:uiPriority="60"/>
-    <w:lsdException w:name="Light List Accent 5" w:uiPriority="61"/>
-    <w:lsdException w:name="Light Grid Accent 5" w:uiPriority="62"/>
-    <w:lsdException w:name="Medium Shading 1 Accent 5" w:uiPriority="63"/>
-    <w:lsdException w:name="Medium Shading 2 Accent 5" w:uiPriority="64"/>
-    <w:lsdException w:name="Medium List 1 Accent 5" w:uiPriority="65"/>
-    <w:lsdException w:name="Medium List 2 Accent 5" w:uiPriority="66"/>
-    <w:lsdException w:name="Medium Grid 1 Accent 5" w:uiPriority="67"/>
-    <w:lsdException w:name="Medium Grid 2 Accent 5" w:uiPriority="68"/>
-    <w:lsdException w:name="Medium Grid 3 Accent 5" w:uiPriority="69"/>
-    <w:lsdException w:name="Dark List Accent 5" w:uiPriority="70"/>
-    <w:lsdException w:name="Colorful Shading Accent 5" w:uiPriority="71"/>
-    <w:lsdException w:name="Colorful List Accent 5" w:uiPriority="72"/>
-    <w:lsdException w:name="Colorful Grid Accent 5" w:uiPriority="73"/>
-    <w:lsdException w:name="Light Shading Accent 6" w:uiPriority="60"/>
-    <w:lsdException w:name="Light List Accent 6" w:uiPriority="61"/>
-    <w:lsdException w:name="Light Grid Accent 6" w:uiPriority="62"/>
-    <w:lsdException w:name="Medium Shading 1 Accent 6" w:uiPriority="63"/>
-    <w:lsdException w:name="Medium Shading 2 Accent 6" w:uiPriority="64"/>
-    <w:lsdException w:name="Medium List 1 Accent 6" w:uiPriority="65"/>
-    <w:lsdException w:name="Medium List 2 Accent 6" w:uiPriority="66"/>
-    <w:lsdException w:name="Medium Grid 1 Accent 6" w:uiPriority="67"/>
-    <w:lsdException w:name="Medium Grid 2 Accent 6" w:uiPriority="68"/>
-    <w:lsdException w:name="Medium Grid 3 Accent 6" w:uiPriority="69"/>
-    <w:lsdException w:name="Dark List Accent 6" w:uiPriority="70"/>
-    <w:lsdException w:name="Colorful Shading Accent 6" w:uiPriority="71"/>
-    <w:lsdException w:name="Colorful List Accent 6" w:uiPriority="72"/>
-    <w:lsdException w:name="Colorful Grid Accent 6" w:uiPriority="73"/>
-    <w:lsdException w:name="Subtle Emphasis" w:uiPriority="19" w:qFormat="1"/>
-    <w:lsdException w:name="Intense Emphasis" w:uiPriority="21" w:qFormat="1"/>
-    <w:lsdException w:name="Subtle Reference" w:uiPriority="31" w:qFormat="1"/>
-    <w:lsdException w:name="Intense Reference" w:uiPriority="32" w:qFormat="1"/>
-    <w:lsdException w:name="Book Title" w:uiPriority="33" w:qFormat="1"/>
-    <w:lsdException w:name="Bibliography" w:semiHidden="1" w:uiPriority="37" w:unhideWhenUsed="1"/>
-    <w:lsdException w:name="TOC Heading" w:semiHidden="1" w:uiPriority="39" w:unhideWhenUsed="1" w:qFormat="1"/>
-    <w:lsdException w:name="Plain Table 1" w:uiPriority="41"/>
-    <w:lsdException w:name="Plain Table 2" w:uiPriority="42"/>
-    <w:lsdException w:name="Plain Table 3" w:uiPriority="43"/>
-    <w:lsdException w:name="Plain Table 4" w:uiPriority="44"/>
-    <w:lsdException w:name="Plain Table 5" w:uiPriority="45"/>
-    <w:lsdException w:name="Grid Table Light" w:uiPriority="40"/>
-    <w:lsdException w:name="Grid Table 1 Light" w:uiPriority="46"/>
-    <w:lsdException w:name="Grid Table 2" w:uiPriority="47"/>
-    <w:lsdException w:name="Grid Table 3" w:uiPriority="48"/>
-    <w:lsdException w:name="Grid Table 4" w:uiPriority="49"/>
-    <w:lsdException w:name="Grid Table 5 Dark" w:uiPriority="50"/>
-    <w:lsdException w:name="Grid Table 6 Colorful" w:uiPriority="51"/>
-    <w:lsdException w:name="Grid Table 7 Colorful" w:uiPriority="52"/>
-    <w:lsdException w:name="Grid Table 1 Light Accent 1" w:uiPriority="46"/>
-    <w:lsdException w:name="Grid Table 2 Accent 1" w:uiPriority="47"/>
-    <w:lsdException w:name="Grid Table 3 Accent 1" w:uiPriority="48"/>
-    <w:lsdException w:name="Grid Table 4 Accent 1" w:uiPriority="49"/>
-    <w:lsdException w:name="Grid Table 5 Dark Accent 1" w:uiPriority="50"/>
-    <w:lsdException w:name="Grid Table 6 Colorful Accent 1" w:uiPriority="51"/>
-    <w:lsdException w:name="Grid Table 7 Colorful Accent 1" w:uiPriority="52"/>
-    <w:lsdException w:name="Grid Table 1 Light Accent 2" w:uiPriority="46"/>
-    <w:lsdException w:name="Grid Table 2 Accent 2" w:uiPriority="47"/>
-    <w:lsdException w:name="Grid Table 3 Accent 2" w:uiPriority="48"/>
-    <w:lsdException w:name="Grid Table 4 Accent 2" w:uiPriority="49"/>
-    <w:lsdException w:name="Grid Table 5 Dark Accent 2" w:uiPriority="50"/>
-    <w:lsdException w:name="Grid Table 6 Colorful Accent 2" w:uiPriority="51"/>
-    <w:lsdException w:name="Grid Table 7 Colorful Accent 2" w:uiPriority="52"/>
-    <w:lsdException w:name="Grid Table 1 Light Accent 3" w:uiPriority="46"/>
-    <w:lsdException w:name="Grid Table 2 Accent 3" w:uiPriority="47"/>
-    <w:lsdException w:name="Grid Table 3 Accent 3" w:uiPriority="48"/>
-    <w:lsdException w:name="Grid Table 4 Accent 3" w:uiPriority="49"/>
-    <w:lsdException w:name="Grid Table 5 Dark Accent 3" w:uiPriority="50"/>
-    <w:lsdException w:name="Grid Table 6 Colorful Accent 3" w:uiPriority="51"/>
-    <w:lsdException w:name="Grid Table 7 Colorful Accent 3" w:uiPriority="52"/>
-    <w:lsdException w:name="Grid Table 1 Light Accent 4" w:uiPriority="46"/>
-    <w:lsdException w:name="Grid Table 2 Accent 4" w:uiPriority="47"/>
-    <w:lsdException w:name="Grid Table 3 Accent 4" w:uiPriority="48"/>
-    <w:lsdException w:name="Grid Table 4 Accent 4" w:uiPriority="49"/>
-    <w:lsdException w:name="Grid Table 5 Dark Accent 4" w:uiPriority="50"/>
-    <w:lsdException w:name="Grid Table 6 Colorful Accent 4" w:uiPriority="51"/>
-    <w:lsdException w:name="Grid Table 7 Colorful Accent 4" w:uiPriority="52"/>
-    <w:lsdException w:name="Grid Table 1 Light Accent 5" w:uiPriority="46"/>
-    <w:lsdException w:name="Grid Table 2 Accent 5" w:uiPriority="47"/>
-    <w:lsdException w:name="Grid Table 3 Accent 5" w:uiPriority="48"/>
-    <w:lsdException w:name="Grid Table 4 Accent 5" w:uiPriority="49"/>
-    <w:lsdException w:name="Grid Table 5 Dark Accent 5" w:uiPriority="50"/>
-    <w:lsdException w:name="Grid Table 6 Colorful Accent 5" w:uiPriority="51"/>
-    <w:lsdException w:name="Grid Table 7 Colorful Accent 5" w:uiPriority="52"/>
-    <w:lsdException w:name="Grid Table 1 Light Accent 6" w:uiPriority="46"/>
-    <w:lsdException w:name="Grid Table 2 Accent 6" w:uiPriority="47"/>
-    <w:lsdException w:name="Grid Table 3 Accent 6" w:uiPriority="48"/>
-    <w:lsdException w:name="Grid Table 4 Accent 6" w:uiPriority="49"/>
-    <w:lsdException w:name="Grid Table 5 Dark Accent 6" w:uiPriority="50"/>
-    <w:lsdException w:name="Grid Table 6 Colorful Accent 6" w:uiPriority="51"/>
-    <w:lsdException w:name="Grid Table 7 Colorful Accent 6" w:uiPriority="52"/>
-    <w:lsdException w:name="List Table 1 Light" w:uiPriority="46"/>
-    <w:lsdException w:name="List Table 2" w:uiPriority="47"/>
-    <w:lsdException w:name="List Table 3" w:uiPriority="48"/>
-    <w:lsdException w:name="List Table 4" w:uiPriority="49"/>
-    <w:lsdException w:name="List Table 5 Dark" w:uiPriority="50"/>
-    <w:lsdException w:name="List Table 6 Colorful" w:uiPriority="51"/>
-    <w:lsdException w:name="List Table 7 Colorful" w:uiPriority="52"/>
-    <w:lsdException w:name="List Table 1 Light Accent 1" w:uiPriority="46"/>
-    <w:lsdException w:name="List Table 2 Accent 1" w:uiPriority="47"/>
-    <w:lsdException w:name="List Table 3 Accent 1" w:uiPriority="48"/>
-    <w:lsdException w:name="List Table 4 Accent 1" w:uiPriority="49"/>
-    <w:lsdException w:name="List Table 5 Dark Accent 1" w:uiPriority="50"/>
-    <w:lsdException w:name="List Table 6 Colorful Accent 1" w:uiPriority="51"/>
-    <w:lsdException w:name="List Table 7 Colorful Accent 1" w:uiPriority="52"/>
-    <w:lsdException w:name="List Table 1 Light Accent 2" w:uiPriority="46"/>
-    <w:lsdException w:name="List Table 2 Accent 2" w:uiPriority="47"/>
-    <w:lsdException w:name="List Table 3 Accent 2" w:uiPriority="48"/>
-    <w:lsdException w:name="List Table 4 Accent 2" w:uiPriority="49"/>
-    <w:lsdException w:name="List Table 5 Dark Accent 2" w:uiPriority="50"/>
-    <w:lsdException w:name="List Table 6 Colorful Accent 2" w:uiPriority="51"/>
-    <w:lsdException w:name="List Table 7 Colorful Accent 2" w:uiPriority="52"/>
-    <w:lsdException w:name="List Table 1 Light Accent 3" w:uiPriority="46"/>
-    <w:lsdException w:name="List Table 2 Accent 3" w:uiPriority="47"/>
-    <w:lsdException w:name="List Table 3 Accent 3" w:uiPriority="48"/>
-    <w:lsdException w:name="List Table 4 Accent 3" w:uiPriority="49"/>
-    <w:lsdException w:name="List Table 5 Dark Accent 3" w:uiPriority="50"/>
-    <w:lsdException w:name="List Table 6 Colorful Accent 3" w:uiPriority="51"/>
-    <w:lsdException w:name="List Table 7 Colorful Accent 3" w:uiPriority="52"/>
-    <w:lsdException w:name="List Table 1 Light Accent 4" w:uiPriority="46"/>
-    <w:lsdException w:name="List Table 2 Accent 4" w:uiPriority="47"/>
-    <w:lsdException w:name="List Table 3 Accent 4" w:uiPriority="48"/>
-    <w:lsdException w:name="List Table 4 Accent 4" w:uiPriority="49"/>
-    <w:lsdException w:name="List Table 5 Dark Accent 4" w:uiPriority="50"/>
-    <w:lsdException w:name="List Table 6 Colorful Accent 4" w:uiPriority="51"/>
-    <w:lsdException w:name="List Table 7 Colorful Accent 4" w:uiPriority="52"/>
-    <w:lsdException w:name="List Table 1 Light Accent 5" w:uiPriority="46"/>
-    <w:lsdException w:name="List Table 2 Accent 5" w:uiPriority="47"/>
-    <w:lsdException w:name="List Table 3 Accent 5" w:uiPriority="48"/>
-    <w:lsdException w:name="List Table 4 Accent 5" w:uiPriority="49"/>
-    <w:lsdException w:name="List Table 5 Dark Accent 5" w:uiPriority="50"/>
-    <w:lsdException w:name="List Table 6 Colorful Accent 5" w:uiPriority="51"/>
-    <w:lsdException w:name="List Table 7 Colorful Accent 5" w:uiPriority="52"/>
-    <w:lsdException w:name="List Table 1 Light Accent 6" w:uiPriority="46"/>
-    <w:lsdException w:name="List Table 2 Accent 6" w:uiPriority="47"/>
-    <w:lsdException w:name="List Table 3 Accent 6" w:uiPriority="48"/>
-    <w:lsdException w:name="List Table 4 Accent 6" w:uiPriority="49"/>
-    <w:lsdException w:name="List Table 5 Dark Accent 6" w:uiPriority="50"/>
-    <w:lsdException w:name="List Table 6 Colorful Accent 6" w:uiPriority="51"/>
-    <w:lsdException w:name="List Table 7 Colorful Accent 6" w:uiPriority="52"/>
+  <w:latentStyles w:defLockedState="0" w:defUIPriority="99" w:defSemiHidden="1" w:defUnhideWhenUsed="1" w:defQFormat="0" w:count="267">
+    <w:lsdException w:name="Normal" w:semiHidden="0" w:uiPriority="0" w:unhideWhenUsed="0" w:qFormat="1"/>
+    <w:lsdException w:name="heading 1" w:semiHidden="0" w:uiPriority="9" w:unhideWhenUsed="0" w:qFormat="1"/>
+    <w:lsdException w:name="heading 2" w:semiHidden="0" w:uiPriority="9" w:unhideWhenUsed="0" w:qFormat="1"/>
+    <w:lsdException w:name="heading 3" w:semiHidden="0" w:uiPriority="9" w:unhideWhenUsed="0" w:qFormat="1"/>
+    <w:lsdException w:name="heading 4" w:semiHidden="0" w:uiPriority="9" w:unhideWhenUsed="0" w:qFormat="1"/>
+    <w:lsdException w:name="heading 5" w:semiHidden="0" w:uiPriority="9" w:unhideWhenUsed="0" w:qFormat="1"/>
+    <w:lsdException w:name="heading 6" w:semiHidden="0" w:uiPriority="9" w:unhideWhenUsed="0" w:qFormat="1"/>
+    <w:lsdException w:name="heading 7" w:semiHidden="0" w:uiPriority="9" w:unhideWhenUsed="0" w:qFormat="1"/>
+    <w:lsdException w:name="heading 8" w:semiHidden="0" w:uiPriority="9" w:unhideWhenUsed="0" w:qFormat="1"/>
+    <w:lsdException w:name="heading 9" w:semiHidden="0" w:uiPriority="9" w:unhideWhenUsed="0" w:qFormat="1"/>
+    <w:lsdException w:name="toc 1" w:uiPriority="39"/>
+    <w:lsdException w:name="toc 2" w:uiPriority="39"/>
+    <w:lsdException w:name="toc 3" w:uiPriority="39"/>
+    <w:lsdException w:name="toc 4" w:uiPriority="39"/>
+    <w:lsdException w:name="toc 5" w:uiPriority="39"/>
+    <w:lsdException w:name="toc 6" w:uiPriority="39"/>
+    <w:lsdException w:name="toc 7" w:uiPriority="39"/>
+    <w:lsdException w:name="toc 8" w:uiPriority="39"/>
+    <w:lsdException w:name="toc 9" w:uiPriority="39"/>
+    <w:lsdException w:name="caption" w:uiPriority="35" w:qFormat="1"/>
+    <w:lsdException w:name="Title" w:semiHidden="0" w:uiPriority="10" w:unhideWhenUsed="0" w:qFormat="1"/>
+    <w:lsdException w:name="Default Paragraph Font" w:uiPriority="1"/>
+    <w:lsdException w:name="Subtitle" w:semiHidden="0" w:uiPriority="11" w:unhideWhenUsed="0" w:qFormat="1"/>
+    <w:lsdException w:name="Strong" w:semiHidden="0" w:uiPriority="22" w:unhideWhenUsed="0" w:qFormat="1"/>
+    <w:lsdException w:name="Emphasis" w:semiHidden="0" w:uiPriority="20" w:unhideWhenUsed="0" w:qFormat="1"/>
+    <w:lsdException w:name="Table Grid" w:semiHidden="0" w:uiPriority="59" w:unhideWhenUsed="0"/>
+    <w:lsdException w:name="Placeholder Text" w:unhideWhenUsed="0"/>
+    <w:lsdException w:name="No Spacing" w:semiHidden="0" w:uiPriority="1" w:unhideWhenUsed="0" w:qFormat="1"/>
+    <w:lsdException w:name="Light Shading" w:semiHidden="0" w:uiPriority="60" w:unhideWhenUsed="0"/>
+    <w:lsdException w:name="Light List" w:semiHidden="0" w:uiPriority="61" w:unhideWhenUsed="0"/>
+    <w:lsdException w:name="Light Grid" w:semiHidden="0" w:uiPriority="62" w:unhideWhenUsed="0"/>
+    <w:lsdException w:name="Medium Shading 1" w:semiHidden="0" w:uiPriority="63" w:unhideWhenUsed="0"/>
+    <w:lsdException w:name="Medium Shading 2" w:semiHidden="0" w:uiPriority="64" w:unhideWhenUsed="0"/>
+    <w:lsdException w:name="Medium List 1" w:semiHidden="0" w:uiPriority="65" w:unhideWhenUsed="0"/>
+    <w:lsdException w:name="Medium List 2" w:semiHidden="0" w:uiPriority="66" w:unhideWhenUsed="0"/>
+    <w:lsdException w:name="Medium Grid 1" w:semiHidden="0" w:uiPriority="67" w:unhideWhenUsed="0"/>
+    <w:lsdException w:name="Medium Grid 2" w:semiHidden="0" w:uiPriority="68" w:unhideWhenUsed="0"/>
+    <w:lsdException w:name="Medium Grid 3" w:semiHidden="0" w:uiPriority="69" w:unhideWhenUsed="0"/>
+    <w:lsdException w:name="Dark List" w:semiHidden="0" w:uiPriority="70" w:unhideWhenUsed="0"/>
+    <w:lsdException w:name="Colorful Shading" w:semiHidden="0" w:uiPriority="71" w:unhideWhenUsed="0"/>
+    <w:lsdException w:name="Colorful List" w:semiHidden="0" w:uiPriority="72" w:unhideWhenUsed="0"/>
+    <w:lsdException w:name="Colorful Grid" w:semiHidden="0" w:uiPriority="73" w:unhideWhenUsed="0"/>
+    <w:lsdException w:name="Light Shading Accent 1" w:semiHidden="0" w:uiPriority="60" w:unhideWhenUsed="0"/>
+    <w:lsdException w:name="Light List Accent 1" w:semiHidden="0" w:uiPriority="61" w:unhideWhenUsed="0"/>
+    <w:lsdException w:name="Light Grid Accent 1" w:semiHidden="0" w:uiPriority="62" w:unhideWhenUsed="0"/>
+    <w:lsdException w:name="Medium Shading 1 Accent 1" w:semiHidden="0" w:uiPriority="63" w:unhideWhenUsed="0"/>
+    <w:lsdException w:name="Medium Shading 2 Accent 1" w:semiHidden="0" w:uiPriority="64" w:unhideWhenUsed="0"/>
+    <w:lsdException w:name="Medium List 1 Accent 1" w:semiHidden="0" w:uiPriority="65" w:unhideWhenUsed="0"/>
+    <w:lsdException w:name="Revision" w:unhideWhenUsed="0"/>
+    <w:lsdException w:name="List Paragraph" w:semiHidden="0" w:uiPriority="34" w:unhideWhenUsed="0" w:qFormat="1"/>
+    <w:lsdException w:name="Quote" w:semiHidden="0" w:uiPriority="29" w:unhideWhenUsed="0" w:qFormat="1"/>
+    <w:lsdException w:name="Intense Quote" w:semiHidden="0" w:uiPriority="30" w:unhideWhenUsed="0" w:qFormat="1"/>
+    <w:lsdException w:name="Medium List 2 Accent 1" w:semiHidden="0" w:uiPriority="66" w:unhideWhenUsed="0"/>
+    <w:lsdException w:name="Medium Grid 1 Accent 1" w:semiHidden="0" w:uiPriority="67" w:unhideWhenUsed="0"/>
+    <w:lsdException w:name="Medium Grid 2 Accent 1" w:semiHidden="0" w:uiPriority="68" w:unhideWhenUsed="0"/>
+    <w:lsdException w:name="Medium Grid 3 Accent 1" w:semiHidden="0" w:uiPriority="69" w:unhideWhenUsed="0"/>
+    <w:lsdException w:name="Dark List Accent 1" w:semiHidden="0" w:uiPriority="70" w:unhideWhenUsed="0"/>
+    <w:lsdException w:name="Colorful Shading Accent 1" w:semiHidden="0" w:uiPriority="71" w:unhideWhenUsed="0"/>
+    <w:lsdException w:name="Colorful List Accent 1" w:semiHidden="0" w:uiPriority="72" w:unhideWhenUsed="0"/>
+    <w:lsdException w:name="Colorful Grid Accent 1" w:semiHidden="0" w:uiPriority="73" w:unhideWhenUsed="0"/>
+    <w:lsdException w:name="Light Shading Accent 2" w:semiHidden="0" w:uiPriority="60" w:unhideWhenUsed="0"/>
+    <w:lsdException w:name="Light List Accent 2" w:semiHidden="0" w:uiPriority="61" w:unhideWhenUsed="0"/>
+    <w:lsdException w:name="Light Grid Accent 2" w:semiHidden="0" w:uiPriority="62" w:unhideWhenUsed="0"/>
+    <w:lsdException w:name="Medium Shading 1 Accent 2" w:semiHidden="0" w:uiPriority="63" w:unhideWhenUsed="0"/>
+    <w:lsdException w:name="Medium Shading 2 Accent 2" w:semiHidden="0" w:uiPriority="64" w:unhideWhenUsed="0"/>
+    <w:lsdException w:name="Medium List 1 Accent 2" w:semiHidden="0" w:uiPriority="65" w:unhideWhenUsed="0"/>
+    <w:lsdException w:name="Medium List 2 Accent 2" w:semiHidden="0" w:uiPriority="66" w:unhideWhenUsed="0"/>
+    <w:lsdException w:name="Medium Grid 1 Accent 2" w:semiHidden="0" w:uiPriority="67" w:unhideWhenUsed="0"/>
+    <w:lsdException w:name="Medium Grid 2 Accent 2" w:semiHidden="0" w:uiPriority="68" w:unhideWhenUsed="0"/>
+    <w:lsdException w:name="Medium Grid 3 Accent 2" w:semiHidden="0" w:uiPriority="69" w:unhideWhenUsed="0"/>
+    <w:lsdException w:name="Dark List Accent 2" w:semiHidden="0" w:uiPriority="70" w:unhideWhenUsed="0"/>
+    <w:lsdException w:name="Colorful Shading Accent 2" w:semiHidden="0" w:uiPriority="71" w:unhideWhenUsed="0"/>
+    <w:lsdException w:name="Colorful List Accent 2" w:semiHidden="0" w:uiPriority="72" w:unhideWhenUsed="0"/>
+    <w:lsdException w:name="Colorful Grid Accent 2" w:semiHidden="0" w:uiPriority="73" w:unhideWhenUsed="0"/>
+    <w:lsdException w:name="Light Shading Accent 3" w:semiHidden="0" w:uiPriority="60" w:unhideWhenUsed="0"/>
+    <w:lsdException w:name="Light List Accent 3" w:semiHidden="0" w:uiPriority="61" w:unhideWhenUsed="0"/>
+    <w:lsdException w:name="Light Grid Accent 3" w:semiHidden="0" w:uiPriority="62" w:unhideWhenUsed="0"/>
+    <w:lsdException w:name="Medium Shading 1 Accent 3" w:semiHidden="0" w:uiPriority="63" w:unhideWhenUsed="0"/>
+    <w:lsdException w:name="Medium Shading 2 Accent 3" w:semiHidden="0" w:uiPriority="64" w:unhideWhenUsed="0"/>
+    <w:lsdException w:name="Medium List 1 Accent 3" w:semiHidden="0" w:uiPriority="65" w:unhideWhenUsed="0"/>
+    <w:lsdException w:name="Medium List 2 Accent 3" w:semiHidden="0" w:uiPriority="66" w:unhideWhenUsed="0"/>
+    <w:lsdException w:name="Medium Grid 1 Accent 3" w:semiHidden="0" w:uiPriority="67" w:unhideWhenUsed="0"/>
+    <w:lsdException w:name="Medium Grid 2 Accent 3" w:semiHidden="0" w:uiPriority="68" w:unhideWhenUsed="0"/>
+    <w:lsdException w:name="Medium Grid 3 Accent 3" w:semiHidden="0" w:uiPriority="69" w:unhideWhenUsed="0"/>
+    <w:lsdException w:name="Dark List Accent 3" w:semiHidden="0" w:uiPriority="70" w:unhideWhenUsed="0"/>
+    <w:lsdException w:name="Colorful Shading Accent 3" w:semiHidden="0" w:uiPriority="71" w:unhideWhenUsed="0"/>
+    <w:lsdException w:name="Colorful List Accent 3" w:semiHidden="0" w:uiPriority="72" w:unhideWhenUsed="0"/>
+    <w:lsdException w:name="Colorful Grid Accent 3" w:semiHidden="0" w:uiPriority="73" w:unhideWhenUsed="0"/>
+    <w:lsdException w:name="Light Shading Accent 4" w:semiHidden="0" w:uiPriority="60" w:unhideWhenUsed="0"/>
+    <w:lsdException w:name="Light List Accent 4" w:semiHidden="0" w:uiPriority="61" w:unhideWhenUsed="0"/>
+    <w:lsdException w:name="Light Grid Accent 4" w:semiHidden="0" w:uiPriority="62" w:unhideWhenUsed="0"/>
+    <w:lsdException w:name="Medium Shading 1 Accent 4" w:semiHidden="0" w:uiPriority="63" w:unhideWhenUsed="0"/>
+    <w:lsdException w:name="Medium Shading 2 Accent 4" w:semiHidden="0" w:uiPriority="64" w:unhideWhenUsed="0"/>
+    <w:lsdException w:name="Medium List 1 Accent 4" w:semiHidden="0" w:uiPriority="65" w:unhideWhenUsed="0"/>
+    <w:lsdException w:name="Medium List 2 Accent 4" w:semiHidden="0" w:uiPriority="66" w:unhideWhenUsed="0"/>
+    <w:lsdException w:name="Medium Grid 1 Accent 4" w:semiHidden="0" w:uiPriority="67" w:unhideWhenUsed="0"/>
+    <w:lsdException w:name="Medium Grid 2 Accent 4" w:semiHidden="0" w:uiPriority="68" w:unhideWhenUsed="0"/>
+    <w:lsdException w:name="Medium Grid 3 Accent 4" w:semiHidden="0" w:uiPriority="69" w:unhideWhenUsed="0"/>
+    <w:lsdException w:name="Dark List Accent 4" w:semiHidden="0" w:uiPriority="70" w:unhideWhenUsed="0"/>
+    <w:lsdException w:name="Colorful Shading Accent 4" w:semiHidden="0" w:uiPriority="71" w:unhideWhenUsed="0"/>
+    <w:lsdException w:name="Colorful List Accent 4" w:semiHidden="0" w:uiPriority="72" w:unhideWhenUsed="0"/>
+    <w:lsdException w:name="Colorful Grid Accent 4" w:semiHidden="0" w:uiPriority="73" w:unhideWhenUsed="0"/>
+    <w:lsdException w:name="Light Shading Accent 5" w:semiHidden="0" w:uiPriority="60" w:unhideWhenUsed="0"/>
+    <w:lsdException w:name="Light List Accent 5" w:semiHidden="0" w:uiPriority="61" w:unhideWhenUsed="0"/>
+    <w:lsdException w:name="Light Grid Accent 5" w:semiHidden="0" w:uiPriority="62" w:unhideWhenUsed="0"/>
+    <w:lsdException w:name="Medium Shading 1 Accent 5" w:semiHidden="0" w:uiPriority="63" w:unhideWhenUsed="0"/>
+    <w:lsdException w:name="Medium Shading 2 Accent 5" w:semiHidden="0" w:uiPriority="64" w:unhideWhenUsed="0"/>
+    <w:lsdException w:name="Medium List 1 Accent 5" w:semiHidden="0" w:uiPriority="65" w:unhideWhenUsed="0"/>
+    <w:lsdException w:name="Medium List 2 Accent 5" w:semiHidden="0" w:uiPriority="66" w:unhideWhenUsed="0"/>
+    <w:lsdException w:name="Medium Grid 1 Accent 5" w:semiHidden="0" w:uiPriority="67" w:unhideWhenUsed="0"/>
+    <w:lsdException w:name="Medium Grid 2 Accent 5" w:semiHidden="0" w:uiPriority="68" w:unhideWhenUsed="0"/>
+    <w:lsdException w:name="Medium Grid 3 Accent 5" w:semiHidden="0" w:uiPriority="69" w:unhideWhenUsed="0"/>
+    <w:lsdException w:name="Dark List Accent 5" w:semiHidden="0" w:uiPriority="70" w:unhideWhenUsed="0"/>
+    <w:lsdException w:name="Colorful Shading Accent 5" w:semiHidden="0" w:uiPriority="71" w:unhideWhenUsed="0"/>
+    <w:lsdException w:name="Colorful List Accent 5" w:semiHidden="0" w:uiPriority="72" w:unhideWhenUsed="0"/>
+    <w:lsdException w:name="Colorful Grid Accent 5" w:semiHidden="0" w:uiPriority="73" w:unhideWhenUsed="0"/>
+    <w:lsdException w:name="Light Shading Accent 6" w:semiHidden="0" w:uiPriority="60" w:unhideWhenUsed="0"/>
+    <w:lsdException w:name="Light List Accent 6" w:semiHidden="0" w:uiPriority="61" w:unhideWhenUsed="0"/>
+    <w:lsdException w:name="Light Grid Accent 6" w:semiHidden="0" w:uiPriority="62" w:unhideWhenUsed="0"/>
+    <w:lsdException w:name="Medium Shading 1 Accent 6" w:semiHidden="0" w:uiPriority="63" w:unhideWhenUsed="0"/>
+    <w:lsdException w:name="Medium Shading 2 Accent 6" w:semiHidden="0" w:uiPriority="64" w:unhideWhenUsed="0"/>
+    <w:lsdException w:name="Medium List 1 Accent 6" w:semiHidden="0" w:uiPriority="65" w:unhideWhenUsed="0"/>
+    <w:lsdException w:name="Medium List 2 Accent 6" w:semiHidden="0" w:uiPriority="66" w:unhideWhenUsed="0"/>
+    <w:lsdException w:name="Medium Grid 1 Accent 6" w:semiHidden="0" w:uiPriority="67" w:unhideWhenUsed="0"/>
+    <w:lsdException w:name="Medium Grid 2 Accent 6" w:semiHidden="0" w:uiPriority="68" w:unhideWhenUsed="0"/>
+    <w:lsdException w:name="Medium Grid 3 Accent 6" w:semiHidden="0" w:uiPriority="69" w:unhideWhenUsed="0"/>
+    <w:lsdException w:name="Dark List Accent 6" w:semiHidden="0" w:uiPriority="70" w:unhideWhenUsed="0"/>
+    <w:lsdException w:name="Colorful Shading Accent 6" w:semiHidden="0" w:uiPriority="71" w:unhideWhenUsed="0"/>
+    <w:lsdException w:name="Colorful List Accent 6" w:semiHidden="0" w:uiPriority="72" w:unhideWhenUsed="0"/>
+    <w:lsdException w:name="Colorful Grid Accent 6" w:semiHidden="0" w:uiPriority="73" w:unhideWhenUsed="0"/>
+    <w:lsdException w:name="Subtle Emphasis" w:semiHidden="0" w:uiPriority="19" w:unhideWhenUsed="0" w:qFormat="1"/>
+    <w:lsdException w:name="Intense Emphasis" w:semiHidden="0" w:uiPriority="21" w:unhideWhenUsed="0" w:qFormat="1"/>
+    <w:lsdException w:name="Subtle Reference" w:semiHidden="0" w:uiPriority="31" w:unhideWhenUsed="0" w:qFormat="1"/>
+    <w:lsdException w:name="Intense Reference" w:semiHidden="0" w:uiPriority="32" w:unhideWhenUsed="0" w:qFormat="1"/>
+    <w:lsdException w:name="Book Title" w:semiHidden="0" w:uiPriority="33" w:unhideWhenUsed="0" w:qFormat="1"/>
+    <w:lsdException w:name="Bibliography" w:uiPriority="37"/>
+    <w:lsdException w:name="TOC Heading" w:uiPriority="39" w:qFormat="1"/>
+  </w:latentStyles>
+  <w:style w:type="paragraph" w:default="1" w:styleId="Standard">
+    <w:name w:val="Normal"/>
+    <w:qFormat/>
+    <w:pPr>
+      <w:widowControl w:val="0"/>
+      <w:spacing w:line="240" w:lineRule="atLeast"/>
+    </w:pPr>
+    <w:rPr>
+      <w:lang w:val="en-US" w:eastAsia="en-US"/>
+    </w:rPr>
+  </w:style>
+  <w:style w:type="paragraph" w:styleId="berschrift1">
+    <w:name w:val="heading 1"/>
+    <w:basedOn w:val="Standard"/>
+    <w:next w:val="Standard"/>
+    <w:qFormat/>
+    <w:pPr>
+      <w:keepNext/>
+      <w:numPr>
+        <w:numId w:val="1"/>
+      </w:numPr>
+      <w:spacing w:before="120" w:after="60"/>
+      <w:ind w:left="720" w:hanging="720"/>
+      <w:outlineLvl w:val="0"/>
+    </w:pPr>
+    <w:rPr>
+      <w:rFonts w:ascii="Arial" w:hAnsi="Arial"/>
+      <w:b/>
+      <w:sz w:val="24"/>
+    </w:rPr>
+  </w:style>
+  <w:style w:type="paragraph" w:styleId="berschrift2">
+    <w:name w:val="heading 2"/>
+    <w:basedOn w:val="berschrift1"/>
+    <w:next w:val="Standard"/>
+    <w:qFormat/>
+    <w:pPr>
+      <w:numPr>
+        <w:ilvl w:val="1"/>
+      </w:numPr>
+      <w:outlineLvl w:val="1"/>
+    </w:pPr>
+    <w:rPr>
+      <w:sz w:val="20"/>
+    </w:rPr>
+  </w:style>
+  <w:style w:type="paragraph" w:styleId="berschrift3">
+    <w:name w:val="heading 3"/>
+    <w:basedOn w:val="berschrift1"/>
+    <w:next w:val="Standard"/>
+    <w:qFormat/>
+    <w:pPr>
+      <w:numPr>
+        <w:ilvl w:val="2"/>
+      </w:numPr>
+      <w:outlineLvl w:val="2"/>
+    </w:pPr>
+    <w:rPr>
+      <w:b w:val="0"/>
+      <w:i/>
+      <w:sz w:val="20"/>
+    </w:rPr>
+  </w:style>
+  <w:style w:type="paragraph" w:styleId="berschrift4">
+    <w:name w:val="heading 4"/>
+    <w:basedOn w:val="berschrift1"/>
+    <w:next w:val="Standard"/>
+    <w:qFormat/>
+    <w:pPr>
+      <w:numPr>
+        <w:ilvl w:val="3"/>
+      </w:numPr>
+      <w:outlineLvl w:val="3"/>
+    </w:pPr>
+    <w:rPr>
+      <w:b w:val="0"/>
+      <w:sz w:val="20"/>
+    </w:rPr>
+  </w:style>
+  <w:style w:type="paragraph" w:styleId="berschrift5">
+    <w:name w:val="heading 5"/>
+    <w:basedOn w:val="Standard"/>
+    <w:next w:val="Standard"/>
+    <w:qFormat/>
+    <w:pPr>
+      <w:numPr>
+        <w:ilvl w:val="4"/>
+        <w:numId w:val="1"/>
+      </w:numPr>
+      <w:spacing w:before="240" w:after="60"/>
+      <w:ind w:left="2880"/>
+      <w:outlineLvl w:val="4"/>
+    </w:pPr>
+    <w:rPr>
+      <w:sz w:val="22"/>
+    </w:rPr>
+  </w:style>
+  <w:style w:type="paragraph" w:styleId="berschrift6">
+    <w:name w:val="heading 6"/>
+    <w:basedOn w:val="Standard"/>
+    <w:next w:val="Standard"/>
+    <w:qFormat/>
+    <w:pPr>
+      <w:numPr>
+        <w:ilvl w:val="5"/>
+        <w:numId w:val="1"/>
+      </w:numPr>
+      <w:spacing w:before="240" w:after="60"/>
+      <w:ind w:left="2880"/>
+      <w:outlineLvl w:val="5"/>
+    </w:pPr>
+    <w:rPr>
+      <w:i/>
+      <w:sz w:val="22"/>
+    </w:rPr>
+  </w:style>
+  <w:style w:type="paragraph" w:styleId="berschrift7">
+    <w:name w:val="heading 7"/>
+    <w:basedOn w:val="Standard"/>
+    <w:next w:val="Standard"/>
+    <w:qFormat/>
+    <w:pPr>
+      <w:numPr>
+        <w:ilvl w:val="6"/>
+        <w:numId w:val="1"/>
+      </w:numPr>
+      <w:spacing w:before="240" w:after="60"/>
+      <w:ind w:left="2880"/>
+      <w:outlineLvl w:val="6"/>
+    </w:pPr>
+  </w:style>
+  <w:style w:type="paragraph" w:styleId="berschrift8">
+    <w:name w:val="heading 8"/>
+    <w:basedOn w:val="Standard"/>
+    <w:next w:val="Standard"/>
+    <w:qFormat/>
+    <w:pPr>
+      <w:numPr>
+        <w:ilvl w:val="7"/>
+        <w:numId w:val="1"/>
+      </w:numPr>
+      <w:spacing w:before="240" w:after="60"/>
+      <w:ind w:left="2880"/>
+      <w:outlineLvl w:val="7"/>
+    </w:pPr>
+    <w:rPr>
+      <w:i/>
+    </w:rPr>
+  </w:style>
+  <w:style w:type="paragraph" w:styleId="berschrift9">
+    <w:name w:val="heading 9"/>
+    <w:basedOn w:val="Standard"/>
+    <w:next w:val="Standard"/>
+    <w:qFormat/>
+    <w:pPr>
+      <w:numPr>
+        <w:ilvl w:val="8"/>
+        <w:numId w:val="1"/>
+      </w:numPr>
+      <w:spacing w:before="240" w:after="60"/>
+      <w:ind w:left="2880"/>
+      <w:outlineLvl w:val="8"/>
+    </w:pPr>
+    <w:rPr>
+      <w:b/>
+      <w:i/>
+      <w:sz w:val="18"/>
+    </w:rPr>
+  </w:style>
+  <w:style w:type="character" w:default="1" w:styleId="Absatz-Standardschriftart">
+    <w:name w:val="Default Paragraph Font"/>
+    <w:uiPriority w:val="1"/>
+    <w:semiHidden/>
+    <w:unhideWhenUsed/>
+  </w:style>
+  <w:style w:type="table" w:default="1" w:styleId="NormaleTabelle">
+    <w:name w:val="Normal Table"/>
+    <w:uiPriority w:val="99"/>
+    <w:semiHidden/>
+    <w:unhideWhenUsed/>
+    <w:tblPr>
+      <w:tblInd w:w="0" w:type="dxa"/>
+      <w:tblCellMar>
+        <w:top w:w="0" w:type="dxa"/>
+        <w:left w:w="108" w:type="dxa"/>
+        <w:bottom w:w="0" w:type="dxa"/>
+        <w:right w:w="108" w:type="dxa"/>
+      </w:tblCellMar>
+    </w:tblPr>
+  </w:style>
+  <w:style w:type="numbering" w:default="1" w:styleId="KeineListe">
+    <w:name w:val="No List"/>
+    <w:uiPriority w:val="99"/>
+    <w:semiHidden/>
+    <w:unhideWhenUsed/>
+  </w:style>
+  <w:style w:type="paragraph" w:customStyle="1" w:styleId="Paragraph2">
+    <w:name w:val="Paragraph2"/>
+    <w:basedOn w:val="Standard"/>
+    <w:pPr>
+      <w:spacing w:before="80"/>
+      <w:ind w:left="720"/>
+      <w:jc w:val="both"/>
+    </w:pPr>
+    <w:rPr>
+      <w:color w:val="000000"/>
+      <w:lang w:val="en-AU"/>
+    </w:rPr>
+  </w:style>
+  <w:style w:type="paragraph" w:styleId="Titel">
+    <w:name w:val="Title"/>
+    <w:basedOn w:val="Standard"/>
+    <w:next w:val="Standard"/>
+    <w:qFormat/>
+    <w:pPr>
+      <w:spacing w:line="240" w:lineRule="auto"/>
+      <w:jc w:val="center"/>
+    </w:pPr>
+    <w:rPr>
+      <w:rFonts w:ascii="Arial" w:hAnsi="Arial"/>
+      <w:b/>
+      <w:sz w:val="36"/>
+    </w:rPr>
+  </w:style>
+  <w:style w:type="paragraph" w:styleId="Untertitel">
+    <w:name w:val="Subtitle"/>
+    <w:basedOn w:val="Standard"/>
+    <w:qFormat/>
+    <w:pPr>
+      <w:spacing w:after="60"/>
+      <w:jc w:val="center"/>
+    </w:pPr>
+    <w:rPr>
+      <w:rFonts w:ascii="Arial" w:hAnsi="Arial"/>
+      <w:i/>
+      <w:sz w:val="36"/>
+      <w:lang w:val="en-AU"/>
+    </w:rPr>
+  </w:style>
+  <w:style w:type="paragraph" w:styleId="Standardeinzug">
+    <w:name w:val="Normal Indent"/>
+    <w:basedOn w:val="Standard"/>
+    <w:semiHidden/>
+    <w:pPr>
+      <w:ind w:left="900" w:hanging="900"/>
+    </w:pPr>
+  </w:style>
+  <w:style w:type="paragraph" w:styleId="Verzeichnis1">
+    <w:name w:val="toc 1"/>
+    <w:basedOn w:val="Standard"/>
+    <w:next w:val="Standard"/>
+    <w:uiPriority w:val="39"/>
+    <w:pPr>
+      <w:tabs>
+        <w:tab w:val="right" w:pos="9360"/>
+      </w:tabs>
+      <w:spacing w:before="240" w:after="60"/>
+      <w:ind w:right="720"/>
+    </w:pPr>
+  </w:style>
+  <w:style w:type="paragraph" w:styleId="Verzeichnis2">
+    <w:name w:val="toc 2"/>
+    <w:basedOn w:val="Standard"/>
+    <w:next w:val="Standard"/>
+    <w:uiPriority w:val="39"/>
+    <w:pPr>
+      <w:tabs>
+        <w:tab w:val="right" w:pos="9360"/>
+      </w:tabs>
+      <w:ind w:left="432" w:right="720"/>
+    </w:pPr>
+  </w:style>
+  <w:style w:type="paragraph" w:styleId="Verzeichnis3">
+    <w:name w:val="toc 3"/>
+    <w:basedOn w:val="Standard"/>
+    <w:next w:val="Standard"/>
+    <w:uiPriority w:val="39"/>
+    <w:pPr>
+      <w:tabs>
+        <w:tab w:val="left" w:pos="1440"/>
+        <w:tab w:val="right" w:pos="9360"/>
+      </w:tabs>
+      <w:ind w:left="864"/>
+    </w:pPr>
+  </w:style>
+  <w:style w:type="paragraph" w:styleId="Kopfzeile">
+    <w:name w:val="header"/>
+    <w:basedOn w:val="Standard"/>
+    <w:semiHidden/>
+    <w:pPr>
+      <w:tabs>
+        <w:tab w:val="center" w:pos="4320"/>
+        <w:tab w:val="right" w:pos="8640"/>
+      </w:tabs>
+    </w:pPr>
+  </w:style>
+  <w:style w:type="paragraph" w:styleId="Fuzeile">
+    <w:name w:val="footer"/>
+    <w:basedOn w:val="Standard"/>
+    <w:semiHidden/>
+    <w:pPr>
+      <w:tabs>
+        <w:tab w:val="center" w:pos="4320"/>
+        <w:tab w:val="right" w:pos="8640"/>
+      </w:tabs>
+    </w:pPr>
+  </w:style>
+  <w:style w:type="character" w:styleId="Seitenzahl">
+    <w:name w:val="page number"/>
+    <w:basedOn w:val="Absatz-Standardschriftart"/>
+    <w:semiHidden/>
+  </w:style>
+  <w:style w:type="paragraph" w:customStyle="1" w:styleId="Paragraph3">
+    <w:name w:val="Paragraph3"/>
+    <w:basedOn w:val="Standard"/>
+    <w:pPr>
+      <w:spacing w:before="80" w:line="240" w:lineRule="auto"/>
+      <w:ind w:left="1530"/>
+      <w:jc w:val="both"/>
+    </w:pPr>
+  </w:style>
+  <w:style w:type="paragraph" w:customStyle="1" w:styleId="Paragraph4">
+    <w:name w:val="Paragraph4"/>
+    <w:basedOn w:val="Standard"/>
+    <w:pPr>
+      <w:spacing w:before="80" w:line="240" w:lineRule="auto"/>
+      <w:ind w:left="2250"/>
+      <w:jc w:val="both"/>
+    </w:pPr>
+  </w:style>
+  <w:style w:type="paragraph" w:customStyle="1" w:styleId="Tabletext">
+    <w:name w:val="Tabletext"/>
+    <w:basedOn w:val="Standard"/>
+    <w:pPr>
+      <w:keepLines/>
+      <w:spacing w:after="120"/>
+    </w:pPr>
+  </w:style>
+  <w:style w:type="paragraph" w:styleId="Textkrper">
+    <w:name w:val="Body Text"/>
+    <w:basedOn w:val="Standard"/>
+    <w:semiHidden/>
+    <w:pPr>
+      <w:keepLines/>
+      <w:spacing w:after="120"/>
+      <w:ind w:left="720"/>
+    </w:pPr>
+  </w:style>
+  <w:style w:type="paragraph" w:styleId="Verzeichnis4">
+    <w:name w:val="toc 4"/>
+    <w:basedOn w:val="Standard"/>
+    <w:next w:val="Standard"/>
+    <w:semiHidden/>
+    <w:pPr>
+      <w:ind w:left="600"/>
+    </w:pPr>
+  </w:style>
+  <w:style w:type="paragraph" w:styleId="Verzeichnis5">
+    <w:name w:val="toc 5"/>
+    <w:basedOn w:val="Standard"/>
+    <w:next w:val="Standard"/>
+    <w:semiHidden/>
+    <w:pPr>
+      <w:ind w:left="800"/>
+    </w:pPr>
+  </w:style>
+  <w:style w:type="paragraph" w:styleId="Verzeichnis6">
+    <w:name w:val="toc 6"/>
+    <w:basedOn w:val="Standard"/>
+    <w:next w:val="Standard"/>
+    <w:semiHidden/>
+    <w:pPr>
+      <w:ind w:left="1000"/>
+    </w:pPr>
+  </w:style>
+  <w:style w:type="paragraph" w:styleId="Verzeichnis7">
+    <w:name w:val="toc 7"/>
+    <w:basedOn w:val="Standard"/>
+    <w:next w:val="Standard"/>
+    <w:semiHidden/>
+    <w:pPr>
+      <w:ind w:left="1200"/>
+    </w:pPr>
+  </w:style>
+  <w:style w:type="paragraph" w:styleId="Verzeichnis8">
+    <w:name w:val="toc 8"/>
+    <w:basedOn w:val="Standard"/>
+    <w:next w:val="Standard"/>
+    <w:semiHidden/>
+    <w:pPr>
+      <w:ind w:left="1400"/>
+    </w:pPr>
+  </w:style>
+  <w:style w:type="paragraph" w:styleId="Verzeichnis9">
+    <w:name w:val="toc 9"/>
+    <w:basedOn w:val="Standard"/>
+    <w:next w:val="Standard"/>
+    <w:semiHidden/>
+    <w:pPr>
+      <w:ind w:left="1600"/>
+    </w:pPr>
+  </w:style>
+  <w:style w:type="paragraph" w:customStyle="1" w:styleId="Bullet1">
+    <w:name w:val="Bullet1"/>
+    <w:basedOn w:val="Standard"/>
+    <w:pPr>
+      <w:ind w:left="720" w:hanging="432"/>
+    </w:pPr>
+  </w:style>
+  <w:style w:type="paragraph" w:customStyle="1" w:styleId="Bullet2">
+    <w:name w:val="Bullet2"/>
+    <w:basedOn w:val="Standard"/>
+    <w:pPr>
+      <w:ind w:left="1440" w:hanging="360"/>
+    </w:pPr>
+    <w:rPr>
+      <w:color w:val="000080"/>
+    </w:rPr>
+  </w:style>
+  <w:style w:type="paragraph" w:styleId="Dokumentstruktur">
+    <w:name w:val="Document Map"/>
+    <w:basedOn w:val="Standard"/>
+    <w:semiHidden/>
+    <w:pPr>
+      <w:shd w:val="clear" w:color="auto" w:fill="000080"/>
+    </w:pPr>
+    <w:rPr>
+      <w:rFonts w:ascii="Tahoma" w:hAnsi="Tahoma"/>
+    </w:rPr>
+  </w:style>
+  <w:style w:type="character" w:styleId="Funotenzeichen">
+    <w:name w:val="footnote reference"/>
+    <w:basedOn w:val="Absatz-Standardschriftart"/>
+    <w:semiHidden/>
+    <w:rPr>
+      <w:sz w:val="20"/>
+      <w:vertAlign w:val="superscript"/>
+    </w:rPr>
+  </w:style>
+  <w:style w:type="paragraph" w:styleId="Funotentext">
+    <w:name w:val="footnote text"/>
+    <w:basedOn w:val="Standard"/>
+    <w:semiHidden/>
+    <w:pPr>
+      <w:keepNext/>
+      <w:keepLines/>
+      <w:pBdr>
+        <w:bottom w:val="single" w:sz="6" w:space="0" w:color="000000"/>
+      </w:pBdr>
+      <w:spacing w:before="40" w:after="40"/>
+      <w:ind w:left="360" w:hanging="360"/>
+    </w:pPr>
+    <w:rPr>
+      <w:rFonts w:ascii="Helvetica" w:hAnsi="Helvetica"/>
+      <w:sz w:val="16"/>
+    </w:rPr>
+  </w:style>
+  <w:style w:type="paragraph" w:customStyle="1" w:styleId="MainTitle">
+    <w:name w:val="Main Title"/>
+    <w:basedOn w:val="Standard"/>
+    <w:pPr>
+      <w:spacing w:before="480" w:after="60" w:line="240" w:lineRule="auto"/>
+      <w:jc w:val="center"/>
+    </w:pPr>
+    <w:rPr>
+      <w:rFonts w:ascii="Arial" w:hAnsi="Arial"/>
+      <w:b/>
+      <w:kern w:val="28"/>
+      <w:sz w:val="32"/>
+    </w:rPr>
+  </w:style>
+  <w:style w:type="paragraph" w:customStyle="1" w:styleId="Paragraph1">
+    <w:name w:val="Paragraph1"/>
+    <w:basedOn w:val="Standard"/>
+    <w:pPr>
+      <w:spacing w:before="80" w:line="240" w:lineRule="auto"/>
+      <w:jc w:val="both"/>
+    </w:pPr>
+  </w:style>
+  <w:style w:type="paragraph" w:styleId="Textkrper2">
+    <w:name w:val="Body Text 2"/>
+    <w:basedOn w:val="Standard"/>
+    <w:semiHidden/>
+    <w:rPr>
+      <w:i/>
+      <w:color w:val="0000FF"/>
+    </w:rPr>
+  </w:style>
+  <w:style w:type="paragraph" w:styleId="Textkrper-Zeileneinzug">
+    <w:name w:val="Body Text Indent"/>
+    <w:basedOn w:val="Standard"/>
+    <w:semiHidden/>
+    <w:pPr>
+      <w:ind w:left="720"/>
+    </w:pPr>
+    <w:rPr>
+      <w:i/>
+      <w:color w:val="0000FF"/>
+      <w:u w:val="single"/>
+    </w:rPr>
+  </w:style>
+  <w:style w:type="paragraph" w:customStyle="1" w:styleId="Body">
+    <w:name w:val="Body"/>
+    <w:basedOn w:val="Standard"/>
+    <w:pPr>
+      <w:widowControl/>
+      <w:spacing w:before="120" w:line="240" w:lineRule="auto"/>
+      <w:jc w:val="both"/>
+    </w:pPr>
+    <w:rPr>
+      <w:rFonts w:ascii="Book Antiqua" w:hAnsi="Book Antiqua"/>
+    </w:rPr>
+  </w:style>
+  <w:style w:type="paragraph" w:customStyle="1" w:styleId="Bullet">
+    <w:name w:val="Bullet"/>
+    <w:basedOn w:val="Standard"/>
+    <w:pPr>
+      <w:widowControl/>
+      <w:tabs>
+        <w:tab w:val="num" w:pos="360"/>
+        <w:tab w:val="left" w:pos="720"/>
+      </w:tabs>
+      <w:spacing w:before="120" w:line="240" w:lineRule="auto"/>
+      <w:ind w:left="720" w:right="360"/>
+      <w:jc w:val="both"/>
+    </w:pPr>
+    <w:rPr>
+      <w:rFonts w:ascii="Book Antiqua" w:hAnsi="Book Antiqua"/>
+    </w:rPr>
+  </w:style>
+  <w:style w:type="paragraph" w:customStyle="1" w:styleId="InfoBlue">
+    <w:name w:val="InfoBlue"/>
+    <w:basedOn w:val="Standard"/>
+    <w:next w:val="Textkrper"/>
+    <w:autoRedefine/>
+    <w:rsid w:val="003F3E94"/>
+    <w:pPr>
+      <w:spacing w:after="120"/>
+      <w:ind w:left="720"/>
+    </w:pPr>
+    <w:rPr>
+      <w:rFonts w:ascii="Arial" w:hAnsi="Arial" w:cs="Arial"/>
+    </w:rPr>
+  </w:style>
+  <w:style w:type="character" w:styleId="Hyperlink">
+    <w:name w:val="Hyperlink"/>
+    <w:basedOn w:val="Absatz-Standardschriftart"/>
+    <w:semiHidden/>
+    <w:rPr>
+      <w:color w:val="0000FF"/>
+      <w:u w:val="single"/>
+    </w:rPr>
+  </w:style>
+  <w:style w:type="paragraph" w:styleId="StandardWeb">
+    <w:name w:val="Normal (Web)"/>
+    <w:basedOn w:val="Standard"/>
+    <w:semiHidden/>
+    <w:pPr>
+      <w:widowControl/>
+      <w:spacing w:before="100" w:beforeAutospacing="1" w:after="100" w:afterAutospacing="1" w:line="240" w:lineRule="auto"/>
+    </w:pPr>
+    <w:rPr>
+      <w:sz w:val="24"/>
+      <w:szCs w:val="24"/>
+    </w:rPr>
+  </w:style>
+  <w:style w:type="paragraph" w:styleId="Beschriftung">
+    <w:name w:val="caption"/>
+    <w:basedOn w:val="Standard"/>
+    <w:next w:val="Standard"/>
+    <w:uiPriority w:val="35"/>
+    <w:unhideWhenUsed/>
+    <w:qFormat/>
+    <w:rsid w:val="00463801"/>
+    <w:pPr>
+      <w:spacing w:after="200" w:line="240" w:lineRule="auto"/>
+    </w:pPr>
+    <w:rPr>
+      <w:i/>
+      <w:iCs/>
+      <w:color w:val="1F497D" w:themeColor="text2"/>
+      <w:sz w:val="18"/>
+      <w:szCs w:val="18"/>
+    </w:rPr>
+  </w:style>
+  <w:style w:type="paragraph" w:styleId="Sprechblasentext">
+    <w:name w:val="Balloon Text"/>
+    <w:basedOn w:val="Standard"/>
+    <w:link w:val="SprechblasentextZchn"/>
+    <w:uiPriority w:val="99"/>
+    <w:semiHidden/>
+    <w:unhideWhenUsed/>
+    <w:rsid w:val="00024994"/>
+    <w:pPr>
+      <w:spacing w:line="240" w:lineRule="auto"/>
+    </w:pPr>
+    <w:rPr>
+      <w:rFonts w:ascii="Tahoma" w:hAnsi="Tahoma" w:cs="Tahoma"/>
+      <w:sz w:val="16"/>
+      <w:szCs w:val="16"/>
+    </w:rPr>
+  </w:style>
+  <w:style w:type="character" w:customStyle="1" w:styleId="SprechblasentextZchn">
+    <w:name w:val="Sprechblasentext Zchn"/>
+    <w:basedOn w:val="Absatz-Standardschriftart"/>
+    <w:link w:val="Sprechblasentext"/>
+    <w:uiPriority w:val="99"/>
+    <w:semiHidden/>
+    <w:rsid w:val="00024994"/>
+    <w:rPr>
+      <w:rFonts w:ascii="Tahoma" w:hAnsi="Tahoma" w:cs="Tahoma"/>
+      <w:sz w:val="16"/>
+      <w:szCs w:val="16"/>
+      <w:lang w:val="en-US" w:eastAsia="en-US"/>
+    </w:rPr>
+  </w:style>
+</w:styles>
+</file>
+
+<file path=word/stylesWithEffects.xml><?xml version="1.0" encoding="utf-8"?>
+<w:styles xmlns:wpc="http://schemas.microsoft.com/office/word/2010/wordprocessingCanvas" xmlns:mc="http://schemas.openxmlformats.org/markup-compatibility/2006" xmlns:o="urn:schemas-microsoft-com:office:office" xmlns:r="http://schemas.openxmlformats.org/officeDocument/2006/relationships" xmlns:m="http://schemas.openxmlformats.org/officeDocument/2006/math" xmlns:v="urn:schemas-microsoft-com:vml" xmlns:wp14="http://schemas.microsoft.com/office/word/2010/wordprocessingDrawing" xmlns:wp="http://schemas.openxmlformats.org/drawingml/2006/wordprocessingDrawing" xmlns:w10="urn:schemas-microsoft-com:office:word" xmlns:w="http://schemas.openxmlformats.org/wordprocessingml/2006/main" xmlns:w14="http://schemas.microsoft.com/office/word/2010/wordml" xmlns:wpg="http://schemas.microsoft.com/office/word/2010/wordprocessingGroup" xmlns:wpi="http://schemas.microsoft.com/office/word/2010/wordprocessingInk" xmlns:wne="http://schemas.microsoft.com/office/word/2006/wordml" xmlns:wps="http://schemas.microsoft.com/office/word/2010/wordprocessingShape" mc:Ignorable="w14 wp14">
+  <w:docDefaults>
+    <w:rPrDefault>
+      <w:rPr>
+        <w:rFonts w:ascii="Times New Roman" w:eastAsia="Times New Roman" w:hAnsi="Times New Roman" w:cs="Times New Roman"/>
+        <w:lang w:val="de-DE" w:eastAsia="de-DE" w:bidi="ar-SA"/>
+      </w:rPr>
+    </w:rPrDefault>
+    <w:pPrDefault/>
+  </w:docDefaults>
+  <w:latentStyles w:defLockedState="0" w:defUIPriority="99" w:defSemiHidden="1" w:defUnhideWhenUsed="1" w:defQFormat="0" w:count="267">
+    <w:lsdException w:name="Normal" w:semiHidden="0" w:uiPriority="0" w:unhideWhenUsed="0" w:qFormat="1"/>
+    <w:lsdException w:name="heading 1" w:semiHidden="0" w:uiPriority="9" w:unhideWhenUsed="0" w:qFormat="1"/>
+    <w:lsdException w:name="heading 2" w:semiHidden="0" w:uiPriority="9" w:unhideWhenUsed="0" w:qFormat="1"/>
+    <w:lsdException w:name="heading 3" w:semiHidden="0" w:uiPriority="9" w:unhideWhenUsed="0" w:qFormat="1"/>
+    <w:lsdException w:name="heading 4" w:semiHidden="0" w:uiPriority="9" w:unhideWhenUsed="0" w:qFormat="1"/>
+    <w:lsdException w:name="heading 5" w:semiHidden="0" w:uiPriority="9" w:unhideWhenUsed="0" w:qFormat="1"/>
+    <w:lsdException w:name="heading 6" w:semiHidden="0" w:uiPriority="9" w:unhideWhenUsed="0" w:qFormat="1"/>
+    <w:lsdException w:name="heading 7" w:semiHidden="0" w:uiPriority="9" w:unhideWhenUsed="0" w:qFormat="1"/>
+    <w:lsdException w:name="heading 8" w:semiHidden="0" w:uiPriority="9" w:unhideWhenUsed="0" w:qFormat="1"/>
+    <w:lsdException w:name="heading 9" w:semiHidden="0" w:uiPriority="9" w:unhideWhenUsed="0" w:qFormat="1"/>
+    <w:lsdException w:name="toc 1" w:uiPriority="39"/>
+    <w:lsdException w:name="toc 2" w:uiPriority="39"/>
+    <w:lsdException w:name="toc 3" w:uiPriority="39"/>
+    <w:lsdException w:name="toc 4" w:uiPriority="39"/>
+    <w:lsdException w:name="toc 5" w:uiPriority="39"/>
+    <w:lsdException w:name="toc 6" w:uiPriority="39"/>
+    <w:lsdException w:name="toc 7" w:uiPriority="39"/>
+    <w:lsdException w:name="toc 8" w:uiPriority="39"/>
+    <w:lsdException w:name="toc 9" w:uiPriority="39"/>
+    <w:lsdException w:name="caption" w:uiPriority="35" w:qFormat="1"/>
+    <w:lsdException w:name="Title" w:semiHidden="0" w:uiPriority="10" w:unhideWhenUsed="0" w:qFormat="1"/>
+    <w:lsdException w:name="Default Paragraph Font" w:uiPriority="1"/>
+    <w:lsdException w:name="Subtitle" w:semiHidden="0" w:uiPriority="11" w:unhideWhenUsed="0" w:qFormat="1"/>
+    <w:lsdException w:name="Strong" w:semiHidden="0" w:uiPriority="22" w:unhideWhenUsed="0" w:qFormat="1"/>
+    <w:lsdException w:name="Emphasis" w:semiHidden="0" w:uiPriority="20" w:unhideWhenUsed="0" w:qFormat="1"/>
+    <w:lsdException w:name="Table Grid" w:semiHidden="0" w:uiPriority="59" w:unhideWhenUsed="0"/>
+    <w:lsdException w:name="Placeholder Text" w:unhideWhenUsed="0"/>
+    <w:lsdException w:name="No Spacing" w:semiHidden="0" w:uiPriority="1" w:unhideWhenUsed="0" w:qFormat="1"/>
+    <w:lsdException w:name="Light Shading" w:semiHidden="0" w:uiPriority="60" w:unhideWhenUsed="0"/>
+    <w:lsdException w:name="Light List" w:semiHidden="0" w:uiPriority="61" w:unhideWhenUsed="0"/>
+    <w:lsdException w:name="Light Grid" w:semiHidden="0" w:uiPriority="62" w:unhideWhenUsed="0"/>
+    <w:lsdException w:name="Medium Shading 1" w:semiHidden="0" w:uiPriority="63" w:unhideWhenUsed="0"/>
+    <w:lsdException w:name="Medium Shading 2" w:semiHidden="0" w:uiPriority="64" w:unhideWhenUsed="0"/>
+    <w:lsdException w:name="Medium List 1" w:semiHidden="0" w:uiPriority="65" w:unhideWhenUsed="0"/>
+    <w:lsdException w:name="Medium List 2" w:semiHidden="0" w:uiPriority="66" w:unhideWhenUsed="0"/>
+    <w:lsdException w:name="Medium Grid 1" w:semiHidden="0" w:uiPriority="67" w:unhideWhenUsed="0"/>
+    <w:lsdException w:name="Medium Grid 2" w:semiHidden="0" w:uiPriority="68" w:unhideWhenUsed="0"/>
+    <w:lsdException w:name="Medium Grid 3" w:semiHidden="0" w:uiPriority="69" w:unhideWhenUsed="0"/>
+    <w:lsdException w:name="Dark List" w:semiHidden="0" w:uiPriority="70" w:unhideWhenUsed="0"/>
+    <w:lsdException w:name="Colorful Shading" w:semiHidden="0" w:uiPriority="71" w:unhideWhenUsed="0"/>
+    <w:lsdException w:name="Colorful List" w:semiHidden="0" w:uiPriority="72" w:unhideWhenUsed="0"/>
+    <w:lsdException w:name="Colorful Grid" w:semiHidden="0" w:uiPriority="73" w:unhideWhenUsed="0"/>
+    <w:lsdException w:name="Light Shading Accent 1" w:semiHidden="0" w:uiPriority="60" w:unhideWhenUsed="0"/>
+    <w:lsdException w:name="Light List Accent 1" w:semiHidden="0" w:uiPriority="61" w:unhideWhenUsed="0"/>
+    <w:lsdException w:name="Light Grid Accent 1" w:semiHidden="0" w:uiPriority="62" w:unhideWhenUsed="0"/>
+    <w:lsdException w:name="Medium Shading 1 Accent 1" w:semiHidden="0" w:uiPriority="63" w:unhideWhenUsed="0"/>
+    <w:lsdException w:name="Medium Shading 2 Accent 1" w:semiHidden="0" w:uiPriority="64" w:unhideWhenUsed="0"/>
+    <w:lsdException w:name="Medium List 1 Accent 1" w:semiHidden="0" w:uiPriority="65" w:unhideWhenUsed="0"/>
+    <w:lsdException w:name="Revision" w:unhideWhenUsed="0"/>
+    <w:lsdException w:name="List Paragraph" w:semiHidden="0" w:uiPriority="34" w:unhideWhenUsed="0" w:qFormat="1"/>
+    <w:lsdException w:name="Quote" w:semiHidden="0" w:uiPriority="29" w:unhideWhenUsed="0" w:qFormat="1"/>
+    <w:lsdException w:name="Intense Quote" w:semiHidden="0" w:uiPriority="30" w:unhideWhenUsed="0" w:qFormat="1"/>
+    <w:lsdException w:name="Medium List 2 Accent 1" w:semiHidden="0" w:uiPriority="66" w:unhideWhenUsed="0"/>
+    <w:lsdException w:name="Medium Grid 1 Accent 1" w:semiHidden="0" w:uiPriority="67" w:unhideWhenUsed="0"/>
+    <w:lsdException w:name="Medium Grid 2 Accent 1" w:semiHidden="0" w:uiPriority="68" w:unhideWhenUsed="0"/>
+    <w:lsdException w:name="Medium Grid 3 Accent 1" w:semiHidden="0" w:uiPriority="69" w:unhideWhenUsed="0"/>
+    <w:lsdException w:name="Dark List Accent 1" w:semiHidden="0" w:uiPriority="70" w:unhideWhenUsed="0"/>
+    <w:lsdException w:name="Colorful Shading Accent 1" w:semiHidden="0" w:uiPriority="71" w:unhideWhenUsed="0"/>
+    <w:lsdException w:name="Colorful List Accent 1" w:semiHidden="0" w:uiPriority="72" w:unhideWhenUsed="0"/>
+    <w:lsdException w:name="Colorful Grid Accent 1" w:semiHidden="0" w:uiPriority="73" w:unhideWhenUsed="0"/>
+    <w:lsdException w:name="Light Shading Accent 2" w:semiHidden="0" w:uiPriority="60" w:unhideWhenUsed="0"/>
+    <w:lsdException w:name="Light List Accent 2" w:semiHidden="0" w:uiPriority="61" w:unhideWhenUsed="0"/>
+    <w:lsdException w:name="Light Grid Accent 2" w:semiHidden="0" w:uiPriority="62" w:unhideWhenUsed="0"/>
+    <w:lsdException w:name="Medium Shading 1 Accent 2" w:semiHidden="0" w:uiPriority="63" w:unhideWhenUsed="0"/>
+    <w:lsdException w:name="Medium Shading 2 Accent 2" w:semiHidden="0" w:uiPriority="64" w:unhideWhenUsed="0"/>
+    <w:lsdException w:name="Medium List 1 Accent 2" w:semiHidden="0" w:uiPriority="65" w:unhideWhenUsed="0"/>
+    <w:lsdException w:name="Medium List 2 Accent 2" w:semiHidden="0" w:uiPriority="66" w:unhideWhenUsed="0"/>
+    <w:lsdException w:name="Medium Grid 1 Accent 2" w:semiHidden="0" w:uiPriority="67" w:unhideWhenUsed="0"/>
+    <w:lsdException w:name="Medium Grid 2 Accent 2" w:semiHidden="0" w:uiPriority="68" w:unhideWhenUsed="0"/>
+    <w:lsdException w:name="Medium Grid 3 Accent 2" w:semiHidden="0" w:uiPriority="69" w:unhideWhenUsed="0"/>
+    <w:lsdException w:name="Dark List Accent 2" w:semiHidden="0" w:uiPriority="70" w:unhideWhenUsed="0"/>
+    <w:lsdException w:name="Colorful Shading Accent 2" w:semiHidden="0" w:uiPriority="71" w:unhideWhenUsed="0"/>
+    <w:lsdException w:name="Colorful List Accent 2" w:semiHidden="0" w:uiPriority="72" w:unhideWhenUsed="0"/>
+    <w:lsdException w:name="Colorful Grid Accent 2" w:semiHidden="0" w:uiPriority="73" w:unhideWhenUsed="0"/>
+    <w:lsdException w:name="Light Shading Accent 3" w:semiHidden="0" w:uiPriority="60" w:unhideWhenUsed="0"/>
+    <w:lsdException w:name="Light List Accent 3" w:semiHidden="0" w:uiPriority="61" w:unhideWhenUsed="0"/>
+    <w:lsdException w:name="Light Grid Accent 3" w:semiHidden="0" w:uiPriority="62" w:unhideWhenUsed="0"/>
+    <w:lsdException w:name="Medium Shading 1 Accent 3" w:semiHidden="0" w:uiPriority="63" w:unhideWhenUsed="0"/>
+    <w:lsdException w:name="Medium Shading 2 Accent 3" w:semiHidden="0" w:uiPriority="64" w:unhideWhenUsed="0"/>
+    <w:lsdException w:name="Medium List 1 Accent 3" w:semiHidden="0" w:uiPriority="65" w:unhideWhenUsed="0"/>
+    <w:lsdException w:name="Medium List 2 Accent 3" w:semiHidden="0" w:uiPriority="66" w:unhideWhenUsed="0"/>
+    <w:lsdException w:name="Medium Grid 1 Accent 3" w:semiHidden="0" w:uiPriority="67" w:unhideWhenUsed="0"/>
+    <w:lsdException w:name="Medium Grid 2 Accent 3" w:semiHidden="0" w:uiPriority="68" w:unhideWhenUsed="0"/>
+    <w:lsdException w:name="Medium Grid 3 Accent 3" w:semiHidden="0" w:uiPriority="69" w:unhideWhenUsed="0"/>
+    <w:lsdException w:name="Dark List Accent 3" w:semiHidden="0" w:uiPriority="70" w:unhideWhenUsed="0"/>
+    <w:lsdException w:name="Colorful Shading Accent 3" w:semiHidden="0" w:uiPriority="71" w:unhideWhenUsed="0"/>
+    <w:lsdException w:name="Colorful List Accent 3" w:semiHidden="0" w:uiPriority="72" w:unhideWhenUsed="0"/>
+    <w:lsdException w:name="Colorful Grid Accent 3" w:semiHidden="0" w:uiPriority="73" w:unhideWhenUsed="0"/>
+    <w:lsdException w:name="Light Shading Accent 4" w:semiHidden="0" w:uiPriority="60" w:unhideWhenUsed="0"/>
+    <w:lsdException w:name="Light List Accent 4" w:semiHidden="0" w:uiPriority="61" w:unhideWhenUsed="0"/>
+    <w:lsdException w:name="Light Grid Accent 4" w:semiHidden="0" w:uiPriority="62" w:unhideWhenUsed="0"/>
+    <w:lsdException w:name="Medium Shading 1 Accent 4" w:semiHidden="0" w:uiPriority="63" w:unhideWhenUsed="0"/>
+    <w:lsdException w:name="Medium Shading 2 Accent 4" w:semiHidden="0" w:uiPriority="64" w:unhideWhenUsed="0"/>
+    <w:lsdException w:name="Medium List 1 Accent 4" w:semiHidden="0" w:uiPriority="65" w:unhideWhenUsed="0"/>
+    <w:lsdException w:name="Medium List 2 Accent 4" w:semiHidden="0" w:uiPriority="66" w:unhideWhenUsed="0"/>
+    <w:lsdException w:name="Medium Grid 1 Accent 4" w:semiHidden="0" w:uiPriority="67" w:unhideWhenUsed="0"/>
+    <w:lsdException w:name="Medium Grid 2 Accent 4" w:semiHidden="0" w:uiPriority="68" w:unhideWhenUsed="0"/>
+    <w:lsdException w:name="Medium Grid 3 Accent 4" w:semiHidden="0" w:uiPriority="69" w:unhideWhenUsed="0"/>
+    <w:lsdException w:name="Dark List Accent 4" w:semiHidden="0" w:uiPriority="70" w:unhideWhenUsed="0"/>
+    <w:lsdException w:name="Colorful Shading Accent 4" w:semiHidden="0" w:uiPriority="71" w:unhideWhenUsed="0"/>
+    <w:lsdException w:name="Colorful List Accent 4" w:semiHidden="0" w:uiPriority="72" w:unhideWhenUsed="0"/>
+    <w:lsdException w:name="Colorful Grid Accent 4" w:semiHidden="0" w:uiPriority="73" w:unhideWhenUsed="0"/>
+    <w:lsdException w:name="Light Shading Accent 5" w:semiHidden="0" w:uiPriority="60" w:unhideWhenUsed="0"/>
+    <w:lsdException w:name="Light List Accent 5" w:semiHidden="0" w:uiPriority="61" w:unhideWhenUsed="0"/>
+    <w:lsdException w:name="Light Grid Accent 5" w:semiHidden="0" w:uiPriority="62" w:unhideWhenUsed="0"/>
+    <w:lsdException w:name="Medium Shading 1 Accent 5" w:semiHidden="0" w:uiPriority="63" w:unhideWhenUsed="0"/>
+    <w:lsdException w:name="Medium Shading 2 Accent 5" w:semiHidden="0" w:uiPriority="64" w:unhideWhenUsed="0"/>
+    <w:lsdException w:name="Medium List 1 Accent 5" w:semiHidden="0" w:uiPriority="65" w:unhideWhenUsed="0"/>
+    <w:lsdException w:name="Medium List 2 Accent 5" w:semiHidden="0" w:uiPriority="66" w:unhideWhenUsed="0"/>
+    <w:lsdException w:name="Medium Grid 1 Accent 5" w:semiHidden="0" w:uiPriority="67" w:unhideWhenUsed="0"/>
+    <w:lsdException w:name="Medium Grid 2 Accent 5" w:semiHidden="0" w:uiPriority="68" w:unhideWhenUsed="0"/>
+    <w:lsdException w:name="Medium Grid 3 Accent 5" w:semiHidden="0" w:uiPriority="69" w:unhideWhenUsed="0"/>
+    <w:lsdException w:name="Dark List Accent 5" w:semiHidden="0" w:uiPriority="70" w:unhideWhenUsed="0"/>
+    <w:lsdException w:name="Colorful Shading Accent 5" w:semiHidden="0" w:uiPriority="71" w:unhideWhenUsed="0"/>
+    <w:lsdException w:name="Colorful List Accent 5" w:semiHidden="0" w:uiPriority="72" w:unhideWhenUsed="0"/>
+    <w:lsdException w:name="Colorful Grid Accent 5" w:semiHidden="0" w:uiPriority="73" w:unhideWhenUsed="0"/>
+    <w:lsdException w:name="Light Shading Accent 6" w:semiHidden="0" w:uiPriority="60" w:unhideWhenUsed="0"/>
+    <w:lsdException w:name="Light List Accent 6" w:semiHidden="0" w:uiPriority="61" w:unhideWhenUsed="0"/>
+    <w:lsdException w:name="Light Grid Accent 6" w:semiHidden="0" w:uiPriority="62" w:unhideWhenUsed="0"/>
+    <w:lsdException w:name="Medium Shading 1 Accent 6" w:semiHidden="0" w:uiPriority="63" w:unhideWhenUsed="0"/>
+    <w:lsdException w:name="Medium Shading 2 Accent 6" w:semiHidden="0" w:uiPriority="64" w:unhideWhenUsed="0"/>
+    <w:lsdException w:name="Medium List 1 Accent 6" w:semiHidden="0" w:uiPriority="65" w:unhideWhenUsed="0"/>
+    <w:lsdException w:name="Medium List 2 Accent 6" w:semiHidden="0" w:uiPriority="66" w:unhideWhenUsed="0"/>
+    <w:lsdException w:name="Medium Grid 1 Accent 6" w:semiHidden="0" w:uiPriority="67" w:unhideWhenUsed="0"/>
+    <w:lsdException w:name="Medium Grid 2 Accent 6" w:semiHidden="0" w:uiPriority="68" w:unhideWhenUsed="0"/>
+    <w:lsdException w:name="Medium Grid 3 Accent 6" w:semiHidden="0" w:uiPriority="69" w:unhideWhenUsed="0"/>
+    <w:lsdException w:name="Dark List Accent 6" w:semiHidden="0" w:uiPriority="70" w:unhideWhenUsed="0"/>
+    <w:lsdException w:name="Colorful Shading Accent 6" w:semiHidden="0" w:uiPriority="71" w:unhideWhenUsed="0"/>
+    <w:lsdException w:name="Colorful List Accent 6" w:semiHidden="0" w:uiPriority="72" w:unhideWhenUsed="0"/>
+    <w:lsdException w:name="Colorful Grid Accent 6" w:semiHidden="0" w:uiPriority="73" w:unhideWhenUsed="0"/>
+    <w:lsdException w:name="Subtle Emphasis" w:semiHidden="0" w:uiPriority="19" w:unhideWhenUsed="0" w:qFormat="1"/>
+    <w:lsdException w:name="Intense Emphasis" w:semiHidden="0" w:uiPriority="21" w:unhideWhenUsed="0" w:qFormat="1"/>
+    <w:lsdException w:name="Subtle Reference" w:semiHidden="0" w:uiPriority="31" w:unhideWhenUsed="0" w:qFormat="1"/>
+    <w:lsdException w:name="Intense Reference" w:semiHidden="0" w:uiPriority="32" w:unhideWhenUsed="0" w:qFormat="1"/>
+    <w:lsdException w:name="Book Title" w:semiHidden="0" w:uiPriority="33" w:unhideWhenUsed="0" w:qFormat="1"/>
+    <w:lsdException w:name="Bibliography" w:uiPriority="37"/>
+    <w:lsdException w:name="TOC Heading" w:uiPriority="39" w:qFormat="1"/>
   </w:latentStyles>
   <w:style w:type="paragraph" w:default="1" w:styleId="Standard">
     <w:name w:val="Normal"/>

</xml_diff>